<commit_message>
TS 1.4 Kramam Tamil - 12/08/2021
</commit_message>
<xml_diff>
--- a/TS-Kramam/TS-1.4/TS 1.4 Tamil Krama Paatam Corrections.docx
+++ b/TS-Kramam/TS-1.4/TS 1.4 Tamil Krama Paatam Corrections.docx
@@ -1,6 +1,6 @@
 
 <file path=word/document.xml><?xml version="1.0" encoding="utf-8"?>
-<w:document xmlns:wpc="http://schemas.microsoft.com/office/word/2010/wordprocessingCanvas" xmlns:cx="http://schemas.microsoft.com/office/drawing/2014/chartex" xmlns:cx1="http://schemas.microsoft.com/office/drawing/2015/9/8/chartex" xmlns:mc="http://schemas.openxmlformats.org/markup-compatibility/2006" xmlns:o="urn:schemas-microsoft-com:office:office" xmlns:r="http://schemas.openxmlformats.org/officeDocument/2006/relationships" xmlns:m="http://schemas.openxmlformats.org/officeDocument/2006/math" xmlns:v="urn:schemas-microsoft-com:vml" xmlns:wp14="http://schemas.microsoft.com/office/word/2010/wordprocessingDrawing" xmlns:wp="http://schemas.openxmlformats.org/drawingml/2006/wordprocessingDrawing" xmlns:w10="urn:schemas-microsoft-com:office:word" xmlns:w="http://schemas.openxmlformats.org/wordprocessingml/2006/main" xmlns:w14="http://schemas.microsoft.com/office/word/2010/wordml" xmlns:w15="http://schemas.microsoft.com/office/word/2012/wordml" xmlns:w16se="http://schemas.microsoft.com/office/word/2015/wordml/symex" xmlns:wpg="http://schemas.microsoft.com/office/word/2010/wordprocessingGroup" xmlns:wpi="http://schemas.microsoft.com/office/word/2010/wordprocessingInk" xmlns:wne="http://schemas.microsoft.com/office/word/2006/wordml" xmlns:wps="http://schemas.microsoft.com/office/word/2010/wordprocessingShape" mc:Ignorable="w14 w15 w16se wp14">
+<w:document xmlns:wpc="http://schemas.microsoft.com/office/word/2010/wordprocessingCanvas" xmlns:cx="http://schemas.microsoft.com/office/drawing/2014/chartex" xmlns:cx1="http://schemas.microsoft.com/office/drawing/2015/9/8/chartex" xmlns:cx2="http://schemas.microsoft.com/office/drawing/2015/10/21/chartex" xmlns:cx3="http://schemas.microsoft.com/office/drawing/2016/5/9/chartex" xmlns:cx4="http://schemas.microsoft.com/office/drawing/2016/5/10/chartex" xmlns:cx5="http://schemas.microsoft.com/office/drawing/2016/5/11/chartex" xmlns:cx6="http://schemas.microsoft.com/office/drawing/2016/5/12/chartex" xmlns:cx7="http://schemas.microsoft.com/office/drawing/2016/5/13/chartex" xmlns:cx8="http://schemas.microsoft.com/office/drawing/2016/5/14/chartex" xmlns:mc="http://schemas.openxmlformats.org/markup-compatibility/2006" xmlns:aink="http://schemas.microsoft.com/office/drawing/2016/ink" xmlns:am3d="http://schemas.microsoft.com/office/drawing/2017/model3d" xmlns:o="urn:schemas-microsoft-com:office:office" xmlns:r="http://schemas.openxmlformats.org/officeDocument/2006/relationships" xmlns:m="http://schemas.openxmlformats.org/officeDocument/2006/math" xmlns:v="urn:schemas-microsoft-com:vml" xmlns:wp14="http://schemas.microsoft.com/office/word/2010/wordprocessingDrawing" xmlns:wp="http://schemas.openxmlformats.org/drawingml/2006/wordprocessingDrawing" xmlns:w10="urn:schemas-microsoft-com:office:word" xmlns:w="http://schemas.openxmlformats.org/wordprocessingml/2006/main" xmlns:w14="http://schemas.microsoft.com/office/word/2010/wordml" xmlns:w15="http://schemas.microsoft.com/office/word/2012/wordml" xmlns:w16cex="http://schemas.microsoft.com/office/word/2018/wordml/cex" xmlns:w16cid="http://schemas.microsoft.com/office/word/2016/wordml/cid" xmlns:w16="http://schemas.microsoft.com/office/word/2018/wordml" xmlns:w16sdtdh="http://schemas.microsoft.com/office/word/2020/wordml/sdtdatahash" xmlns:w16se="http://schemas.microsoft.com/office/word/2015/wordml/symex" xmlns:wpg="http://schemas.microsoft.com/office/word/2010/wordprocessingGroup" xmlns:wpi="http://schemas.microsoft.com/office/word/2010/wordprocessingInk" xmlns:wne="http://schemas.microsoft.com/office/word/2006/wordml" xmlns:wps="http://schemas.microsoft.com/office/word/2010/wordprocessingShape" mc:Ignorable="w14 w15 w16se w16cid w16 w16cex w16sdtdh wp14">
   <w:body>
     <w:p>
       <w:pPr>
@@ -897,7 +897,6 @@
               <w:rPr>
                 <w:rFonts w:eastAsia="Times New Roman" w:cs="Arial"/>
                 <w:b/>
-                <w:color w:val="FF0000"/>
                 <w:sz w:val="28"/>
                 <w:szCs w:val="32"/>
                 <w:lang w:val="en-IN" w:eastAsia="en-IN" w:bidi="ml-IN"/>
@@ -907,26 +906,12 @@
               <w:rPr>
                 <w:rFonts w:eastAsia="Times New Roman" w:cs="Arial"/>
                 <w:b/>
-                <w:color w:val="FF0000"/>
                 <w:sz w:val="28"/>
                 <w:szCs w:val="32"/>
                 <w:lang w:val="en-IN" w:eastAsia="en-IN" w:bidi="ml-IN"/>
               </w:rPr>
-              <w:t xml:space="preserve">T.S.1.4.10.1 - </w:t>
-            </w:r>
-            <w:proofErr w:type="spellStart"/>
-            <w:r>
-              <w:rPr>
-                <w:rFonts w:eastAsia="Times New Roman" w:cs="Arial"/>
-                <w:b/>
-                <w:color w:val="FF0000"/>
-                <w:sz w:val="28"/>
-                <w:szCs w:val="32"/>
-                <w:lang w:val="en-IN" w:eastAsia="en-IN" w:bidi="ml-IN"/>
-              </w:rPr>
-              <w:t>Kramam</w:t>
-            </w:r>
-            <w:proofErr w:type="spellEnd"/>
+              <w:t>T.S.1.4.10.1 - Kramam</w:t>
+            </w:r>
           </w:p>
           <w:p>
             <w:pPr>
@@ -939,63 +924,21 @@
                 <w:rFonts w:cs="Arial"/>
                 <w:b/>
                 <w:bCs/>
-                <w:color w:val="FF0000"/>
                 <w:sz w:val="28"/>
                 <w:szCs w:val="36"/>
                 <w:lang w:bidi="ml-IN"/>
               </w:rPr>
             </w:pPr>
-            <w:proofErr w:type="spellStart"/>
             <w:r>
               <w:rPr>
                 <w:rFonts w:cs="Arial"/>
                 <w:b/>
                 <w:bCs/>
-                <w:color w:val="FF0000"/>
                 <w:sz w:val="28"/>
                 <w:szCs w:val="36"/>
                 <w:lang w:bidi="ml-IN"/>
               </w:rPr>
-              <w:t>Krama</w:t>
-            </w:r>
-            <w:proofErr w:type="spellEnd"/>
-            <w:r>
-              <w:rPr>
-                <w:rFonts w:cs="Arial"/>
-                <w:b/>
-                <w:bCs/>
-                <w:color w:val="FF0000"/>
-                <w:sz w:val="28"/>
-                <w:szCs w:val="36"/>
-                <w:lang w:bidi="ml-IN"/>
-              </w:rPr>
-              <w:t xml:space="preserve"> </w:t>
-            </w:r>
-            <w:proofErr w:type="spellStart"/>
-            <w:r>
-              <w:rPr>
-                <w:rFonts w:cs="Arial"/>
-                <w:b/>
-                <w:bCs/>
-                <w:color w:val="FF0000"/>
-                <w:sz w:val="28"/>
-                <w:szCs w:val="36"/>
-                <w:lang w:bidi="ml-IN"/>
-              </w:rPr>
-              <w:t>Vaakyam</w:t>
-            </w:r>
-            <w:proofErr w:type="spellEnd"/>
-            <w:r>
-              <w:rPr>
-                <w:rFonts w:cs="Arial"/>
-                <w:b/>
-                <w:bCs/>
-                <w:color w:val="FF0000"/>
-                <w:sz w:val="28"/>
-                <w:szCs w:val="36"/>
-                <w:lang w:bidi="ml-IN"/>
-              </w:rPr>
-              <w:t xml:space="preserve"> No. - 14</w:t>
+              <w:t>Krama Vaakyam No. - 14</w:t>
             </w:r>
           </w:p>
           <w:p>
@@ -1017,31 +960,16 @@
                 <w:lang w:val="en-IN" w:eastAsia="en-IN" w:bidi="ml-IN"/>
               </w:rPr>
             </w:pPr>
-            <w:proofErr w:type="spellStart"/>
             <w:r>
               <w:rPr>
                 <w:rFonts w:cs="Arial"/>
                 <w:b/>
                 <w:bCs/>
-                <w:color w:val="FF0000"/>
                 <w:sz w:val="28"/>
                 <w:szCs w:val="36"/>
                 <w:lang w:bidi="ml-IN"/>
               </w:rPr>
-              <w:t>Panchaati</w:t>
-            </w:r>
-            <w:proofErr w:type="spellEnd"/>
-            <w:r>
-              <w:rPr>
-                <w:rFonts w:cs="Arial"/>
-                <w:b/>
-                <w:bCs/>
-                <w:color w:val="FF0000"/>
-                <w:sz w:val="28"/>
-                <w:szCs w:val="36"/>
-                <w:lang w:bidi="ml-IN"/>
-              </w:rPr>
-              <w:t xml:space="preserve"> No. - 11</w:t>
+              <w:t>Panchaati No. - 11</w:t>
             </w:r>
           </w:p>
         </w:tc>
@@ -1069,107 +997,174 @@
                 <w:szCs w:val="40"/>
               </w:rPr>
             </w:pPr>
-            <w:proofErr w:type="spellStart"/>
-            <w:r>
-              <w:rPr>
-                <w:rFonts w:ascii="BRH Devanagari Extra" w:hAnsi="BRH Devanagari Extra" w:cs="BRH Devanagari Extra"/>
-                <w:color w:val="000000"/>
-                <w:sz w:val="40"/>
-                <w:szCs w:val="40"/>
-              </w:rPr>
-              <w:t>LMüÉþSzÉ</w:t>
-            </w:r>
-            <w:proofErr w:type="spellEnd"/>
-            <w:r>
-              <w:rPr>
-                <w:rFonts w:ascii="BRH Malayalam Extra" w:hAnsi="BRH Malayalam Extra" w:cs="BRH Devanagari Extra"/>
-                <w:b/>
-                <w:color w:val="000000"/>
-                <w:sz w:val="32"/>
-                <w:szCs w:val="40"/>
-              </w:rPr>
-              <w:t>–</w:t>
-            </w:r>
-            <w:r>
-              <w:rPr>
-                <w:rFonts w:ascii="BRH Devanagari Extra" w:hAnsi="BRH Devanagari Extra" w:cs="BRH Devanagari Extra"/>
-                <w:color w:val="000000"/>
-                <w:sz w:val="40"/>
-                <w:szCs w:val="40"/>
+            <w:r>
+              <w:rPr>
+                <w:rFonts w:ascii="Latha" w:hAnsi="Latha" w:cs="Latha"/>
+                <w:sz w:val="28"/>
+                <w:szCs w:val="28"/>
+                <w:cs/>
+                <w:lang w:bidi="ta-IN"/>
+              </w:rPr>
+              <w:t>ஏகா</w:t>
+            </w:r>
+            <w:r>
+              <w:rPr>
+                <w:rFonts w:ascii="BRH Tamil Tab Extra" w:hAnsi="BRH Tamil Tab Extra" w:cs="Latha"/>
+                <w:b/>
+                <w:sz w:val="36"/>
+                <w:szCs w:val="28"/>
+                <w:lang w:bidi="ta-IN"/>
+              </w:rPr>
+              <w:t>†</w:t>
+            </w:r>
+            <w:r>
+              <w:rPr>
+                <w:rFonts w:ascii="Latha" w:hAnsi="Latha" w:cs="Latha"/>
+                <w:sz w:val="28"/>
+                <w:szCs w:val="28"/>
+                <w:cs/>
+                <w:lang w:bidi="ta-IN"/>
+              </w:rPr>
+              <w:t>த</w:t>
+            </w:r>
+            <w:r>
+              <w:rPr>
+                <w:rFonts w:ascii="Latha" w:hAnsi="Latha" w:cs="Latha"/>
+                <w:b/>
+                <w:bCs/>
+                <w:position w:val="-12"/>
+                <w:sz w:val="28"/>
+                <w:szCs w:val="28"/>
+                <w:cs/>
+                <w:lang w:bidi="ta-IN"/>
+              </w:rPr>
+              <w:t>3</w:t>
+            </w:r>
+            <w:r>
+              <w:rPr>
+                <w:rFonts w:ascii="Latha" w:hAnsi="Latha" w:cs="Latha"/>
+                <w:sz w:val="28"/>
+                <w:szCs w:val="28"/>
+                <w:cs/>
+                <w:lang w:bidi="ta-IN"/>
+              </w:rPr>
+              <w:t>ஶ</w:t>
+            </w:r>
+            <w:r>
+              <w:rPr>
+                <w:rFonts w:ascii="BRH Tamil Tab Extra" w:hAnsi="BRH Tamil Tab Extra" w:cs="Latha"/>
+                <w:b/>
+                <w:sz w:val="32"/>
+                <w:szCs w:val="28"/>
+                <w:lang w:bidi="ta-IN"/>
+              </w:rPr>
+              <w:t>…</w:t>
+            </w:r>
+            <w:r>
+              <w:rPr>
+                <w:rFonts w:ascii="Latha" w:hAnsi="Latha" w:cs="Latha"/>
+                <w:sz w:val="28"/>
+                <w:szCs w:val="28"/>
+                <w:lang w:bidi="ta-IN"/>
               </w:rPr>
               <w:t xml:space="preserve"> </w:t>
             </w:r>
-            <w:proofErr w:type="spellStart"/>
-            <w:r>
-              <w:rPr>
-                <w:rFonts w:ascii="BRH Devanagari Extra" w:hAnsi="BRH Devanagari Extra" w:cs="BRH Devanagari Extra"/>
-                <w:color w:val="000000"/>
-                <w:sz w:val="40"/>
-                <w:szCs w:val="40"/>
-              </w:rPr>
-              <w:t>xjÉ</w:t>
-            </w:r>
-            <w:proofErr w:type="spellEnd"/>
-            <w:r>
-              <w:rPr>
-                <w:rFonts w:ascii="BRH Devanagari Extra" w:hAnsi="BRH Devanagari Extra" w:cs="BRH Devanagari Extra"/>
-                <w:color w:val="000000"/>
-                <w:sz w:val="40"/>
-                <w:szCs w:val="40"/>
-              </w:rPr>
-              <w:t xml:space="preserve"> | </w:t>
-            </w:r>
-            <w:proofErr w:type="spellStart"/>
-            <w:r>
-              <w:rPr>
-                <w:rFonts w:ascii="BRH Devanagari Extra" w:hAnsi="BRH Devanagari Extra" w:cs="BRH Devanagari Extra"/>
-                <w:color w:val="000000"/>
-                <w:sz w:val="40"/>
-                <w:szCs w:val="40"/>
+            <w:r>
+              <w:rPr>
+                <w:rFonts w:ascii="Latha" w:hAnsi="Latha" w:cs="Latha"/>
+                <w:sz w:val="28"/>
+                <w:szCs w:val="28"/>
+                <w:cs/>
+                <w:lang w:bidi="ta-IN"/>
+              </w:rPr>
+              <w:t>ஸ்த</w:t>
+            </w:r>
+            <w:r>
+              <w:rPr>
+                <w:rFonts w:ascii="Latha" w:hAnsi="Latha" w:cs="Latha"/>
+                <w:b/>
+                <w:bCs/>
+                <w:position w:val="-12"/>
+                <w:sz w:val="28"/>
+                <w:szCs w:val="28"/>
+                <w:cs/>
+                <w:lang w:bidi="ta-IN"/>
+              </w:rPr>
+              <w:t>2</w:t>
+            </w:r>
+            <w:r>
+              <w:rPr>
+                <w:rFonts w:ascii="Latha" w:hAnsi="Latha" w:cs="Latha"/>
+                <w:sz w:val="28"/>
+                <w:szCs w:val="28"/>
+                <w:cs/>
+                <w:lang w:bidi="ta-IN"/>
+              </w:rPr>
+              <w:t xml:space="preserve"> </w:t>
+            </w:r>
+            <w:r>
+              <w:rPr>
+                <w:rFonts w:ascii="Latha" w:hAnsi="Latha" w:cs="Latha"/>
+                <w:sz w:val="28"/>
+                <w:szCs w:val="28"/>
+                <w:lang w:bidi="ta-IN"/>
+              </w:rPr>
+              <w:t xml:space="preserve">| </w:t>
+            </w:r>
+            <w:r>
+              <w:rPr>
+                <w:rFonts w:ascii="Latha" w:hAnsi="Latha" w:cs="Latha"/>
+                <w:sz w:val="28"/>
+                <w:szCs w:val="28"/>
                 <w:highlight w:val="yellow"/>
-              </w:rPr>
-              <w:t>xjÉ</w:t>
-            </w:r>
-            <w:proofErr w:type="spellEnd"/>
-            <w:r>
-              <w:rPr>
-                <w:rFonts w:ascii="BRH Malayalam Extra" w:hAnsi="BRH Malayalam Extra" w:cs="BRH Devanagari Extra"/>
-                <w:b/>
-                <w:color w:val="000000"/>
-                <w:sz w:val="32"/>
-                <w:szCs w:val="40"/>
+                <w:cs/>
+                <w:lang w:bidi="ta-IN"/>
+              </w:rPr>
+              <w:t>ஸ்த</w:t>
+            </w:r>
+            <w:r>
+              <w:rPr>
+                <w:rFonts w:ascii="BRH Tamil Tab Extra" w:hAnsi="BRH Tamil Tab Extra" w:cs="Latha"/>
+                <w:b/>
+                <w:sz w:val="32"/>
+                <w:szCs w:val="28"/>
                 <w:highlight w:val="yellow"/>
-              </w:rPr>
-              <w:t>–</w:t>
-            </w:r>
-            <w:r>
-              <w:rPr>
-                <w:rFonts w:ascii="BRH Devanagari Extra" w:hAnsi="BRH Devanagari Extra" w:cs="BRH Devanagari Extra"/>
-                <w:color w:val="000000"/>
-                <w:sz w:val="40"/>
-                <w:szCs w:val="40"/>
-              </w:rPr>
-              <w:t xml:space="preserve"> </w:t>
-            </w:r>
-            <w:proofErr w:type="spellStart"/>
-            <w:r>
-              <w:rPr>
-                <w:rFonts w:ascii="BRH Devanagari Extra" w:hAnsi="BRH Devanagari Extra" w:cs="BRH Devanagari Extra"/>
-                <w:color w:val="000000"/>
-                <w:sz w:val="40"/>
-                <w:szCs w:val="40"/>
-              </w:rPr>
-              <w:t>iÉå</w:t>
-            </w:r>
-            <w:proofErr w:type="spellEnd"/>
-            <w:r>
-              <w:rPr>
-                <w:rFonts w:ascii="BRH Devanagari Extra" w:hAnsi="BRH Devanagari Extra" w:cs="BRH Devanagari Extra"/>
-                <w:color w:val="000000"/>
-                <w:sz w:val="40"/>
-                <w:szCs w:val="40"/>
-              </w:rPr>
-              <w:t xml:space="preserve"> |</w:t>
+                <w:lang w:bidi="ta-IN"/>
+              </w:rPr>
+              <w:t>…</w:t>
+            </w:r>
+            <w:r>
+              <w:rPr>
+                <w:rFonts w:ascii="Latha" w:hAnsi="Latha" w:cs="Latha"/>
+                <w:b/>
+                <w:bCs/>
+                <w:position w:val="-12"/>
+                <w:sz w:val="28"/>
+                <w:szCs w:val="28"/>
+                <w:highlight w:val="yellow"/>
+                <w:cs/>
+                <w:lang w:bidi="ta-IN"/>
+              </w:rPr>
+              <w:t>2</w:t>
+            </w:r>
+            <w:r>
+              <w:rPr>
+                <w:rFonts w:ascii="Latha" w:hAnsi="Latha" w:cs="Latha"/>
+                <w:sz w:val="28"/>
+                <w:szCs w:val="28"/>
+                <w:cs/>
+                <w:lang w:bidi="ta-IN"/>
+              </w:rPr>
+              <w:t xml:space="preserve"> தே </w:t>
+            </w:r>
+            <w:r>
+              <w:rPr>
+                <w:rFonts w:ascii="Latha" w:hAnsi="Latha" w:cs="Latha"/>
+                <w:sz w:val="28"/>
+                <w:szCs w:val="28"/>
+                <w:lang w:bidi="ta-IN"/>
+              </w:rPr>
+              <w:t>|</w:t>
             </w:r>
           </w:p>
         </w:tc>
@@ -1198,96 +1193,163 @@
                 <w:szCs w:val="40"/>
               </w:rPr>
             </w:pPr>
-            <w:proofErr w:type="spellStart"/>
-            <w:r>
-              <w:rPr>
-                <w:rFonts w:ascii="BRH Devanagari Extra" w:hAnsi="BRH Devanagari Extra" w:cs="BRH Devanagari Extra"/>
-                <w:color w:val="000000"/>
-                <w:sz w:val="40"/>
-                <w:szCs w:val="40"/>
-              </w:rPr>
-              <w:t>LMüÉþSzÉ</w:t>
-            </w:r>
-            <w:proofErr w:type="spellEnd"/>
-            <w:r>
-              <w:rPr>
-                <w:rFonts w:ascii="BRH Malayalam Extra" w:hAnsi="BRH Malayalam Extra" w:cs="BRH Devanagari Extra"/>
-                <w:b/>
-                <w:color w:val="000000"/>
-                <w:sz w:val="32"/>
-                <w:szCs w:val="40"/>
-              </w:rPr>
-              <w:t>–</w:t>
-            </w:r>
-            <w:r>
-              <w:rPr>
-                <w:rFonts w:ascii="BRH Devanagari Extra" w:hAnsi="BRH Devanagari Extra" w:cs="BRH Devanagari Extra"/>
-                <w:color w:val="000000"/>
-                <w:sz w:val="40"/>
-                <w:szCs w:val="40"/>
+            <w:r>
+              <w:rPr>
+                <w:rFonts w:ascii="Latha" w:hAnsi="Latha" w:cs="Latha"/>
+                <w:sz w:val="28"/>
+                <w:szCs w:val="28"/>
+                <w:cs/>
+                <w:lang w:bidi="ta-IN"/>
+              </w:rPr>
+              <w:t>ஏகா</w:t>
+            </w:r>
+            <w:r>
+              <w:rPr>
+                <w:rFonts w:ascii="BRH Tamil Tab Extra" w:hAnsi="BRH Tamil Tab Extra" w:cs="Latha"/>
+                <w:b/>
+                <w:sz w:val="36"/>
+                <w:szCs w:val="28"/>
+                <w:lang w:bidi="ta-IN"/>
+              </w:rPr>
+              <w:t>†</w:t>
+            </w:r>
+            <w:r>
+              <w:rPr>
+                <w:rFonts w:ascii="Latha" w:hAnsi="Latha" w:cs="Latha"/>
+                <w:sz w:val="28"/>
+                <w:szCs w:val="28"/>
+                <w:cs/>
+                <w:lang w:bidi="ta-IN"/>
+              </w:rPr>
+              <w:t>த</w:t>
+            </w:r>
+            <w:r>
+              <w:rPr>
+                <w:rFonts w:ascii="Latha" w:hAnsi="Latha" w:cs="Latha"/>
+                <w:b/>
+                <w:bCs/>
+                <w:position w:val="-12"/>
+                <w:sz w:val="28"/>
+                <w:szCs w:val="28"/>
+                <w:cs/>
+                <w:lang w:bidi="ta-IN"/>
+              </w:rPr>
+              <w:t>3</w:t>
+            </w:r>
+            <w:r>
+              <w:rPr>
+                <w:rFonts w:ascii="Latha" w:hAnsi="Latha" w:cs="Latha"/>
+                <w:sz w:val="28"/>
+                <w:szCs w:val="28"/>
+                <w:cs/>
+                <w:lang w:bidi="ta-IN"/>
+              </w:rPr>
+              <w:t>ஶ</w:t>
+            </w:r>
+            <w:r>
+              <w:rPr>
+                <w:rFonts w:ascii="BRH Tamil Tab Extra" w:hAnsi="BRH Tamil Tab Extra" w:cs="Latha"/>
+                <w:b/>
+                <w:sz w:val="32"/>
+                <w:szCs w:val="28"/>
+                <w:lang w:bidi="ta-IN"/>
+              </w:rPr>
+              <w:t>…</w:t>
+            </w:r>
+            <w:r>
+              <w:rPr>
+                <w:rFonts w:ascii="Latha" w:hAnsi="Latha" w:cs="Latha"/>
+                <w:sz w:val="28"/>
+                <w:szCs w:val="28"/>
+                <w:lang w:bidi="ta-IN"/>
               </w:rPr>
               <w:t xml:space="preserve"> </w:t>
             </w:r>
-            <w:proofErr w:type="spellStart"/>
-            <w:r>
-              <w:rPr>
-                <w:rFonts w:ascii="BRH Devanagari Extra" w:hAnsi="BRH Devanagari Extra" w:cs="BRH Devanagari Extra"/>
-                <w:color w:val="000000"/>
-                <w:sz w:val="40"/>
-                <w:szCs w:val="40"/>
-              </w:rPr>
-              <w:t>xjÉ</w:t>
-            </w:r>
-            <w:proofErr w:type="spellEnd"/>
-            <w:r>
-              <w:rPr>
-                <w:rFonts w:ascii="BRH Devanagari Extra" w:hAnsi="BRH Devanagari Extra" w:cs="BRH Devanagari Extra"/>
-                <w:color w:val="000000"/>
-                <w:sz w:val="40"/>
-                <w:szCs w:val="40"/>
-              </w:rPr>
-              <w:t xml:space="preserve"> | </w:t>
-            </w:r>
-            <w:proofErr w:type="spellStart"/>
-            <w:r>
-              <w:rPr>
-                <w:rFonts w:ascii="BRH Devanagari Extra" w:hAnsi="BRH Devanagari Extra" w:cs="BRH Devanagari Extra"/>
-                <w:color w:val="000000"/>
-                <w:sz w:val="40"/>
-                <w:szCs w:val="40"/>
+            <w:r>
+              <w:rPr>
+                <w:rFonts w:ascii="Latha" w:hAnsi="Latha" w:cs="Latha"/>
+                <w:sz w:val="28"/>
+                <w:szCs w:val="28"/>
+                <w:cs/>
+                <w:lang w:bidi="ta-IN"/>
+              </w:rPr>
+              <w:t>ஸ்த</w:t>
+            </w:r>
+            <w:r>
+              <w:rPr>
+                <w:rFonts w:ascii="Latha" w:hAnsi="Latha" w:cs="Latha"/>
+                <w:b/>
+                <w:bCs/>
+                <w:position w:val="-12"/>
+                <w:sz w:val="28"/>
+                <w:szCs w:val="28"/>
+                <w:cs/>
+                <w:lang w:bidi="ta-IN"/>
+              </w:rPr>
+              <w:t>2</w:t>
+            </w:r>
+            <w:r>
+              <w:rPr>
+                <w:rFonts w:ascii="Latha" w:hAnsi="Latha" w:cs="Latha"/>
+                <w:sz w:val="28"/>
+                <w:szCs w:val="28"/>
+                <w:cs/>
+                <w:lang w:bidi="ta-IN"/>
+              </w:rPr>
+              <w:t xml:space="preserve"> </w:t>
+            </w:r>
+            <w:r>
+              <w:rPr>
+                <w:rFonts w:ascii="Latha" w:hAnsi="Latha" w:cs="Latha"/>
+                <w:sz w:val="28"/>
+                <w:szCs w:val="28"/>
+                <w:lang w:bidi="ta-IN"/>
+              </w:rPr>
+              <w:t xml:space="preserve">| </w:t>
+            </w:r>
+            <w:r>
+              <w:rPr>
+                <w:rFonts w:ascii="Latha" w:hAnsi="Latha" w:cs="Latha"/>
+                <w:sz w:val="28"/>
+                <w:szCs w:val="28"/>
                 <w:highlight w:val="green"/>
-              </w:rPr>
-              <w:t>xjÉ</w:t>
-            </w:r>
-            <w:proofErr w:type="spellEnd"/>
-            <w:r>
-              <w:rPr>
-                <w:rFonts w:ascii="BRH Devanagari Extra" w:hAnsi="BRH Devanagari Extra" w:cs="BRH Devanagari Extra"/>
-                <w:color w:val="000000"/>
-                <w:sz w:val="40"/>
-                <w:szCs w:val="40"/>
-              </w:rPr>
-              <w:t xml:space="preserve"> </w:t>
-            </w:r>
-            <w:proofErr w:type="spellStart"/>
-            <w:r>
-              <w:rPr>
-                <w:rFonts w:ascii="BRH Devanagari Extra" w:hAnsi="BRH Devanagari Extra" w:cs="BRH Devanagari Extra"/>
-                <w:color w:val="000000"/>
-                <w:sz w:val="40"/>
-                <w:szCs w:val="40"/>
-              </w:rPr>
-              <w:t>iÉå</w:t>
-            </w:r>
-            <w:proofErr w:type="spellEnd"/>
-            <w:r>
-              <w:rPr>
-                <w:rFonts w:ascii="BRH Devanagari Extra" w:hAnsi="BRH Devanagari Extra" w:cs="BRH Devanagari Extra"/>
-                <w:color w:val="000000"/>
-                <w:sz w:val="40"/>
-                <w:szCs w:val="40"/>
-              </w:rPr>
-              <w:t xml:space="preserve"> |</w:t>
+                <w:cs/>
+                <w:lang w:bidi="ta-IN"/>
+              </w:rPr>
+              <w:t>ஸ்த</w:t>
+            </w:r>
+            <w:r>
+              <w:rPr>
+                <w:rFonts w:ascii="Latha" w:hAnsi="Latha" w:cs="Latha"/>
+                <w:b/>
+                <w:bCs/>
+                <w:position w:val="-12"/>
+                <w:sz w:val="28"/>
+                <w:szCs w:val="28"/>
+                <w:highlight w:val="green"/>
+                <w:cs/>
+                <w:lang w:bidi="ta-IN"/>
+              </w:rPr>
+              <w:t>2</w:t>
+            </w:r>
+            <w:r>
+              <w:rPr>
+                <w:rFonts w:ascii="Latha" w:hAnsi="Latha" w:cs="Latha"/>
+                <w:sz w:val="28"/>
+                <w:szCs w:val="28"/>
+                <w:cs/>
+                <w:lang w:bidi="ta-IN"/>
+              </w:rPr>
+              <w:t xml:space="preserve"> தே </w:t>
+            </w:r>
+            <w:r>
+              <w:rPr>
+                <w:rFonts w:ascii="Latha" w:hAnsi="Latha" w:cs="Latha"/>
+                <w:sz w:val="28"/>
+                <w:szCs w:val="28"/>
+                <w:lang w:bidi="ta-IN"/>
+              </w:rPr>
+              <w:t>|</w:t>
             </w:r>
           </w:p>
         </w:tc>
@@ -1319,7 +1381,6 @@
               <w:rPr>
                 <w:rFonts w:eastAsia="Times New Roman" w:cs="Arial"/>
                 <w:b/>
-                <w:color w:val="FF0000"/>
                 <w:sz w:val="28"/>
                 <w:szCs w:val="32"/>
                 <w:lang w:val="en-IN" w:eastAsia="en-IN" w:bidi="ml-IN"/>
@@ -1329,48 +1390,12 @@
               <w:rPr>
                 <w:rFonts w:eastAsia="Times New Roman" w:cs="Arial"/>
                 <w:b/>
-                <w:color w:val="FF0000"/>
                 <w:sz w:val="28"/>
                 <w:szCs w:val="32"/>
                 <w:lang w:val="en-IN" w:eastAsia="en-IN" w:bidi="ml-IN"/>
               </w:rPr>
-              <w:t>T.S.1.4.1</w:t>
-            </w:r>
-            <w:r>
-              <w:rPr>
-                <w:rFonts w:eastAsia="Times New Roman" w:cs="Arial"/>
-                <w:b/>
-                <w:color w:val="FF0000"/>
-                <w:sz w:val="28"/>
-                <w:szCs w:val="32"/>
-                <w:lang w:val="en-IN" w:eastAsia="en-IN" w:bidi="ml-IN"/>
-              </w:rPr>
-              <w:t>4</w:t>
-            </w:r>
-            <w:r>
-              <w:rPr>
-                <w:rFonts w:eastAsia="Times New Roman" w:cs="Arial"/>
-                <w:b/>
-                <w:color w:val="FF0000"/>
-                <w:sz w:val="28"/>
-                <w:szCs w:val="32"/>
-                <w:lang w:val="en-IN" w:eastAsia="en-IN" w:bidi="ml-IN"/>
-              </w:rPr>
-              <w:t xml:space="preserve">.1 - </w:t>
-            </w:r>
-            <w:proofErr w:type="spellStart"/>
-            <w:r>
-              <w:rPr>
-                <w:rFonts w:eastAsia="Times New Roman" w:cs="Arial"/>
-                <w:b/>
-                <w:color w:val="FF0000"/>
-                <w:sz w:val="28"/>
-                <w:szCs w:val="32"/>
-                <w:lang w:val="en-IN" w:eastAsia="en-IN" w:bidi="ml-IN"/>
-              </w:rPr>
-              <w:t>Kramam</w:t>
-            </w:r>
-            <w:proofErr w:type="spellEnd"/>
+              <w:t>T.S.1.4.14.1 - Kramam</w:t>
+            </w:r>
           </w:p>
           <w:p>
             <w:pPr>
@@ -1383,75 +1408,21 @@
                 <w:rFonts w:cs="Arial"/>
                 <w:b/>
                 <w:bCs/>
-                <w:color w:val="FF0000"/>
                 <w:sz w:val="28"/>
                 <w:szCs w:val="36"/>
                 <w:lang w:bidi="ml-IN"/>
               </w:rPr>
             </w:pPr>
-            <w:proofErr w:type="spellStart"/>
             <w:r>
               <w:rPr>
                 <w:rFonts w:cs="Arial"/>
                 <w:b/>
                 <w:bCs/>
-                <w:color w:val="FF0000"/>
                 <w:sz w:val="28"/>
                 <w:szCs w:val="36"/>
                 <w:lang w:bidi="ml-IN"/>
               </w:rPr>
-              <w:t>Krama</w:t>
-            </w:r>
-            <w:proofErr w:type="spellEnd"/>
-            <w:r>
-              <w:rPr>
-                <w:rFonts w:cs="Arial"/>
-                <w:b/>
-                <w:bCs/>
-                <w:color w:val="FF0000"/>
-                <w:sz w:val="28"/>
-                <w:szCs w:val="36"/>
-                <w:lang w:bidi="ml-IN"/>
-              </w:rPr>
-              <w:t xml:space="preserve"> </w:t>
-            </w:r>
-            <w:proofErr w:type="spellStart"/>
-            <w:r>
-              <w:rPr>
-                <w:rFonts w:cs="Arial"/>
-                <w:b/>
-                <w:bCs/>
-                <w:color w:val="FF0000"/>
-                <w:sz w:val="28"/>
-                <w:szCs w:val="36"/>
-                <w:lang w:bidi="ml-IN"/>
-              </w:rPr>
-              <w:t>Vaakyam</w:t>
-            </w:r>
-            <w:proofErr w:type="spellEnd"/>
-            <w:r>
-              <w:rPr>
-                <w:rFonts w:cs="Arial"/>
-                <w:b/>
-                <w:bCs/>
-                <w:color w:val="FF0000"/>
-                <w:sz w:val="28"/>
-                <w:szCs w:val="36"/>
-                <w:lang w:bidi="ml-IN"/>
-              </w:rPr>
-              <w:t xml:space="preserve"> No. - </w:t>
-            </w:r>
-            <w:r>
-              <w:rPr>
-                <w:rFonts w:cs="Arial"/>
-                <w:b/>
-                <w:bCs/>
-                <w:color w:val="FF0000"/>
-                <w:sz w:val="28"/>
-                <w:szCs w:val="36"/>
-                <w:lang w:bidi="ml-IN"/>
-              </w:rPr>
-              <w:t>33</w:t>
+              <w:t>Krama Vaakyam No. - 33</w:t>
             </w:r>
           </w:p>
           <w:p>
@@ -1467,49 +1438,21 @@
               <w:rPr>
                 <w:rFonts w:eastAsia="Times New Roman" w:cs="Arial"/>
                 <w:b/>
-                <w:color w:val="000000"/>
                 <w:sz w:val="28"/>
                 <w:szCs w:val="32"/>
                 <w:lang w:val="en-IN" w:eastAsia="en-IN" w:bidi="ml-IN"/>
               </w:rPr>
             </w:pPr>
-            <w:proofErr w:type="spellStart"/>
             <w:r>
               <w:rPr>
                 <w:rFonts w:cs="Arial"/>
                 <w:b/>
                 <w:bCs/>
-                <w:color w:val="FF0000"/>
                 <w:sz w:val="28"/>
                 <w:szCs w:val="36"/>
                 <w:lang w:bidi="ml-IN"/>
               </w:rPr>
-              <w:t>Panchaati</w:t>
-            </w:r>
-            <w:proofErr w:type="spellEnd"/>
-            <w:r>
-              <w:rPr>
-                <w:rFonts w:cs="Arial"/>
-                <w:b/>
-                <w:bCs/>
-                <w:color w:val="FF0000"/>
-                <w:sz w:val="28"/>
-                <w:szCs w:val="36"/>
-                <w:lang w:bidi="ml-IN"/>
-              </w:rPr>
-              <w:t xml:space="preserve"> No. - 1</w:t>
-            </w:r>
-            <w:r>
-              <w:rPr>
-                <w:rFonts w:cs="Arial"/>
-                <w:b/>
-                <w:bCs/>
-                <w:color w:val="FF0000"/>
-                <w:sz w:val="28"/>
-                <w:szCs w:val="36"/>
-                <w:lang w:bidi="ml-IN"/>
-              </w:rPr>
-              <w:t>5</w:t>
+              <w:t>Panchaati No. - 15</w:t>
             </w:r>
           </w:p>
         </w:tc>
@@ -1537,68 +1480,86 @@
                 <w:szCs w:val="40"/>
               </w:rPr>
             </w:pPr>
-            <w:proofErr w:type="spellStart"/>
-            <w:r>
-              <w:rPr>
-                <w:rFonts w:ascii="BRH Devanagari Extra" w:hAnsi="BRH Devanagari Extra" w:cs="BRH Devanagari Extra"/>
-                <w:color w:val="000000"/>
-                <w:sz w:val="40"/>
-                <w:szCs w:val="40"/>
+            <w:r>
+              <w:rPr>
+                <w:rFonts w:ascii="Latha" w:hAnsi="Latha" w:cs="Latha"/>
+                <w:sz w:val="28"/>
+                <w:szCs w:val="28"/>
                 <w:highlight w:val="yellow"/>
-              </w:rPr>
-              <w:t>iuÉå</w:t>
-            </w:r>
-            <w:proofErr w:type="spellEnd"/>
-            <w:r>
-              <w:rPr>
-                <w:rFonts w:ascii="BRH Malayalam Extra" w:hAnsi="BRH Malayalam Extra" w:cs="BRH Devanagari Extra"/>
-                <w:b/>
-                <w:color w:val="000000"/>
-                <w:sz w:val="32"/>
-                <w:szCs w:val="40"/>
-                <w:highlight w:val="yellow"/>
-              </w:rPr>
-              <w:t>–</w:t>
-            </w:r>
-            <w:proofErr w:type="spellStart"/>
-            <w:r>
-              <w:rPr>
-                <w:rFonts w:ascii="BRH Devanagari Extra" w:hAnsi="BRH Devanagari Extra" w:cs="BRH Devanagari Extra"/>
-                <w:color w:val="000000"/>
-                <w:sz w:val="40"/>
-                <w:szCs w:val="40"/>
-              </w:rPr>
-              <w:t>ÌiÉþ</w:t>
-            </w:r>
-            <w:proofErr w:type="spellEnd"/>
-            <w:r>
-              <w:rPr>
-                <w:rFonts w:ascii="BRH Devanagari Extra" w:hAnsi="BRH Devanagari Extra" w:cs="BRH Devanagari Extra"/>
-                <w:color w:val="000000"/>
-                <w:sz w:val="40"/>
-                <w:szCs w:val="40"/>
+                <w:cs/>
+                <w:lang w:bidi="ta-IN"/>
+              </w:rPr>
+              <w:t>த்வே</w:t>
+            </w:r>
+            <w:r>
+              <w:rPr>
+                <w:rFonts w:ascii="BRH Tamil Tab Extra" w:hAnsi="BRH Tamil Tab Extra" w:cs="Latha"/>
+                <w:b/>
+                <w:sz w:val="32"/>
+                <w:szCs w:val="28"/>
+                <w:lang w:bidi="ta-IN"/>
+              </w:rPr>
+              <w:t>…</w:t>
+            </w:r>
+            <w:r>
+              <w:rPr>
+                <w:rFonts w:ascii="Latha" w:hAnsi="Latha" w:cs="Latha"/>
+                <w:sz w:val="28"/>
+                <w:szCs w:val="28"/>
+                <w:cs/>
+                <w:lang w:bidi="ta-IN"/>
+              </w:rPr>
+              <w:t>தி</w:t>
+            </w:r>
+            <w:r>
+              <w:rPr>
+                <w:rFonts w:ascii="BRH Tamil Tab Extra" w:hAnsi="BRH Tamil Tab Extra" w:cs="Latha"/>
+                <w:b/>
+                <w:sz w:val="36"/>
+                <w:szCs w:val="28"/>
+                <w:lang w:bidi="ta-IN"/>
+              </w:rPr>
+              <w:t>†</w:t>
+            </w:r>
+            <w:r>
+              <w:rPr>
+                <w:rFonts w:ascii="Latha" w:hAnsi="Latha" w:cs="Latha"/>
+                <w:sz w:val="28"/>
+                <w:szCs w:val="28"/>
+                <w:lang w:bidi="ta-IN"/>
               </w:rPr>
               <w:t xml:space="preserve"> </w:t>
             </w:r>
-            <w:proofErr w:type="spellStart"/>
-            <w:r>
-              <w:rPr>
-                <w:rFonts w:ascii="BRH Devanagari Extra" w:hAnsi="BRH Devanagari Extra" w:cs="BRH Devanagari Extra"/>
-                <w:color w:val="000000"/>
-                <w:sz w:val="40"/>
-                <w:szCs w:val="40"/>
-              </w:rPr>
-              <w:t>iuÉÉ</w:t>
-            </w:r>
-            <w:proofErr w:type="spellEnd"/>
-            <w:r>
-              <w:rPr>
-                <w:rFonts w:ascii="BRH Devanagari Extra" w:hAnsi="BRH Devanagari Extra" w:cs="BRH Devanagari Extra"/>
-                <w:color w:val="000000"/>
-                <w:sz w:val="40"/>
-                <w:szCs w:val="40"/>
-              </w:rPr>
-              <w:t xml:space="preserve"> ||</w:t>
+            <w:r>
+              <w:rPr>
+                <w:rFonts w:ascii="Latha" w:hAnsi="Latha" w:cs="Latha"/>
+                <w:sz w:val="28"/>
+                <w:szCs w:val="28"/>
+                <w:cs/>
+                <w:lang w:bidi="ta-IN"/>
+              </w:rPr>
+              <w:t xml:space="preserve">த்வா </w:t>
+            </w:r>
+            <w:r>
+              <w:rPr>
+                <w:rFonts w:ascii="Latha" w:hAnsi="Latha" w:cs="Latha"/>
+                <w:sz w:val="28"/>
+                <w:szCs w:val="28"/>
+                <w:lang w:bidi="ta-IN"/>
+              </w:rPr>
+              <w:t xml:space="preserve">|| </w:t>
+            </w:r>
+            <w:r>
+              <w:rPr>
+                <w:rFonts w:ascii="Latha" w:hAnsi="Latha" w:cs="Latha"/>
+                <w:b/>
+                <w:bCs/>
+                <w:sz w:val="32"/>
+                <w:szCs w:val="32"/>
+                <w:cs/>
+                <w:lang w:bidi="ta-IN"/>
+              </w:rPr>
+              <w:t>15</w:t>
             </w:r>
           </w:p>
         </w:tc>
@@ -1627,55 +1588,76 @@
                 <w:szCs w:val="40"/>
               </w:rPr>
             </w:pPr>
-            <w:proofErr w:type="spellStart"/>
-            <w:r>
-              <w:rPr>
-                <w:rFonts w:ascii="BRH Devanagari Extra" w:hAnsi="BRH Devanagari Extra" w:cs="BRH Devanagari Extra"/>
-                <w:color w:val="000000"/>
-                <w:sz w:val="40"/>
-                <w:szCs w:val="40"/>
+            <w:r>
+              <w:rPr>
+                <w:rFonts w:ascii="Latha" w:hAnsi="Latha" w:cs="Latha"/>
+                <w:sz w:val="28"/>
+                <w:szCs w:val="28"/>
                 <w:highlight w:val="green"/>
-              </w:rPr>
-              <w:t>iuÉ</w:t>
-            </w:r>
-            <w:r>
-              <w:rPr>
-                <w:rFonts w:ascii="BRH Devanagari Extra" w:hAnsi="BRH Devanagari Extra" w:cs="BRH Devanagari Extra"/>
-                <w:color w:val="000000"/>
-                <w:sz w:val="40"/>
-                <w:szCs w:val="40"/>
-              </w:rPr>
-              <w:t>åÌiÉþ</w:t>
-            </w:r>
-            <w:proofErr w:type="spellEnd"/>
-            <w:r>
-              <w:rPr>
-                <w:rFonts w:ascii="BRH Devanagari Extra" w:hAnsi="BRH Devanagari Extra" w:cs="BRH Devanagari Extra"/>
-                <w:color w:val="000000"/>
-                <w:sz w:val="40"/>
-                <w:szCs w:val="40"/>
+                <w:cs/>
+                <w:lang w:bidi="ta-IN"/>
+              </w:rPr>
+              <w:t>த்வே</w:t>
+            </w:r>
+            <w:r>
+              <w:rPr>
+                <w:rFonts w:ascii="Latha" w:hAnsi="Latha" w:cs="Latha"/>
+                <w:sz w:val="28"/>
+                <w:szCs w:val="28"/>
+                <w:cs/>
+                <w:lang w:bidi="ta-IN"/>
+              </w:rPr>
+              <w:t>தி</w:t>
+            </w:r>
+            <w:r>
+              <w:rPr>
+                <w:rFonts w:ascii="BRH Tamil Tab Extra" w:hAnsi="BRH Tamil Tab Extra" w:cs="Latha"/>
+                <w:b/>
+                <w:sz w:val="36"/>
+                <w:szCs w:val="28"/>
+                <w:lang w:bidi="ta-IN"/>
+              </w:rPr>
+              <w:t>†</w:t>
+            </w:r>
+            <w:r>
+              <w:rPr>
+                <w:rFonts w:ascii="Latha" w:hAnsi="Latha" w:cs="Latha"/>
+                <w:sz w:val="28"/>
+                <w:szCs w:val="28"/>
+                <w:lang w:bidi="ta-IN"/>
               </w:rPr>
               <w:t xml:space="preserve"> </w:t>
             </w:r>
-            <w:proofErr w:type="spellStart"/>
-            <w:r>
-              <w:rPr>
-                <w:rFonts w:ascii="BRH Devanagari Extra" w:hAnsi="BRH Devanagari Extra" w:cs="BRH Devanagari Extra"/>
-                <w:color w:val="000000"/>
-                <w:sz w:val="40"/>
-                <w:szCs w:val="40"/>
-              </w:rPr>
-              <w:t>iuÉÉ</w:t>
-            </w:r>
-            <w:proofErr w:type="spellEnd"/>
-            <w:r>
-              <w:rPr>
-                <w:rFonts w:ascii="BRH Devanagari Extra" w:hAnsi="BRH Devanagari Extra" w:cs="BRH Devanagari Extra"/>
-                <w:color w:val="000000"/>
-                <w:sz w:val="40"/>
-                <w:szCs w:val="40"/>
-              </w:rPr>
-              <w:t xml:space="preserve"> ||</w:t>
+            <w:r>
+              <w:rPr>
+                <w:rFonts w:ascii="Latha" w:hAnsi="Latha" w:cs="Latha"/>
+                <w:sz w:val="28"/>
+                <w:szCs w:val="28"/>
+                <w:cs/>
+                <w:lang w:bidi="ta-IN"/>
+              </w:rPr>
+              <w:t xml:space="preserve">த்வா </w:t>
+            </w:r>
+            <w:r>
+              <w:rPr>
+                <w:rFonts w:ascii="Latha" w:hAnsi="Latha" w:cs="Latha"/>
+                <w:sz w:val="28"/>
+                <w:szCs w:val="28"/>
+                <w:lang w:bidi="ta-IN"/>
+              </w:rPr>
+              <w:t xml:space="preserve">|| </w:t>
+            </w:r>
+            <w:r>
+              <w:rPr>
+                <w:rFonts w:ascii="Latha" w:hAnsi="Latha" w:cs="Latha"/>
+                <w:b/>
+                <w:bCs/>
+                <w:sz w:val="32"/>
+                <w:szCs w:val="32"/>
+                <w:cs/>
+                <w:lang w:bidi="ta-IN"/>
+              </w:rPr>
+              <w:t>15</w:t>
             </w:r>
           </w:p>
         </w:tc>
@@ -1707,7 +1689,6 @@
               <w:rPr>
                 <w:rFonts w:eastAsia="Times New Roman" w:cs="Arial"/>
                 <w:b/>
-                <w:color w:val="FF0000"/>
                 <w:sz w:val="28"/>
                 <w:szCs w:val="32"/>
                 <w:lang w:val="en-IN" w:eastAsia="en-IN" w:bidi="ml-IN"/>
@@ -1717,48 +1698,12 @@
               <w:rPr>
                 <w:rFonts w:eastAsia="Times New Roman" w:cs="Arial"/>
                 <w:b/>
-                <w:color w:val="FF0000"/>
                 <w:sz w:val="28"/>
                 <w:szCs w:val="32"/>
                 <w:lang w:val="en-IN" w:eastAsia="en-IN" w:bidi="ml-IN"/>
               </w:rPr>
-              <w:t>T.S.1.4.</w:t>
-            </w:r>
-            <w:r>
-              <w:rPr>
-                <w:rFonts w:eastAsia="Times New Roman" w:cs="Arial"/>
-                <w:b/>
-                <w:color w:val="FF0000"/>
-                <w:sz w:val="28"/>
-                <w:szCs w:val="32"/>
-                <w:lang w:val="en-IN" w:eastAsia="en-IN" w:bidi="ml-IN"/>
-              </w:rPr>
-              <w:t>20</w:t>
-            </w:r>
-            <w:r>
-              <w:rPr>
-                <w:rFonts w:eastAsia="Times New Roman" w:cs="Arial"/>
-                <w:b/>
-                <w:color w:val="FF0000"/>
-                <w:sz w:val="28"/>
-                <w:szCs w:val="32"/>
-                <w:lang w:val="en-IN" w:eastAsia="en-IN" w:bidi="ml-IN"/>
-              </w:rPr>
-              <w:t xml:space="preserve">.1 - </w:t>
-            </w:r>
-            <w:proofErr w:type="spellStart"/>
-            <w:r>
-              <w:rPr>
-                <w:rFonts w:eastAsia="Times New Roman" w:cs="Arial"/>
-                <w:b/>
-                <w:color w:val="FF0000"/>
-                <w:sz w:val="28"/>
-                <w:szCs w:val="32"/>
-                <w:lang w:val="en-IN" w:eastAsia="en-IN" w:bidi="ml-IN"/>
-              </w:rPr>
-              <w:t>Kramam</w:t>
-            </w:r>
-            <w:proofErr w:type="spellEnd"/>
+              <w:t>T.S.1.4.20.1 - Kramam</w:t>
+            </w:r>
           </w:p>
           <w:p>
             <w:pPr>
@@ -1771,75 +1716,21 @@
                 <w:rFonts w:cs="Arial"/>
                 <w:b/>
                 <w:bCs/>
-                <w:color w:val="FF0000"/>
                 <w:sz w:val="28"/>
                 <w:szCs w:val="36"/>
                 <w:lang w:bidi="ml-IN"/>
               </w:rPr>
             </w:pPr>
-            <w:proofErr w:type="spellStart"/>
             <w:r>
               <w:rPr>
                 <w:rFonts w:cs="Arial"/>
                 <w:b/>
                 <w:bCs/>
-                <w:color w:val="FF0000"/>
                 <w:sz w:val="28"/>
                 <w:szCs w:val="36"/>
                 <w:lang w:bidi="ml-IN"/>
               </w:rPr>
-              <w:t>Krama</w:t>
-            </w:r>
-            <w:proofErr w:type="spellEnd"/>
-            <w:r>
-              <w:rPr>
-                <w:rFonts w:cs="Arial"/>
-                <w:b/>
-                <w:bCs/>
-                <w:color w:val="FF0000"/>
-                <w:sz w:val="28"/>
-                <w:szCs w:val="36"/>
-                <w:lang w:bidi="ml-IN"/>
-              </w:rPr>
-              <w:t xml:space="preserve"> </w:t>
-            </w:r>
-            <w:proofErr w:type="spellStart"/>
-            <w:r>
-              <w:rPr>
-                <w:rFonts w:cs="Arial"/>
-                <w:b/>
-                <w:bCs/>
-                <w:color w:val="FF0000"/>
-                <w:sz w:val="28"/>
-                <w:szCs w:val="36"/>
-                <w:lang w:bidi="ml-IN"/>
-              </w:rPr>
-              <w:t>Vaakyam</w:t>
-            </w:r>
-            <w:proofErr w:type="spellEnd"/>
-            <w:r>
-              <w:rPr>
-                <w:rFonts w:cs="Arial"/>
-                <w:b/>
-                <w:bCs/>
-                <w:color w:val="FF0000"/>
-                <w:sz w:val="28"/>
-                <w:szCs w:val="36"/>
-                <w:lang w:bidi="ml-IN"/>
-              </w:rPr>
-              <w:t xml:space="preserve"> No. - </w:t>
-            </w:r>
-            <w:r>
-              <w:rPr>
-                <w:rFonts w:cs="Arial"/>
-                <w:b/>
-                <w:bCs/>
-                <w:color w:val="FF0000"/>
-                <w:sz w:val="28"/>
-                <w:szCs w:val="36"/>
-                <w:lang w:bidi="ml-IN"/>
-              </w:rPr>
-              <w:t>23</w:t>
+              <w:t>Krama Vaakyam No. - 23</w:t>
             </w:r>
           </w:p>
           <w:p>
@@ -1855,49 +1746,21 @@
               <w:rPr>
                 <w:rFonts w:eastAsia="Times New Roman" w:cs="Arial"/>
                 <w:b/>
-                <w:color w:val="000000"/>
                 <w:sz w:val="32"/>
                 <w:szCs w:val="32"/>
                 <w:lang w:val="en-IN" w:eastAsia="en-IN" w:bidi="ml-IN"/>
               </w:rPr>
             </w:pPr>
-            <w:proofErr w:type="spellStart"/>
             <w:r>
               <w:rPr>
                 <w:rFonts w:cs="Arial"/>
                 <w:b/>
                 <w:bCs/>
-                <w:color w:val="FF0000"/>
                 <w:sz w:val="28"/>
                 <w:szCs w:val="36"/>
                 <w:lang w:bidi="ml-IN"/>
               </w:rPr>
-              <w:t>Panchaati</w:t>
-            </w:r>
-            <w:proofErr w:type="spellEnd"/>
-            <w:r>
-              <w:rPr>
-                <w:rFonts w:cs="Arial"/>
-                <w:b/>
-                <w:bCs/>
-                <w:color w:val="FF0000"/>
-                <w:sz w:val="28"/>
-                <w:szCs w:val="36"/>
-                <w:lang w:bidi="ml-IN"/>
-              </w:rPr>
-              <w:t xml:space="preserve"> No. - </w:t>
-            </w:r>
-            <w:r>
-              <w:rPr>
-                <w:rFonts w:cs="Arial"/>
-                <w:b/>
-                <w:bCs/>
-                <w:color w:val="FF0000"/>
-                <w:sz w:val="28"/>
-                <w:szCs w:val="36"/>
-                <w:lang w:bidi="ml-IN"/>
-              </w:rPr>
-              <w:t>21</w:t>
+              <w:t>Panchaati No. - 21</w:t>
             </w:r>
           </w:p>
         </w:tc>
@@ -1926,68 +1789,85 @@
                 <w:lang w:bidi="ml-IN"/>
               </w:rPr>
             </w:pPr>
-            <w:proofErr w:type="spellStart"/>
-            <w:r>
-              <w:rPr>
-                <w:rFonts w:ascii="BRH Devanagari Extra" w:hAnsi="BRH Devanagari Extra" w:cs="BRH Devanagari Extra"/>
-                <w:color w:val="000000"/>
-                <w:sz w:val="40"/>
-                <w:szCs w:val="40"/>
+            <w:r>
+              <w:rPr>
+                <w:rFonts w:ascii="Latha" w:hAnsi="Latha" w:cs="Latha"/>
+                <w:sz w:val="28"/>
+                <w:szCs w:val="28"/>
                 <w:highlight w:val="yellow"/>
-              </w:rPr>
-              <w:t>iuÉå</w:t>
-            </w:r>
-            <w:proofErr w:type="spellEnd"/>
-            <w:r>
-              <w:rPr>
-                <w:rFonts w:ascii="BRH Malayalam Extra" w:hAnsi="BRH Malayalam Extra" w:cs="BRH Devanagari Extra"/>
-                <w:b/>
-                <w:color w:val="000000"/>
-                <w:sz w:val="32"/>
-                <w:szCs w:val="40"/>
-                <w:highlight w:val="yellow"/>
-              </w:rPr>
-              <w:t>–</w:t>
-            </w:r>
-            <w:proofErr w:type="spellStart"/>
-            <w:r>
-              <w:rPr>
-                <w:rFonts w:ascii="BRH Devanagari Extra" w:hAnsi="BRH Devanagari Extra" w:cs="BRH Devanagari Extra"/>
-                <w:color w:val="000000"/>
-                <w:sz w:val="40"/>
-                <w:szCs w:val="40"/>
-              </w:rPr>
-              <w:t>ÌiÉþ</w:t>
-            </w:r>
-            <w:proofErr w:type="spellEnd"/>
-            <w:r>
-              <w:rPr>
-                <w:rFonts w:ascii="BRH Devanagari Extra" w:hAnsi="BRH Devanagari Extra" w:cs="BRH Devanagari Extra"/>
-                <w:color w:val="000000"/>
-                <w:sz w:val="40"/>
-                <w:szCs w:val="40"/>
+                <w:cs/>
+                <w:lang w:bidi="ta-IN"/>
+              </w:rPr>
+              <w:t>த்வே</w:t>
+            </w:r>
+            <w:r>
+              <w:rPr>
+                <w:rFonts w:ascii="BRH Tamil Tab Extra" w:hAnsi="BRH Tamil Tab Extra" w:cs="Latha"/>
+                <w:b/>
+                <w:sz w:val="32"/>
+                <w:szCs w:val="28"/>
+                <w:lang w:bidi="ta-IN"/>
+              </w:rPr>
+              <w:t>…</w:t>
+            </w:r>
+            <w:r>
+              <w:rPr>
+                <w:rFonts w:ascii="Latha" w:hAnsi="Latha" w:cs="Latha"/>
+                <w:sz w:val="28"/>
+                <w:szCs w:val="28"/>
+                <w:cs/>
+                <w:lang w:bidi="ta-IN"/>
+              </w:rPr>
+              <w:t>தி</w:t>
+            </w:r>
+            <w:r>
+              <w:rPr>
+                <w:rFonts w:ascii="BRH Tamil Tab Extra" w:hAnsi="BRH Tamil Tab Extra" w:cs="Latha"/>
+                <w:b/>
+                <w:sz w:val="36"/>
+                <w:szCs w:val="28"/>
+                <w:lang w:bidi="ta-IN"/>
+              </w:rPr>
+              <w:t>†</w:t>
+            </w:r>
+            <w:r>
+              <w:rPr>
+                <w:rFonts w:ascii="Latha" w:hAnsi="Latha" w:cs="Latha"/>
+                <w:sz w:val="28"/>
+                <w:szCs w:val="28"/>
+                <w:lang w:bidi="ta-IN"/>
               </w:rPr>
               <w:t xml:space="preserve"> </w:t>
             </w:r>
-            <w:proofErr w:type="spellStart"/>
-            <w:r>
-              <w:rPr>
-                <w:rFonts w:ascii="BRH Devanagari Extra" w:hAnsi="BRH Devanagari Extra" w:cs="BRH Devanagari Extra"/>
-                <w:color w:val="000000"/>
-                <w:sz w:val="40"/>
-                <w:szCs w:val="40"/>
-              </w:rPr>
-              <w:t>iuÉÉ</w:t>
-            </w:r>
-            <w:proofErr w:type="spellEnd"/>
-            <w:r>
-              <w:rPr>
-                <w:rFonts w:ascii="BRH Devanagari Extra" w:hAnsi="BRH Devanagari Extra" w:cs="BRH Devanagari Extra"/>
-                <w:color w:val="000000"/>
-                <w:sz w:val="40"/>
-                <w:szCs w:val="40"/>
-              </w:rPr>
-              <w:t xml:space="preserve"> ||</w:t>
+            <w:r>
+              <w:rPr>
+                <w:rFonts w:ascii="Latha" w:hAnsi="Latha" w:cs="Latha"/>
+                <w:sz w:val="28"/>
+                <w:szCs w:val="28"/>
+                <w:cs/>
+                <w:lang w:bidi="ta-IN"/>
+              </w:rPr>
+              <w:t xml:space="preserve">த்வா </w:t>
+            </w:r>
+            <w:r>
+              <w:rPr>
+                <w:rFonts w:ascii="Latha" w:hAnsi="Latha" w:cs="Latha"/>
+                <w:sz w:val="28"/>
+                <w:szCs w:val="28"/>
+                <w:lang w:bidi="ta-IN"/>
+              </w:rPr>
+              <w:t xml:space="preserve">|| </w:t>
+            </w:r>
+            <w:r>
+              <w:rPr>
+                <w:rFonts w:ascii="Latha" w:hAnsi="Latha" w:cs="Latha"/>
+                <w:b/>
+                <w:bCs/>
+                <w:sz w:val="32"/>
+                <w:szCs w:val="32"/>
+                <w:lang w:bidi="ta-IN"/>
+              </w:rPr>
+              <w:t>21</w:t>
             </w:r>
           </w:p>
         </w:tc>
@@ -2017,55 +1897,75 @@
                 <w:lang w:bidi="ml-IN"/>
               </w:rPr>
             </w:pPr>
-            <w:proofErr w:type="spellStart"/>
-            <w:r>
-              <w:rPr>
-                <w:rFonts w:ascii="BRH Devanagari Extra" w:hAnsi="BRH Devanagari Extra" w:cs="BRH Devanagari Extra"/>
-                <w:color w:val="000000"/>
-                <w:sz w:val="40"/>
-                <w:szCs w:val="40"/>
+            <w:r>
+              <w:rPr>
+                <w:rFonts w:ascii="Latha" w:hAnsi="Latha" w:cs="Latha"/>
+                <w:sz w:val="28"/>
+                <w:szCs w:val="28"/>
                 <w:highlight w:val="green"/>
-              </w:rPr>
-              <w:t>iuÉ</w:t>
-            </w:r>
-            <w:r>
-              <w:rPr>
-                <w:rFonts w:ascii="BRH Devanagari Extra" w:hAnsi="BRH Devanagari Extra" w:cs="BRH Devanagari Extra"/>
-                <w:color w:val="000000"/>
-                <w:sz w:val="40"/>
-                <w:szCs w:val="40"/>
-              </w:rPr>
-              <w:t>åÌiÉþ</w:t>
-            </w:r>
-            <w:proofErr w:type="spellEnd"/>
-            <w:r>
-              <w:rPr>
-                <w:rFonts w:ascii="BRH Devanagari Extra" w:hAnsi="BRH Devanagari Extra" w:cs="BRH Devanagari Extra"/>
-                <w:color w:val="000000"/>
-                <w:sz w:val="40"/>
-                <w:szCs w:val="40"/>
+                <w:cs/>
+                <w:lang w:bidi="ta-IN"/>
+              </w:rPr>
+              <w:t>த்வே</w:t>
+            </w:r>
+            <w:r>
+              <w:rPr>
+                <w:rFonts w:ascii="Latha" w:hAnsi="Latha" w:cs="Latha"/>
+                <w:sz w:val="28"/>
+                <w:szCs w:val="28"/>
+                <w:cs/>
+                <w:lang w:bidi="ta-IN"/>
+              </w:rPr>
+              <w:t>தி</w:t>
+            </w:r>
+            <w:r>
+              <w:rPr>
+                <w:rFonts w:ascii="BRH Tamil Tab Extra" w:hAnsi="BRH Tamil Tab Extra" w:cs="Latha"/>
+                <w:b/>
+                <w:sz w:val="36"/>
+                <w:szCs w:val="28"/>
+                <w:lang w:bidi="ta-IN"/>
+              </w:rPr>
+              <w:t>†</w:t>
+            </w:r>
+            <w:r>
+              <w:rPr>
+                <w:rFonts w:ascii="Latha" w:hAnsi="Latha" w:cs="Latha"/>
+                <w:sz w:val="28"/>
+                <w:szCs w:val="28"/>
+                <w:lang w:bidi="ta-IN"/>
               </w:rPr>
               <w:t xml:space="preserve"> </w:t>
             </w:r>
-            <w:proofErr w:type="spellStart"/>
-            <w:r>
-              <w:rPr>
-                <w:rFonts w:ascii="BRH Devanagari Extra" w:hAnsi="BRH Devanagari Extra" w:cs="BRH Devanagari Extra"/>
-                <w:color w:val="000000"/>
-                <w:sz w:val="40"/>
-                <w:szCs w:val="40"/>
-              </w:rPr>
-              <w:t>iuÉÉ</w:t>
-            </w:r>
-            <w:proofErr w:type="spellEnd"/>
-            <w:r>
-              <w:rPr>
-                <w:rFonts w:ascii="BRH Devanagari Extra" w:hAnsi="BRH Devanagari Extra" w:cs="BRH Devanagari Extra"/>
-                <w:color w:val="000000"/>
-                <w:sz w:val="40"/>
-                <w:szCs w:val="40"/>
-              </w:rPr>
-              <w:t xml:space="preserve"> ||</w:t>
+            <w:r>
+              <w:rPr>
+                <w:rFonts w:ascii="Latha" w:hAnsi="Latha" w:cs="Latha"/>
+                <w:sz w:val="28"/>
+                <w:szCs w:val="28"/>
+                <w:cs/>
+                <w:lang w:bidi="ta-IN"/>
+              </w:rPr>
+              <w:t xml:space="preserve">த்வா </w:t>
+            </w:r>
+            <w:r>
+              <w:rPr>
+                <w:rFonts w:ascii="Latha" w:hAnsi="Latha" w:cs="Latha"/>
+                <w:sz w:val="28"/>
+                <w:szCs w:val="28"/>
+                <w:lang w:bidi="ta-IN"/>
+              </w:rPr>
+              <w:t xml:space="preserve">|| </w:t>
+            </w:r>
+            <w:r>
+              <w:rPr>
+                <w:rFonts w:ascii="Latha" w:hAnsi="Latha" w:cs="Latha"/>
+                <w:b/>
+                <w:bCs/>
+                <w:sz w:val="32"/>
+                <w:szCs w:val="32"/>
+                <w:lang w:bidi="ta-IN"/>
+              </w:rPr>
+              <w:t>21</w:t>
             </w:r>
           </w:p>
         </w:tc>
@@ -2097,7 +1997,6 @@
               <w:rPr>
                 <w:rFonts w:eastAsia="Times New Roman" w:cs="Arial"/>
                 <w:b/>
-                <w:color w:val="FF0000"/>
                 <w:sz w:val="28"/>
                 <w:szCs w:val="32"/>
                 <w:lang w:val="en-IN" w:eastAsia="en-IN" w:bidi="ml-IN"/>
@@ -2107,48 +2006,12 @@
               <w:rPr>
                 <w:rFonts w:eastAsia="Times New Roman" w:cs="Arial"/>
                 <w:b/>
-                <w:color w:val="FF0000"/>
                 <w:sz w:val="28"/>
                 <w:szCs w:val="32"/>
                 <w:lang w:val="en-IN" w:eastAsia="en-IN" w:bidi="ml-IN"/>
               </w:rPr>
-              <w:t>T.S.1.4.</w:t>
-            </w:r>
-            <w:r>
-              <w:rPr>
-                <w:rFonts w:eastAsia="Times New Roman" w:cs="Arial"/>
-                <w:b/>
-                <w:color w:val="FF0000"/>
-                <w:sz w:val="28"/>
-                <w:szCs w:val="32"/>
-                <w:lang w:val="en-IN" w:eastAsia="en-IN" w:bidi="ml-IN"/>
-              </w:rPr>
-              <w:t>22</w:t>
-            </w:r>
-            <w:r>
-              <w:rPr>
-                <w:rFonts w:eastAsia="Times New Roman" w:cs="Arial"/>
-                <w:b/>
-                <w:color w:val="FF0000"/>
-                <w:sz w:val="28"/>
-                <w:szCs w:val="32"/>
-                <w:lang w:val="en-IN" w:eastAsia="en-IN" w:bidi="ml-IN"/>
-              </w:rPr>
-              <w:t xml:space="preserve">.1 - </w:t>
-            </w:r>
-            <w:proofErr w:type="spellStart"/>
-            <w:r>
-              <w:rPr>
-                <w:rFonts w:eastAsia="Times New Roman" w:cs="Arial"/>
-                <w:b/>
-                <w:color w:val="FF0000"/>
-                <w:sz w:val="28"/>
-                <w:szCs w:val="32"/>
-                <w:lang w:val="en-IN" w:eastAsia="en-IN" w:bidi="ml-IN"/>
-              </w:rPr>
-              <w:t>Kramam</w:t>
-            </w:r>
-            <w:proofErr w:type="spellEnd"/>
+              <w:t>T.S.1.4.22.1 - Kramam</w:t>
+            </w:r>
           </w:p>
           <w:p>
             <w:pPr>
@@ -2161,75 +2024,21 @@
                 <w:rFonts w:cs="Arial"/>
                 <w:b/>
                 <w:bCs/>
-                <w:color w:val="FF0000"/>
                 <w:sz w:val="28"/>
                 <w:szCs w:val="36"/>
                 <w:lang w:bidi="ml-IN"/>
               </w:rPr>
             </w:pPr>
-            <w:proofErr w:type="spellStart"/>
             <w:r>
               <w:rPr>
                 <w:rFonts w:cs="Arial"/>
                 <w:b/>
                 <w:bCs/>
-                <w:color w:val="FF0000"/>
                 <w:sz w:val="28"/>
                 <w:szCs w:val="36"/>
                 <w:lang w:bidi="ml-IN"/>
               </w:rPr>
-              <w:t>Krama</w:t>
-            </w:r>
-            <w:proofErr w:type="spellEnd"/>
-            <w:r>
-              <w:rPr>
-                <w:rFonts w:cs="Arial"/>
-                <w:b/>
-                <w:bCs/>
-                <w:color w:val="FF0000"/>
-                <w:sz w:val="28"/>
-                <w:szCs w:val="36"/>
-                <w:lang w:bidi="ml-IN"/>
-              </w:rPr>
-              <w:t xml:space="preserve"> </w:t>
-            </w:r>
-            <w:proofErr w:type="spellStart"/>
-            <w:r>
-              <w:rPr>
-                <w:rFonts w:cs="Arial"/>
-                <w:b/>
-                <w:bCs/>
-                <w:color w:val="FF0000"/>
-                <w:sz w:val="28"/>
-                <w:szCs w:val="36"/>
-                <w:lang w:bidi="ml-IN"/>
-              </w:rPr>
-              <w:t>Vaakyam</w:t>
-            </w:r>
-            <w:proofErr w:type="spellEnd"/>
-            <w:r>
-              <w:rPr>
-                <w:rFonts w:cs="Arial"/>
-                <w:b/>
-                <w:bCs/>
-                <w:color w:val="FF0000"/>
-                <w:sz w:val="28"/>
-                <w:szCs w:val="36"/>
-                <w:lang w:bidi="ml-IN"/>
-              </w:rPr>
-              <w:t xml:space="preserve"> No. - </w:t>
-            </w:r>
-            <w:r>
-              <w:rPr>
-                <w:rFonts w:cs="Arial"/>
-                <w:b/>
-                <w:bCs/>
-                <w:color w:val="FF0000"/>
-                <w:sz w:val="28"/>
-                <w:szCs w:val="36"/>
-                <w:lang w:bidi="ml-IN"/>
-              </w:rPr>
-              <w:t>34</w:t>
+              <w:t>Krama Vaakyam No. - 34</w:t>
             </w:r>
           </w:p>
           <w:p>
@@ -2245,49 +2054,21 @@
               <w:rPr>
                 <w:rFonts w:eastAsia="Times New Roman" w:cs="Arial"/>
                 <w:b/>
-                <w:color w:val="000000"/>
                 <w:sz w:val="32"/>
                 <w:szCs w:val="32"/>
                 <w:lang w:val="en-IN" w:eastAsia="en-IN" w:bidi="ml-IN"/>
               </w:rPr>
             </w:pPr>
-            <w:proofErr w:type="spellStart"/>
             <w:r>
               <w:rPr>
                 <w:rFonts w:cs="Arial"/>
                 <w:b/>
                 <w:bCs/>
-                <w:color w:val="FF0000"/>
                 <w:sz w:val="28"/>
                 <w:szCs w:val="36"/>
                 <w:lang w:bidi="ml-IN"/>
               </w:rPr>
-              <w:t>Panchaati</w:t>
-            </w:r>
-            <w:proofErr w:type="spellEnd"/>
-            <w:r>
-              <w:rPr>
-                <w:rFonts w:cs="Arial"/>
-                <w:b/>
-                <w:bCs/>
-                <w:color w:val="FF0000"/>
-                <w:sz w:val="28"/>
-                <w:szCs w:val="36"/>
-                <w:lang w:bidi="ml-IN"/>
-              </w:rPr>
-              <w:t xml:space="preserve"> No. - </w:t>
-            </w:r>
-            <w:r>
-              <w:rPr>
-                <w:rFonts w:cs="Arial"/>
-                <w:b/>
-                <w:bCs/>
-                <w:color w:val="FF0000"/>
-                <w:sz w:val="28"/>
-                <w:szCs w:val="36"/>
-                <w:lang w:bidi="ml-IN"/>
-              </w:rPr>
-              <w:t>23</w:t>
+              <w:t>Panchaati No. - 23</w:t>
             </w:r>
           </w:p>
         </w:tc>
@@ -2313,184 +2094,234 @@
                 <w:color w:val="000000"/>
                 <w:sz w:val="40"/>
                 <w:szCs w:val="40"/>
+                <w:lang w:bidi="ml-IN"/>
               </w:rPr>
             </w:pPr>
-            <w:proofErr w:type="spellStart"/>
-            <w:r>
-              <w:rPr>
-                <w:rFonts w:ascii="BRH Devanagari Extra" w:hAnsi="BRH Devanagari Extra" w:cs="BRH Devanagari Extra"/>
-                <w:color w:val="000000"/>
-                <w:sz w:val="40"/>
-                <w:szCs w:val="40"/>
-              </w:rPr>
-              <w:t>mÉÉ</w:t>
-            </w:r>
-            <w:proofErr w:type="spellEnd"/>
-            <w:r>
-              <w:rPr>
-                <w:rFonts w:ascii="BRH Malayalam Extra" w:hAnsi="BRH Malayalam Extra" w:cs="BRH Devanagari Extra"/>
-                <w:b/>
-                <w:color w:val="000000"/>
-                <w:sz w:val="32"/>
-                <w:szCs w:val="40"/>
-              </w:rPr>
-              <w:t>–</w:t>
-            </w:r>
-            <w:proofErr w:type="spellStart"/>
-            <w:r>
-              <w:rPr>
-                <w:rFonts w:ascii="BRH Devanagari Extra" w:hAnsi="BRH Devanagari Extra" w:cs="BRH Devanagari Extra"/>
-                <w:color w:val="000000"/>
-                <w:sz w:val="40"/>
-                <w:szCs w:val="40"/>
-              </w:rPr>
-              <w:t>ÍxÉ</w:t>
-            </w:r>
-            <w:proofErr w:type="spellEnd"/>
-            <w:r>
-              <w:rPr>
-                <w:rFonts w:ascii="BRH Malayalam Extra" w:hAnsi="BRH Malayalam Extra" w:cs="BRH Devanagari Extra"/>
-                <w:b/>
-                <w:color w:val="000000"/>
-                <w:sz w:val="32"/>
-                <w:szCs w:val="40"/>
-              </w:rPr>
-              <w:t>–</w:t>
-            </w:r>
-            <w:r>
-              <w:rPr>
-                <w:rFonts w:ascii="BRH Devanagari Extra" w:hAnsi="BRH Devanagari Extra" w:cs="BRH Devanagari Extra"/>
-                <w:color w:val="000000"/>
-                <w:sz w:val="40"/>
-                <w:szCs w:val="40"/>
+            <w:r>
+              <w:rPr>
+                <w:rFonts w:ascii="Latha" w:hAnsi="Latha" w:cs="Latha"/>
+                <w:sz w:val="28"/>
+                <w:szCs w:val="28"/>
+                <w:cs/>
+                <w:lang w:bidi="ta-IN"/>
+              </w:rPr>
+              <w:t>பா</w:t>
+            </w:r>
+            <w:r>
+              <w:rPr>
+                <w:rFonts w:ascii="BRH Tamil Tab Extra" w:hAnsi="BRH Tamil Tab Extra" w:cs="Latha"/>
+                <w:b/>
+                <w:sz w:val="32"/>
+                <w:szCs w:val="28"/>
+                <w:lang w:bidi="ta-IN"/>
+              </w:rPr>
+              <w:t>…</w:t>
+            </w:r>
+            <w:r>
+              <w:rPr>
+                <w:rFonts w:ascii="Latha" w:hAnsi="Latha" w:cs="Latha"/>
+                <w:sz w:val="28"/>
+                <w:szCs w:val="28"/>
+                <w:cs/>
+                <w:lang w:bidi="ta-IN"/>
+              </w:rPr>
+              <w:t>ஸி</w:t>
+            </w:r>
+            <w:r>
+              <w:rPr>
+                <w:rFonts w:ascii="BRH Tamil Tab Extra" w:hAnsi="BRH Tamil Tab Extra" w:cs="Latha"/>
+                <w:b/>
+                <w:sz w:val="32"/>
+                <w:szCs w:val="28"/>
+                <w:lang w:bidi="ta-IN"/>
+              </w:rPr>
+              <w:t>…</w:t>
+            </w:r>
+            <w:r>
+              <w:rPr>
+                <w:rFonts w:ascii="Latha" w:hAnsi="Latha" w:cs="Latha"/>
+                <w:sz w:val="28"/>
+                <w:szCs w:val="28"/>
+                <w:lang w:bidi="ta-IN"/>
               </w:rPr>
               <w:t xml:space="preserve"> </w:t>
             </w:r>
-            <w:proofErr w:type="spellStart"/>
-            <w:r>
-              <w:rPr>
-                <w:rFonts w:ascii="BRH Devanagari Extra" w:hAnsi="BRH Devanagari Extra" w:cs="BRH Devanagari Extra"/>
-                <w:color w:val="000000"/>
-                <w:sz w:val="40"/>
-                <w:szCs w:val="40"/>
-              </w:rPr>
-              <w:t>eÉlqÉþ</w:t>
-            </w:r>
-            <w:r>
-              <w:rPr>
-                <w:rFonts w:ascii="BRH Devanagari Extra" w:hAnsi="BRH Devanagari Extra" w:cs="BRH Devanagari Extra"/>
-                <w:color w:val="000000"/>
-                <w:sz w:val="40"/>
-                <w:szCs w:val="40"/>
+            <w:r>
+              <w:rPr>
+                <w:rFonts w:ascii="Latha" w:hAnsi="Latha" w:cs="Latha"/>
+                <w:sz w:val="28"/>
+                <w:szCs w:val="28"/>
+                <w:cs/>
+                <w:lang w:bidi="ta-IN"/>
+              </w:rPr>
+              <w:t>ஜன்ம</w:t>
+            </w:r>
+            <w:r>
+              <w:rPr>
+                <w:rFonts w:ascii="BRH Tamil Tab Extra" w:hAnsi="BRH Tamil Tab Extra" w:cs="Latha"/>
+                <w:b/>
+                <w:sz w:val="36"/>
+                <w:szCs w:val="28"/>
                 <w:highlight w:val="yellow"/>
-              </w:rPr>
-              <w:t>ÌlÉ</w:t>
-            </w:r>
-            <w:proofErr w:type="spellEnd"/>
-            <w:r>
-              <w:rPr>
-                <w:rFonts w:ascii="BRH Devanagari Extra" w:hAnsi="BRH Devanagari Extra" w:cs="BRH Devanagari Extra"/>
-                <w:color w:val="000000"/>
-                <w:sz w:val="40"/>
-                <w:szCs w:val="40"/>
-              </w:rPr>
-              <w:t xml:space="preserve"> | </w:t>
-            </w:r>
-          </w:p>
-          <w:p>
-            <w:pPr>
-              <w:widowControl w:val="0"/>
-              <w:autoSpaceDE w:val="0"/>
-              <w:autoSpaceDN w:val="0"/>
-              <w:adjustRightInd w:val="0"/>
-              <w:spacing w:before="0" w:line="240" w:lineRule="auto"/>
-              <w:rPr>
-                <w:rFonts w:ascii="BRH Devanagari Extra" w:hAnsi="BRH Devanagari Extra" w:cs="BRH Devanagari Extra"/>
-                <w:color w:val="000000"/>
-                <w:sz w:val="40"/>
-                <w:szCs w:val="40"/>
-                <w:lang w:bidi="ml-IN"/>
-              </w:rPr>
-            </w:pPr>
-            <w:proofErr w:type="spellStart"/>
-            <w:r>
-              <w:rPr>
-                <w:rFonts w:ascii="BRH Devanagari Extra" w:hAnsi="BRH Devanagari Extra" w:cs="BRH Devanagari Extra"/>
-                <w:color w:val="000000"/>
-                <w:sz w:val="40"/>
-                <w:szCs w:val="40"/>
-              </w:rPr>
-              <w:t>eÉlqÉþlÉÏ</w:t>
-            </w:r>
-            <w:proofErr w:type="spellEnd"/>
-            <w:r>
-              <w:rPr>
-                <w:rFonts w:ascii="BRH Malayalam Extra" w:hAnsi="BRH Malayalam Extra" w:cs="BRH Devanagari Extra"/>
-                <w:b/>
-                <w:color w:val="000000"/>
-                <w:sz w:val="32"/>
-                <w:szCs w:val="40"/>
-              </w:rPr>
-              <w:t>–</w:t>
-            </w:r>
-            <w:r>
-              <w:rPr>
-                <w:rFonts w:ascii="BRH Devanagari Extra" w:hAnsi="BRH Devanagari Extra" w:cs="BRH Devanagari Extra"/>
-                <w:color w:val="000000"/>
-                <w:sz w:val="40"/>
-                <w:szCs w:val="40"/>
+                <w:lang w:bidi="ta-IN"/>
+              </w:rPr>
+              <w:t>†</w:t>
+            </w:r>
+            <w:r>
+              <w:rPr>
+                <w:rFonts w:ascii="Latha" w:hAnsi="Latha" w:cs="Latha"/>
+                <w:sz w:val="28"/>
+                <w:szCs w:val="28"/>
+                <w:highlight w:val="yellow"/>
+                <w:cs/>
+                <w:lang w:bidi="ta-IN"/>
+              </w:rPr>
+              <w:t>னி</w:t>
+            </w:r>
+            <w:r>
+              <w:rPr>
+                <w:rFonts w:ascii="Latha" w:hAnsi="Latha" w:cs="Latha"/>
+                <w:sz w:val="28"/>
+                <w:szCs w:val="28"/>
+                <w:cs/>
+                <w:lang w:bidi="ta-IN"/>
               </w:rPr>
               <w:t xml:space="preserve"> </w:t>
             </w:r>
-            <w:proofErr w:type="spellStart"/>
-            <w:r>
-              <w:rPr>
-                <w:rFonts w:ascii="BRH Devanagari Extra" w:hAnsi="BRH Devanagari Extra" w:cs="BRH Devanagari Extra"/>
-                <w:color w:val="000000"/>
-                <w:sz w:val="40"/>
-                <w:szCs w:val="40"/>
-              </w:rPr>
-              <w:t>CÌiÉ</w:t>
-            </w:r>
-            <w:proofErr w:type="spellEnd"/>
-            <w:r>
-              <w:rPr>
-                <w:rFonts w:ascii="BRH Malayalam Extra" w:hAnsi="BRH Malayalam Extra" w:cs="BRH Devanagari Extra"/>
-                <w:b/>
-                <w:color w:val="000000"/>
-                <w:sz w:val="32"/>
-                <w:szCs w:val="40"/>
-              </w:rPr>
-              <w:t>–</w:t>
-            </w:r>
-            <w:r>
-              <w:rPr>
-                <w:rFonts w:ascii="BRH Devanagari Extra" w:hAnsi="BRH Devanagari Extra" w:cs="BRH Devanagari Extra"/>
-                <w:color w:val="000000"/>
-                <w:sz w:val="40"/>
-                <w:szCs w:val="40"/>
+            <w:r>
+              <w:rPr>
+                <w:rFonts w:ascii="Latha" w:hAnsi="Latha" w:cs="Latha"/>
+                <w:sz w:val="28"/>
+                <w:szCs w:val="28"/>
+                <w:lang w:bidi="ta-IN"/>
+              </w:rPr>
+              <w:t xml:space="preserve">| </w:t>
+            </w:r>
+            <w:r>
+              <w:rPr>
+                <w:rFonts w:ascii="Latha" w:hAnsi="Latha" w:cs="Latha"/>
+                <w:sz w:val="28"/>
+                <w:szCs w:val="28"/>
+                <w:lang w:bidi="ta-IN"/>
+              </w:rPr>
+              <w:br/>
+            </w:r>
+            <w:r>
+              <w:rPr>
+                <w:rFonts w:ascii="Latha" w:hAnsi="Latha" w:cs="Latha"/>
+                <w:sz w:val="28"/>
+                <w:szCs w:val="28"/>
+                <w:cs/>
+                <w:lang w:bidi="ta-IN"/>
+              </w:rPr>
+              <w:t>ஜன்ம</w:t>
+            </w:r>
+            <w:r>
+              <w:rPr>
+                <w:rFonts w:ascii="BRH Tamil Tab Extra" w:hAnsi="BRH Tamil Tab Extra" w:cs="Latha"/>
+                <w:b/>
+                <w:sz w:val="36"/>
+                <w:szCs w:val="28"/>
+                <w:lang w:bidi="ta-IN"/>
+              </w:rPr>
+              <w:t>†</w:t>
+            </w:r>
+            <w:r>
+              <w:rPr>
+                <w:rFonts w:ascii="Latha" w:hAnsi="Latha" w:cs="Latha"/>
+                <w:sz w:val="28"/>
+                <w:szCs w:val="28"/>
+                <w:cs/>
+                <w:lang w:bidi="ta-IN"/>
+              </w:rPr>
+              <w:t>னீ</w:t>
+            </w:r>
+            <w:r>
+              <w:rPr>
+                <w:rFonts w:ascii="BRH Tamil Tab Extra" w:hAnsi="BRH Tamil Tab Extra" w:cs="Latha"/>
+                <w:b/>
+                <w:sz w:val="32"/>
+                <w:szCs w:val="28"/>
+                <w:lang w:bidi="ta-IN"/>
+              </w:rPr>
+              <w:t>…</w:t>
+            </w:r>
+            <w:r>
+              <w:rPr>
+                <w:rFonts w:ascii="Latha" w:hAnsi="Latha" w:cs="Latha"/>
+                <w:sz w:val="28"/>
+                <w:szCs w:val="28"/>
+                <w:lang w:bidi="ta-IN"/>
               </w:rPr>
               <w:t xml:space="preserve"> </w:t>
             </w:r>
-            <w:proofErr w:type="spellStart"/>
-            <w:r>
-              <w:rPr>
-                <w:rFonts w:ascii="BRH Devanagari Extra" w:hAnsi="BRH Devanagari Extra" w:cs="BRH Devanagari Extra"/>
-                <w:color w:val="000000"/>
-                <w:sz w:val="40"/>
-                <w:szCs w:val="40"/>
-              </w:rPr>
-              <w:t>eÉlqÉþlÉÏ</w:t>
-            </w:r>
-            <w:proofErr w:type="spellEnd"/>
-            <w:r>
-              <w:rPr>
-                <w:rFonts w:ascii="BRH Devanagari Extra" w:hAnsi="BRH Devanagari Extra" w:cs="BRH Devanagari Extra"/>
-                <w:color w:val="000000"/>
-                <w:sz w:val="40"/>
-                <w:szCs w:val="40"/>
-              </w:rPr>
-              <w:t xml:space="preserve"> ||</w:t>
+            <w:r>
+              <w:rPr>
+                <w:rFonts w:ascii="Latha" w:hAnsi="Latha" w:cs="Latha"/>
+                <w:sz w:val="28"/>
+                <w:szCs w:val="28"/>
+                <w:cs/>
+                <w:lang w:bidi="ta-IN"/>
+              </w:rPr>
+              <w:t>இதி</w:t>
+            </w:r>
+            <w:r>
+              <w:rPr>
+                <w:rFonts w:ascii="BRH Tamil Tab Extra" w:hAnsi="BRH Tamil Tab Extra" w:cs="Latha"/>
+                <w:b/>
+                <w:sz w:val="32"/>
+                <w:szCs w:val="28"/>
+                <w:lang w:bidi="ta-IN"/>
+              </w:rPr>
+              <w:t>…</w:t>
+            </w:r>
+            <w:r>
+              <w:rPr>
+                <w:rFonts w:ascii="Latha" w:hAnsi="Latha" w:cs="Latha"/>
+                <w:sz w:val="28"/>
+                <w:szCs w:val="28"/>
+                <w:lang w:bidi="ta-IN"/>
+              </w:rPr>
+              <w:t xml:space="preserve"> </w:t>
+            </w:r>
+            <w:r>
+              <w:rPr>
+                <w:rFonts w:ascii="Latha" w:hAnsi="Latha" w:cs="Latha"/>
+                <w:sz w:val="28"/>
+                <w:szCs w:val="28"/>
+                <w:cs/>
+                <w:lang w:bidi="ta-IN"/>
+              </w:rPr>
+              <w:t>ஜன்ம</w:t>
+            </w:r>
+            <w:r>
+              <w:rPr>
+                <w:rFonts w:ascii="BRH Tamil Tab Extra" w:hAnsi="BRH Tamil Tab Extra" w:cs="Latha"/>
+                <w:b/>
+                <w:sz w:val="36"/>
+                <w:szCs w:val="28"/>
+                <w:lang w:bidi="ta-IN"/>
+              </w:rPr>
+              <w:t>†</w:t>
+            </w:r>
+            <w:r>
+              <w:rPr>
+                <w:rFonts w:ascii="Latha" w:hAnsi="Latha" w:cs="Latha"/>
+                <w:sz w:val="28"/>
+                <w:szCs w:val="28"/>
+                <w:cs/>
+                <w:lang w:bidi="ta-IN"/>
+              </w:rPr>
+              <w:t xml:space="preserve">னீ </w:t>
+            </w:r>
+            <w:r>
+              <w:rPr>
+                <w:rFonts w:ascii="Latha" w:hAnsi="Latha" w:cs="Latha"/>
+                <w:sz w:val="28"/>
+                <w:szCs w:val="28"/>
+                <w:lang w:bidi="ta-IN"/>
+              </w:rPr>
+              <w:t>||</w:t>
             </w:r>
           </w:p>
         </w:tc>
@@ -2517,184 +2348,233 @@
                 <w:color w:val="000000"/>
                 <w:sz w:val="40"/>
                 <w:szCs w:val="40"/>
+                <w:lang w:bidi="ml-IN"/>
               </w:rPr>
             </w:pPr>
-            <w:proofErr w:type="spellStart"/>
-            <w:r>
-              <w:rPr>
-                <w:rFonts w:ascii="BRH Devanagari Extra" w:hAnsi="BRH Devanagari Extra" w:cs="BRH Devanagari Extra"/>
-                <w:color w:val="000000"/>
-                <w:sz w:val="40"/>
-                <w:szCs w:val="40"/>
-              </w:rPr>
-              <w:t>mÉÉ</w:t>
-            </w:r>
-            <w:proofErr w:type="spellEnd"/>
-            <w:r>
-              <w:rPr>
-                <w:rFonts w:ascii="BRH Malayalam Extra" w:hAnsi="BRH Malayalam Extra" w:cs="BRH Devanagari Extra"/>
-                <w:b/>
-                <w:color w:val="000000"/>
-                <w:sz w:val="32"/>
-                <w:szCs w:val="40"/>
-              </w:rPr>
-              <w:t>–</w:t>
-            </w:r>
-            <w:proofErr w:type="spellStart"/>
-            <w:r>
-              <w:rPr>
-                <w:rFonts w:ascii="BRH Devanagari Extra" w:hAnsi="BRH Devanagari Extra" w:cs="BRH Devanagari Extra"/>
-                <w:color w:val="000000"/>
-                <w:sz w:val="40"/>
-                <w:szCs w:val="40"/>
-              </w:rPr>
-              <w:t>ÍxÉ</w:t>
-            </w:r>
-            <w:proofErr w:type="spellEnd"/>
-            <w:r>
-              <w:rPr>
-                <w:rFonts w:ascii="BRH Malayalam Extra" w:hAnsi="BRH Malayalam Extra" w:cs="BRH Devanagari Extra"/>
-                <w:b/>
-                <w:color w:val="000000"/>
-                <w:sz w:val="32"/>
-                <w:szCs w:val="40"/>
-              </w:rPr>
-              <w:t>–</w:t>
-            </w:r>
-            <w:r>
-              <w:rPr>
-                <w:rFonts w:ascii="BRH Devanagari Extra" w:hAnsi="BRH Devanagari Extra" w:cs="BRH Devanagari Extra"/>
-                <w:color w:val="000000"/>
-                <w:sz w:val="40"/>
-                <w:szCs w:val="40"/>
+            <w:r>
+              <w:rPr>
+                <w:rFonts w:ascii="Latha" w:hAnsi="Latha" w:cs="Latha"/>
+                <w:sz w:val="28"/>
+                <w:szCs w:val="28"/>
+                <w:cs/>
+                <w:lang w:bidi="ta-IN"/>
+              </w:rPr>
+              <w:t>பா</w:t>
+            </w:r>
+            <w:r>
+              <w:rPr>
+                <w:rFonts w:ascii="BRH Tamil Tab Extra" w:hAnsi="BRH Tamil Tab Extra" w:cs="Latha"/>
+                <w:b/>
+                <w:sz w:val="32"/>
+                <w:szCs w:val="28"/>
+                <w:lang w:bidi="ta-IN"/>
+              </w:rPr>
+              <w:t>…</w:t>
+            </w:r>
+            <w:r>
+              <w:rPr>
+                <w:rFonts w:ascii="Latha" w:hAnsi="Latha" w:cs="Latha"/>
+                <w:sz w:val="28"/>
+                <w:szCs w:val="28"/>
+                <w:cs/>
+                <w:lang w:bidi="ta-IN"/>
+              </w:rPr>
+              <w:t>ஸி</w:t>
+            </w:r>
+            <w:r>
+              <w:rPr>
+                <w:rFonts w:ascii="BRH Tamil Tab Extra" w:hAnsi="BRH Tamil Tab Extra" w:cs="Latha"/>
+                <w:b/>
+                <w:sz w:val="32"/>
+                <w:szCs w:val="28"/>
+                <w:lang w:bidi="ta-IN"/>
+              </w:rPr>
+              <w:t>…</w:t>
+            </w:r>
+            <w:r>
+              <w:rPr>
+                <w:rFonts w:ascii="Latha" w:hAnsi="Latha" w:cs="Latha"/>
+                <w:sz w:val="28"/>
+                <w:szCs w:val="28"/>
+                <w:lang w:bidi="ta-IN"/>
               </w:rPr>
               <w:t xml:space="preserve"> </w:t>
             </w:r>
-            <w:proofErr w:type="spellStart"/>
-            <w:r>
-              <w:rPr>
-                <w:rFonts w:ascii="BRH Devanagari Extra" w:hAnsi="BRH Devanagari Extra" w:cs="BRH Devanagari Extra"/>
-                <w:color w:val="000000"/>
-                <w:sz w:val="40"/>
-                <w:szCs w:val="40"/>
-              </w:rPr>
-              <w:t>eÉlqÉþ</w:t>
-            </w:r>
-            <w:r>
-              <w:rPr>
-                <w:rFonts w:ascii="BRH Devanagari Extra" w:hAnsi="BRH Devanagari Extra" w:cs="BRH Devanagari Extra"/>
-                <w:color w:val="000000"/>
-                <w:sz w:val="40"/>
-                <w:szCs w:val="40"/>
+            <w:r>
+              <w:rPr>
+                <w:rFonts w:ascii="Latha" w:hAnsi="Latha" w:cs="Latha"/>
+                <w:sz w:val="28"/>
+                <w:szCs w:val="28"/>
+                <w:cs/>
+                <w:lang w:bidi="ta-IN"/>
+              </w:rPr>
+              <w:t>ஜன்ம</w:t>
+            </w:r>
+            <w:r>
+              <w:rPr>
+                <w:rFonts w:ascii="BRH Tamil Tab Extra" w:hAnsi="BRH Tamil Tab Extra" w:cs="Latha"/>
+                <w:b/>
+                <w:sz w:val="36"/>
+                <w:szCs w:val="28"/>
+                <w:lang w:bidi="ta-IN"/>
+              </w:rPr>
+              <w:t>†</w:t>
+            </w:r>
+            <w:r>
+              <w:rPr>
+                <w:rFonts w:ascii="Latha" w:hAnsi="Latha" w:cs="Latha"/>
+                <w:sz w:val="28"/>
+                <w:szCs w:val="28"/>
                 <w:highlight w:val="green"/>
-              </w:rPr>
-              <w:t>lÉÏ</w:t>
-            </w:r>
-            <w:proofErr w:type="spellEnd"/>
-            <w:r>
-              <w:rPr>
-                <w:rFonts w:ascii="BRH Devanagari Extra" w:hAnsi="BRH Devanagari Extra" w:cs="BRH Devanagari Extra"/>
-                <w:color w:val="000000"/>
-                <w:sz w:val="40"/>
-                <w:szCs w:val="40"/>
-              </w:rPr>
-              <w:t xml:space="preserve"> | </w:t>
-            </w:r>
-          </w:p>
-          <w:p>
-            <w:pPr>
-              <w:widowControl w:val="0"/>
-              <w:autoSpaceDE w:val="0"/>
-              <w:autoSpaceDN w:val="0"/>
-              <w:adjustRightInd w:val="0"/>
-              <w:spacing w:before="0" w:line="240" w:lineRule="auto"/>
-              <w:rPr>
-                <w:rFonts w:ascii="BRH Devanagari Extra" w:hAnsi="BRH Devanagari Extra" w:cs="BRH Devanagari Extra"/>
-                <w:color w:val="000000"/>
-                <w:sz w:val="40"/>
-                <w:szCs w:val="40"/>
-                <w:lang w:bidi="ml-IN"/>
-              </w:rPr>
-            </w:pPr>
-            <w:proofErr w:type="spellStart"/>
-            <w:r>
-              <w:rPr>
-                <w:rFonts w:ascii="BRH Devanagari Extra" w:hAnsi="BRH Devanagari Extra" w:cs="BRH Devanagari Extra"/>
-                <w:color w:val="000000"/>
-                <w:sz w:val="40"/>
-                <w:szCs w:val="40"/>
-              </w:rPr>
-              <w:t>eÉlqÉþlÉÏ</w:t>
-            </w:r>
-            <w:proofErr w:type="spellEnd"/>
-            <w:r>
-              <w:rPr>
-                <w:rFonts w:ascii="BRH Malayalam Extra" w:hAnsi="BRH Malayalam Extra" w:cs="BRH Devanagari Extra"/>
-                <w:b/>
-                <w:color w:val="000000"/>
-                <w:sz w:val="32"/>
-                <w:szCs w:val="40"/>
-              </w:rPr>
-              <w:t>–</w:t>
-            </w:r>
-            <w:r>
-              <w:rPr>
-                <w:rFonts w:ascii="BRH Devanagari Extra" w:hAnsi="BRH Devanagari Extra" w:cs="BRH Devanagari Extra"/>
-                <w:color w:val="000000"/>
-                <w:sz w:val="40"/>
-                <w:szCs w:val="40"/>
+                <w:cs/>
+                <w:lang w:bidi="ta-IN"/>
+              </w:rPr>
+              <w:t>னீ</w:t>
+            </w:r>
+            <w:r>
+              <w:rPr>
+                <w:rFonts w:ascii="Latha" w:hAnsi="Latha" w:cs="Latha"/>
+                <w:sz w:val="28"/>
+                <w:szCs w:val="28"/>
+                <w:cs/>
+                <w:lang w:bidi="ta-IN"/>
               </w:rPr>
               <w:t xml:space="preserve"> </w:t>
             </w:r>
-            <w:proofErr w:type="spellStart"/>
-            <w:r>
-              <w:rPr>
-                <w:rFonts w:ascii="BRH Devanagari Extra" w:hAnsi="BRH Devanagari Extra" w:cs="BRH Devanagari Extra"/>
-                <w:color w:val="000000"/>
-                <w:sz w:val="40"/>
-                <w:szCs w:val="40"/>
-              </w:rPr>
-              <w:t>CÌiÉ</w:t>
-            </w:r>
-            <w:proofErr w:type="spellEnd"/>
-            <w:r>
-              <w:rPr>
-                <w:rFonts w:ascii="BRH Malayalam Extra" w:hAnsi="BRH Malayalam Extra" w:cs="BRH Devanagari Extra"/>
-                <w:b/>
-                <w:color w:val="000000"/>
-                <w:sz w:val="32"/>
-                <w:szCs w:val="40"/>
-              </w:rPr>
-              <w:t>–</w:t>
-            </w:r>
-            <w:r>
-              <w:rPr>
-                <w:rFonts w:ascii="BRH Devanagari Extra" w:hAnsi="BRH Devanagari Extra" w:cs="BRH Devanagari Extra"/>
-                <w:color w:val="000000"/>
-                <w:sz w:val="40"/>
-                <w:szCs w:val="40"/>
+            <w:r>
+              <w:rPr>
+                <w:rFonts w:ascii="Latha" w:hAnsi="Latha" w:cs="Latha"/>
+                <w:sz w:val="28"/>
+                <w:szCs w:val="28"/>
+                <w:lang w:bidi="ta-IN"/>
+              </w:rPr>
+              <w:t xml:space="preserve">| </w:t>
+            </w:r>
+            <w:r>
+              <w:rPr>
+                <w:rFonts w:ascii="Latha" w:hAnsi="Latha" w:cs="Latha"/>
+                <w:sz w:val="28"/>
+                <w:szCs w:val="28"/>
+                <w:lang w:bidi="ta-IN"/>
+              </w:rPr>
+              <w:br/>
+            </w:r>
+            <w:r>
+              <w:rPr>
+                <w:rFonts w:ascii="Latha" w:hAnsi="Latha" w:cs="Latha"/>
+                <w:sz w:val="28"/>
+                <w:szCs w:val="28"/>
+                <w:cs/>
+                <w:lang w:bidi="ta-IN"/>
+              </w:rPr>
+              <w:t>ஜன்ம</w:t>
+            </w:r>
+            <w:r>
+              <w:rPr>
+                <w:rFonts w:ascii="BRH Tamil Tab Extra" w:hAnsi="BRH Tamil Tab Extra" w:cs="Latha"/>
+                <w:b/>
+                <w:sz w:val="36"/>
+                <w:szCs w:val="28"/>
+                <w:lang w:bidi="ta-IN"/>
+              </w:rPr>
+              <w:t>†</w:t>
+            </w:r>
+            <w:r>
+              <w:rPr>
+                <w:rFonts w:ascii="Latha" w:hAnsi="Latha" w:cs="Latha"/>
+                <w:sz w:val="28"/>
+                <w:szCs w:val="28"/>
+                <w:cs/>
+                <w:lang w:bidi="ta-IN"/>
+              </w:rPr>
+              <w:t>னீ</w:t>
+            </w:r>
+            <w:r>
+              <w:rPr>
+                <w:rFonts w:ascii="BRH Tamil Tab Extra" w:hAnsi="BRH Tamil Tab Extra" w:cs="Latha"/>
+                <w:b/>
+                <w:sz w:val="32"/>
+                <w:szCs w:val="28"/>
+                <w:lang w:bidi="ta-IN"/>
+              </w:rPr>
+              <w:t>…</w:t>
+            </w:r>
+            <w:r>
+              <w:rPr>
+                <w:rFonts w:ascii="Latha" w:hAnsi="Latha" w:cs="Latha"/>
+                <w:sz w:val="28"/>
+                <w:szCs w:val="28"/>
+                <w:lang w:bidi="ta-IN"/>
               </w:rPr>
               <w:t xml:space="preserve"> </w:t>
             </w:r>
-            <w:proofErr w:type="spellStart"/>
-            <w:r>
-              <w:rPr>
-                <w:rFonts w:ascii="BRH Devanagari Extra" w:hAnsi="BRH Devanagari Extra" w:cs="BRH Devanagari Extra"/>
-                <w:color w:val="000000"/>
-                <w:sz w:val="40"/>
-                <w:szCs w:val="40"/>
-              </w:rPr>
-              <w:t>eÉlqÉþlÉÏ</w:t>
-            </w:r>
-            <w:proofErr w:type="spellEnd"/>
-            <w:r>
-              <w:rPr>
-                <w:rFonts w:ascii="BRH Devanagari Extra" w:hAnsi="BRH Devanagari Extra" w:cs="BRH Devanagari Extra"/>
-                <w:color w:val="000000"/>
-                <w:sz w:val="40"/>
-                <w:szCs w:val="40"/>
-              </w:rPr>
-              <w:t xml:space="preserve"> ||</w:t>
+            <w:r>
+              <w:rPr>
+                <w:rFonts w:ascii="Latha" w:hAnsi="Latha" w:cs="Latha"/>
+                <w:sz w:val="28"/>
+                <w:szCs w:val="28"/>
+                <w:cs/>
+                <w:lang w:bidi="ta-IN"/>
+              </w:rPr>
+              <w:t>இதி</w:t>
+            </w:r>
+            <w:r>
+              <w:rPr>
+                <w:rFonts w:ascii="BRH Tamil Tab Extra" w:hAnsi="BRH Tamil Tab Extra" w:cs="Latha"/>
+                <w:b/>
+                <w:sz w:val="32"/>
+                <w:szCs w:val="28"/>
+                <w:lang w:bidi="ta-IN"/>
+              </w:rPr>
+              <w:t>…</w:t>
+            </w:r>
+            <w:r>
+              <w:rPr>
+                <w:rFonts w:ascii="Latha" w:hAnsi="Latha" w:cs="Latha"/>
+                <w:sz w:val="28"/>
+                <w:szCs w:val="28"/>
+                <w:lang w:bidi="ta-IN"/>
+              </w:rPr>
+              <w:t xml:space="preserve"> </w:t>
+            </w:r>
+            <w:r>
+              <w:rPr>
+                <w:rFonts w:ascii="Latha" w:hAnsi="Latha" w:cs="Latha"/>
+                <w:sz w:val="28"/>
+                <w:szCs w:val="28"/>
+                <w:cs/>
+                <w:lang w:bidi="ta-IN"/>
+              </w:rPr>
+              <w:t>ஜன்ம</w:t>
+            </w:r>
+            <w:r>
+              <w:rPr>
+                <w:rFonts w:ascii="BRH Tamil Tab Extra" w:hAnsi="BRH Tamil Tab Extra" w:cs="Latha"/>
+                <w:b/>
+                <w:sz w:val="36"/>
+                <w:szCs w:val="28"/>
+                <w:lang w:bidi="ta-IN"/>
+              </w:rPr>
+              <w:t>†</w:t>
+            </w:r>
+            <w:r>
+              <w:rPr>
+                <w:rFonts w:ascii="Latha" w:hAnsi="Latha" w:cs="Latha"/>
+                <w:sz w:val="28"/>
+                <w:szCs w:val="28"/>
+                <w:cs/>
+                <w:lang w:bidi="ta-IN"/>
+              </w:rPr>
+              <w:t xml:space="preserve">னீ </w:t>
+            </w:r>
+            <w:r>
+              <w:rPr>
+                <w:rFonts w:ascii="Latha" w:hAnsi="Latha" w:cs="Latha"/>
+                <w:sz w:val="28"/>
+                <w:szCs w:val="28"/>
+                <w:lang w:bidi="ta-IN"/>
+              </w:rPr>
+              <w:t>||</w:t>
             </w:r>
           </w:p>
         </w:tc>
@@ -2726,7 +2606,6 @@
               <w:rPr>
                 <w:rFonts w:eastAsia="Times New Roman" w:cs="Arial"/>
                 <w:b/>
-                <w:color w:val="FF0000"/>
                 <w:sz w:val="28"/>
                 <w:szCs w:val="32"/>
                 <w:lang w:val="en-IN" w:eastAsia="en-IN" w:bidi="ml-IN"/>
@@ -2736,27 +2615,13 @@
               <w:rPr>
                 <w:rFonts w:eastAsia="Times New Roman" w:cs="Arial"/>
                 <w:b/>
-                <w:color w:val="FF0000"/>
                 <w:sz w:val="28"/>
                 <w:szCs w:val="32"/>
                 <w:lang w:val="en-IN" w:eastAsia="en-IN" w:bidi="ml-IN"/>
               </w:rPr>
               <w:lastRenderedPageBreak/>
-              <w:t xml:space="preserve">T.S.1.4.22.1 - </w:t>
-            </w:r>
-            <w:proofErr w:type="spellStart"/>
-            <w:r>
-              <w:rPr>
-                <w:rFonts w:eastAsia="Times New Roman" w:cs="Arial"/>
-                <w:b/>
-                <w:color w:val="FF0000"/>
-                <w:sz w:val="28"/>
-                <w:szCs w:val="32"/>
-                <w:lang w:val="en-IN" w:eastAsia="en-IN" w:bidi="ml-IN"/>
-              </w:rPr>
-              <w:t>Kramam</w:t>
-            </w:r>
-            <w:proofErr w:type="spellEnd"/>
+              <w:t>T.S.1.4.22.1 - Kramam</w:t>
+            </w:r>
           </w:p>
           <w:p>
             <w:pPr>
@@ -2769,63 +2634,21 @@
                 <w:rFonts w:cs="Arial"/>
                 <w:b/>
                 <w:bCs/>
-                <w:color w:val="FF0000"/>
                 <w:sz w:val="28"/>
                 <w:szCs w:val="36"/>
                 <w:lang w:bidi="ml-IN"/>
               </w:rPr>
             </w:pPr>
-            <w:proofErr w:type="spellStart"/>
             <w:r>
               <w:rPr>
                 <w:rFonts w:cs="Arial"/>
                 <w:b/>
                 <w:bCs/>
-                <w:color w:val="FF0000"/>
                 <w:sz w:val="28"/>
                 <w:szCs w:val="36"/>
                 <w:lang w:bidi="ml-IN"/>
               </w:rPr>
-              <w:t>Krama</w:t>
-            </w:r>
-            <w:proofErr w:type="spellEnd"/>
-            <w:r>
-              <w:rPr>
-                <w:rFonts w:cs="Arial"/>
-                <w:b/>
-                <w:bCs/>
-                <w:color w:val="FF0000"/>
-                <w:sz w:val="28"/>
-                <w:szCs w:val="36"/>
-                <w:lang w:bidi="ml-IN"/>
-              </w:rPr>
-              <w:t xml:space="preserve"> </w:t>
-            </w:r>
-            <w:proofErr w:type="spellStart"/>
-            <w:r>
-              <w:rPr>
-                <w:rFonts w:cs="Arial"/>
-                <w:b/>
-                <w:bCs/>
-                <w:color w:val="FF0000"/>
-                <w:sz w:val="28"/>
-                <w:szCs w:val="36"/>
-                <w:lang w:bidi="ml-IN"/>
-              </w:rPr>
-              <w:t>Vaakyam</w:t>
-            </w:r>
-            <w:proofErr w:type="spellEnd"/>
-            <w:r>
-              <w:rPr>
-                <w:rFonts w:cs="Arial"/>
-                <w:b/>
-                <w:bCs/>
-                <w:color w:val="FF0000"/>
-                <w:sz w:val="28"/>
-                <w:szCs w:val="36"/>
-                <w:lang w:bidi="ml-IN"/>
-              </w:rPr>
-              <w:t xml:space="preserve"> No. - 64</w:t>
+              <w:t>Krama Vaakyam No. - 64</w:t>
             </w:r>
           </w:p>
           <w:p>
@@ -2847,31 +2670,16 @@
                 <w:lang w:val="en-IN" w:eastAsia="en-IN" w:bidi="ml-IN"/>
               </w:rPr>
             </w:pPr>
-            <w:proofErr w:type="spellStart"/>
             <w:r>
               <w:rPr>
                 <w:rFonts w:cs="Arial"/>
                 <w:b/>
                 <w:bCs/>
-                <w:color w:val="FF0000"/>
                 <w:sz w:val="28"/>
                 <w:szCs w:val="36"/>
                 <w:lang w:bidi="ml-IN"/>
               </w:rPr>
-              <w:t>Panchaati</w:t>
-            </w:r>
-            <w:proofErr w:type="spellEnd"/>
-            <w:r>
-              <w:rPr>
-                <w:rFonts w:cs="Arial"/>
-                <w:b/>
-                <w:bCs/>
-                <w:color w:val="FF0000"/>
-                <w:sz w:val="28"/>
-                <w:szCs w:val="36"/>
-                <w:lang w:bidi="ml-IN"/>
-              </w:rPr>
-              <w:t xml:space="preserve"> No. - 23</w:t>
+              <w:t>Panchaati No. - 23</w:t>
             </w:r>
           </w:p>
         </w:tc>
@@ -2899,238 +2707,305 @@
                 <w:szCs w:val="40"/>
               </w:rPr>
             </w:pPr>
-            <w:proofErr w:type="spellStart"/>
-            <w:r>
-              <w:rPr>
-                <w:rFonts w:ascii="BRH Devanagari Extra" w:hAnsi="BRH Devanagari Extra" w:cs="BRH Devanagari Extra"/>
-                <w:color w:val="000000"/>
-                <w:sz w:val="40"/>
-                <w:szCs w:val="40"/>
-              </w:rPr>
-              <w:t>uÉ</w:t>
-            </w:r>
-            <w:proofErr w:type="spellEnd"/>
-            <w:r>
-              <w:rPr>
-                <w:rFonts w:ascii="BRH Malayalam Extra" w:hAnsi="BRH Malayalam Extra" w:cs="BRH Devanagari Extra"/>
-                <w:b/>
-                <w:color w:val="000000"/>
-                <w:sz w:val="32"/>
-                <w:szCs w:val="40"/>
-              </w:rPr>
-              <w:t>–</w:t>
-            </w:r>
-            <w:r>
-              <w:rPr>
-                <w:rFonts w:ascii="BRH Devanagari Extra" w:hAnsi="BRH Devanagari Extra" w:cs="BRH Devanagari Extra"/>
-                <w:color w:val="000000"/>
-                <w:sz w:val="40"/>
-                <w:szCs w:val="40"/>
-              </w:rPr>
-              <w:t>ËU</w:t>
-            </w:r>
-            <w:r>
-              <w:rPr>
-                <w:rFonts w:ascii="BRH Malayalam Extra" w:hAnsi="BRH Malayalam Extra" w:cs="BRH Devanagari Extra"/>
-                <w:b/>
-                <w:color w:val="000000"/>
-                <w:sz w:val="32"/>
-                <w:szCs w:val="40"/>
-              </w:rPr>
-              <w:t>–</w:t>
-            </w:r>
-            <w:proofErr w:type="spellStart"/>
-            <w:r>
-              <w:rPr>
-                <w:rFonts w:ascii="BRH Devanagari Extra" w:hAnsi="BRH Devanagari Extra" w:cs="BRH Devanagari Extra"/>
-                <w:color w:val="000000"/>
-                <w:sz w:val="40"/>
-                <w:szCs w:val="40"/>
-              </w:rPr>
-              <w:t>uÉÉå</w:t>
-            </w:r>
-            <w:proofErr w:type="spellEnd"/>
-            <w:r>
-              <w:rPr>
-                <w:rFonts w:ascii="BRH Malayalam Extra" w:hAnsi="BRH Malayalam Extra" w:cs="BRH Devanagari Extra"/>
-                <w:b/>
-                <w:color w:val="000000"/>
-                <w:sz w:val="32"/>
-                <w:szCs w:val="40"/>
-              </w:rPr>
-              <w:t>–</w:t>
-            </w:r>
-            <w:proofErr w:type="spellStart"/>
-            <w:r>
-              <w:rPr>
-                <w:rFonts w:ascii="BRH Devanagari Extra" w:hAnsi="BRH Devanagari Extra" w:cs="BRH Devanagari Extra"/>
-                <w:color w:val="000000"/>
-                <w:sz w:val="40"/>
-                <w:szCs w:val="40"/>
-              </w:rPr>
-              <w:t>ÌuÉ¨É</w:t>
-            </w:r>
-            <w:proofErr w:type="spellEnd"/>
-            <w:r>
-              <w:rPr>
-                <w:rFonts w:ascii="BRH Malayalam Extra" w:hAnsi="BRH Malayalam Extra" w:cs="BRH Devanagari Extra"/>
-                <w:b/>
-                <w:color w:val="000000"/>
-                <w:sz w:val="32"/>
-                <w:szCs w:val="40"/>
-              </w:rPr>
-              <w:t>–</w:t>
-            </w:r>
-            <w:proofErr w:type="spellStart"/>
-            <w:r>
-              <w:rPr>
-                <w:rFonts w:ascii="BRH Devanagari Extra" w:hAnsi="BRH Devanagari Extra" w:cs="BRH Devanagari Extra"/>
-                <w:color w:val="000000"/>
-                <w:sz w:val="40"/>
-                <w:szCs w:val="40"/>
-              </w:rPr>
-              <w:t>UåÌiÉþ</w:t>
-            </w:r>
-            <w:proofErr w:type="spellEnd"/>
-            <w:r>
-              <w:rPr>
-                <w:rFonts w:ascii="BRH Devanagari Extra" w:hAnsi="BRH Devanagari Extra" w:cs="BRH Devanagari Extra"/>
-                <w:color w:val="000000"/>
-                <w:sz w:val="40"/>
-                <w:szCs w:val="40"/>
+            <w:r>
+              <w:rPr>
+                <w:rFonts w:ascii="Latha" w:hAnsi="Latha" w:cs="Latha"/>
+                <w:sz w:val="28"/>
+                <w:szCs w:val="28"/>
+                <w:cs/>
+                <w:lang w:bidi="ta-IN"/>
+              </w:rPr>
+              <w:t>வ</w:t>
+            </w:r>
+            <w:r>
+              <w:rPr>
+                <w:rFonts w:ascii="BRH Tamil Tab Extra" w:hAnsi="BRH Tamil Tab Extra" w:cs="Latha"/>
+                <w:b/>
+                <w:sz w:val="32"/>
+                <w:szCs w:val="28"/>
+                <w:lang w:bidi="ta-IN"/>
+              </w:rPr>
+              <w:t>…</w:t>
+            </w:r>
+            <w:r>
+              <w:rPr>
+                <w:rFonts w:ascii="Latha" w:hAnsi="Latha" w:cs="Latha"/>
+                <w:sz w:val="28"/>
+                <w:szCs w:val="28"/>
+                <w:cs/>
+                <w:lang w:bidi="ta-IN"/>
+              </w:rPr>
+              <w:t>ரி</w:t>
+            </w:r>
+            <w:r>
+              <w:rPr>
+                <w:rFonts w:ascii="BRH Tamil Tab Extra" w:hAnsi="BRH Tamil Tab Extra" w:cs="Latha"/>
+                <w:b/>
+                <w:sz w:val="32"/>
+                <w:szCs w:val="28"/>
+                <w:lang w:bidi="ta-IN"/>
+              </w:rPr>
+              <w:t>…</w:t>
+            </w:r>
+            <w:r>
+              <w:rPr>
+                <w:rFonts w:ascii="Latha" w:hAnsi="Latha" w:cs="Latha"/>
+                <w:sz w:val="28"/>
+                <w:szCs w:val="28"/>
+                <w:cs/>
+                <w:lang w:bidi="ta-IN"/>
+              </w:rPr>
+              <w:t>வோ</w:t>
+            </w:r>
+            <w:r>
+              <w:rPr>
+                <w:rFonts w:ascii="BRH Tamil Tab Extra" w:hAnsi="BRH Tamil Tab Extra" w:cs="Latha"/>
+                <w:b/>
+                <w:sz w:val="32"/>
+                <w:szCs w:val="28"/>
+                <w:lang w:bidi="ta-IN"/>
+              </w:rPr>
+              <w:t>…</w:t>
+            </w:r>
+            <w:r>
+              <w:rPr>
+                <w:rFonts w:ascii="Latha" w:hAnsi="Latha" w:cs="Latha"/>
+                <w:sz w:val="28"/>
+                <w:szCs w:val="28"/>
+                <w:cs/>
+                <w:lang w:bidi="ta-IN"/>
+              </w:rPr>
+              <w:t>வித்த</w:t>
+            </w:r>
+            <w:r>
+              <w:rPr>
+                <w:rFonts w:ascii="BRH Tamil Tab Extra" w:hAnsi="BRH Tamil Tab Extra" w:cs="Latha"/>
+                <w:b/>
+                <w:sz w:val="32"/>
+                <w:szCs w:val="28"/>
+                <w:lang w:bidi="ta-IN"/>
+              </w:rPr>
+              <w:t>…</w:t>
+            </w:r>
+            <w:r>
+              <w:rPr>
+                <w:rFonts w:ascii="Latha" w:hAnsi="Latha" w:cs="Latha"/>
+                <w:sz w:val="28"/>
+                <w:szCs w:val="28"/>
+                <w:cs/>
+                <w:lang w:bidi="ta-IN"/>
+              </w:rPr>
+              <w:t>ரேதி</w:t>
+            </w:r>
+            <w:r>
+              <w:rPr>
+                <w:rFonts w:ascii="BRH Tamil Tab Extra" w:hAnsi="BRH Tamil Tab Extra" w:cs="Latha"/>
+                <w:b/>
+                <w:sz w:val="36"/>
+                <w:szCs w:val="28"/>
+                <w:lang w:bidi="ta-IN"/>
+              </w:rPr>
+              <w:t>†</w:t>
+            </w:r>
+            <w:r>
+              <w:rPr>
+                <w:rFonts w:ascii="Latha" w:hAnsi="Latha" w:cs="Latha"/>
+                <w:sz w:val="28"/>
+                <w:szCs w:val="28"/>
+                <w:lang w:bidi="ta-IN"/>
               </w:rPr>
               <w:t xml:space="preserve"> </w:t>
             </w:r>
-            <w:proofErr w:type="spellStart"/>
-            <w:r>
-              <w:rPr>
-                <w:rFonts w:ascii="BRH Devanagari Extra" w:hAnsi="BRH Devanagari Extra" w:cs="BRH Devanagari Extra"/>
-                <w:color w:val="000000"/>
-                <w:sz w:val="40"/>
-                <w:szCs w:val="40"/>
-              </w:rPr>
-              <w:t>uÉËUuÉÉå</w:t>
-            </w:r>
-            <w:proofErr w:type="spellEnd"/>
-            <w:r>
-              <w:rPr>
-                <w:rFonts w:ascii="BRH Malayalam Extra" w:hAnsi="BRH Malayalam Extra" w:cs="BRH Devanagari Extra"/>
-                <w:b/>
-                <w:color w:val="000000"/>
-                <w:sz w:val="32"/>
-                <w:szCs w:val="40"/>
-              </w:rPr>
-              <w:t>–</w:t>
-            </w:r>
-            <w:proofErr w:type="spellStart"/>
-            <w:r>
-              <w:rPr>
-                <w:rFonts w:ascii="BRH Devanagari Extra" w:hAnsi="BRH Devanagari Extra" w:cs="BRH Devanagari Extra"/>
-                <w:color w:val="000000"/>
-                <w:sz w:val="40"/>
-                <w:szCs w:val="40"/>
-              </w:rPr>
-              <w:t>ÌuÉiÉç-iÉ</w:t>
-            </w:r>
-            <w:proofErr w:type="spellEnd"/>
-            <w:r>
-              <w:rPr>
-                <w:rFonts w:ascii="BRH Malayalam Extra" w:hAnsi="BRH Malayalam Extra" w:cs="BRH Devanagari Extra"/>
-                <w:b/>
-                <w:color w:val="000000"/>
-                <w:sz w:val="32"/>
-                <w:szCs w:val="40"/>
-              </w:rPr>
-              <w:t>–</w:t>
-            </w:r>
-            <w:r>
-              <w:rPr>
-                <w:rFonts w:ascii="BRH Devanagari Extra" w:hAnsi="BRH Devanagari Extra" w:cs="BRH Devanagari Extra"/>
-                <w:color w:val="000000"/>
-                <w:sz w:val="40"/>
-                <w:szCs w:val="40"/>
-              </w:rPr>
-              <w:t>UÉ</w:t>
-            </w:r>
-            <w:r>
-              <w:rPr>
-                <w:rFonts w:ascii="BRH Malayalam Extra" w:hAnsi="BRH Malayalam Extra" w:cs="BRH Devanagari Extra"/>
-                <w:b/>
-                <w:color w:val="000000"/>
-                <w:sz w:val="32"/>
-                <w:szCs w:val="40"/>
-              </w:rPr>
-              <w:t>–</w:t>
-            </w:r>
-            <w:r>
-              <w:rPr>
-                <w:rFonts w:ascii="BRH Devanagari Extra" w:hAnsi="BRH Devanagari Extra" w:cs="BRH Devanagari Extra"/>
-                <w:color w:val="000000"/>
-                <w:sz w:val="40"/>
-                <w:szCs w:val="40"/>
+            <w:r>
+              <w:rPr>
+                <w:rFonts w:ascii="Latha" w:hAnsi="Latha" w:cs="Latha"/>
+                <w:sz w:val="28"/>
+                <w:szCs w:val="28"/>
+                <w:cs/>
+                <w:lang w:bidi="ta-IN"/>
+              </w:rPr>
+              <w:t>வரிவோ</w:t>
+            </w:r>
+            <w:r>
+              <w:rPr>
+                <w:rFonts w:ascii="BRH Tamil Tab Extra" w:hAnsi="BRH Tamil Tab Extra" w:cs="Latha"/>
+                <w:b/>
+                <w:sz w:val="32"/>
+                <w:szCs w:val="28"/>
+                <w:lang w:bidi="ta-IN"/>
+              </w:rPr>
+              <w:t>…</w:t>
+            </w:r>
+            <w:r>
+              <w:rPr>
+                <w:rFonts w:ascii="Latha" w:hAnsi="Latha" w:cs="Latha"/>
+                <w:sz w:val="28"/>
+                <w:szCs w:val="28"/>
+                <w:cs/>
+                <w:lang w:bidi="ta-IN"/>
+              </w:rPr>
+              <w:t xml:space="preserve">வித் </w:t>
+            </w:r>
+            <w:r>
+              <w:rPr>
+                <w:rFonts w:ascii="Latha" w:hAnsi="Latha" w:cs="Latha"/>
+                <w:sz w:val="28"/>
+                <w:szCs w:val="28"/>
+                <w:lang w:bidi="ta-IN"/>
+              </w:rPr>
+              <w:t xml:space="preserve">- </w:t>
+            </w:r>
+            <w:r>
+              <w:rPr>
+                <w:rFonts w:ascii="Latha" w:hAnsi="Latha" w:cs="Latha"/>
+                <w:sz w:val="28"/>
+                <w:szCs w:val="28"/>
+                <w:cs/>
+                <w:lang w:bidi="ta-IN"/>
+              </w:rPr>
+              <w:t>த</w:t>
+            </w:r>
+            <w:r>
+              <w:rPr>
+                <w:rFonts w:ascii="BRH Tamil Tab Extra" w:hAnsi="BRH Tamil Tab Extra" w:cs="Latha"/>
+                <w:b/>
+                <w:sz w:val="32"/>
+                <w:szCs w:val="28"/>
+                <w:lang w:bidi="ta-IN"/>
+              </w:rPr>
+              <w:t>…</w:t>
+            </w:r>
+            <w:r>
+              <w:rPr>
+                <w:rFonts w:ascii="Latha" w:hAnsi="Latha" w:cs="Latha"/>
+                <w:sz w:val="28"/>
+                <w:szCs w:val="28"/>
+                <w:cs/>
+                <w:lang w:bidi="ta-IN"/>
+              </w:rPr>
+              <w:t>ரா</w:t>
+            </w:r>
+            <w:r>
+              <w:rPr>
+                <w:rFonts w:ascii="BRH Tamil Tab Extra" w:hAnsi="BRH Tamil Tab Extra" w:cs="Latha"/>
+                <w:b/>
+                <w:sz w:val="32"/>
+                <w:szCs w:val="28"/>
+                <w:lang w:bidi="ta-IN"/>
+              </w:rPr>
+              <w:t>…</w:t>
+            </w:r>
+            <w:r>
+              <w:rPr>
+                <w:rFonts w:ascii="Latha" w:hAnsi="Latha" w:cs="Latha"/>
+                <w:sz w:val="28"/>
+                <w:szCs w:val="28"/>
+                <w:lang w:bidi="ta-IN"/>
               </w:rPr>
               <w:t xml:space="preserve"> | </w:t>
             </w:r>
             <w:r>
               <w:rPr>
-                <w:rFonts w:ascii="BRH Devanagari Extra" w:hAnsi="BRH Devanagari Extra" w:cs="BRH Devanagari Extra"/>
-                <w:color w:val="000000"/>
-                <w:sz w:val="40"/>
-                <w:szCs w:val="40"/>
+                <w:rFonts w:ascii="Latha" w:hAnsi="Latha" w:cs="Latha"/>
+                <w:sz w:val="28"/>
+                <w:szCs w:val="28"/>
                 <w:highlight w:val="yellow"/>
-              </w:rPr>
-              <w:t>A</w:t>
-            </w:r>
-            <w:r>
-              <w:rPr>
-                <w:rFonts w:ascii="BRH Malayalam Extra" w:hAnsi="BRH Malayalam Extra" w:cs="BRH Devanagari Extra"/>
-                <w:b/>
-                <w:color w:val="000000"/>
-                <w:sz w:val="32"/>
-                <w:szCs w:val="40"/>
-              </w:rPr>
-              <w:t>–</w:t>
-            </w:r>
-            <w:proofErr w:type="spellStart"/>
-            <w:r>
-              <w:rPr>
-                <w:rFonts w:ascii="BRH Devanagari Extra" w:hAnsi="BRH Devanagari Extra" w:cs="BRH Devanagari Extra"/>
-                <w:color w:val="000000"/>
-                <w:sz w:val="40"/>
-                <w:szCs w:val="40"/>
-              </w:rPr>
-              <w:t>xÉ</w:t>
-            </w:r>
-            <w:proofErr w:type="spellEnd"/>
-            <w:r>
-              <w:rPr>
-                <w:rFonts w:ascii="BRH Malayalam Extra" w:hAnsi="BRH Malayalam Extra" w:cs="BRH Devanagari Extra"/>
-                <w:b/>
-                <w:color w:val="000000"/>
-                <w:sz w:val="32"/>
-                <w:szCs w:val="40"/>
-              </w:rPr>
-              <w:t>–</w:t>
-            </w:r>
-            <w:proofErr w:type="spellStart"/>
-            <w:r>
-              <w:rPr>
-                <w:rFonts w:ascii="BRH Devanagari Extra" w:hAnsi="BRH Devanagari Extra" w:cs="BRH Devanagari Extra"/>
-                <w:color w:val="000000"/>
-                <w:sz w:val="40"/>
-                <w:szCs w:val="40"/>
-              </w:rPr>
-              <w:t>ÌSirÉxÉþiÉç</w:t>
-            </w:r>
-            <w:proofErr w:type="spellEnd"/>
-            <w:r>
-              <w:rPr>
-                <w:rFonts w:ascii="BRH Devanagari Extra" w:hAnsi="BRH Devanagari Extra" w:cs="BRH Devanagari Extra"/>
-                <w:color w:val="000000"/>
-                <w:sz w:val="40"/>
-                <w:szCs w:val="40"/>
-              </w:rPr>
-              <w:t xml:space="preserve"> ||</w:t>
+                <w:cs/>
+                <w:lang w:bidi="ta-IN"/>
+              </w:rPr>
+              <w:t>அ</w:t>
+            </w:r>
+            <w:r>
+              <w:rPr>
+                <w:rFonts w:ascii="BRH Tamil Tab Extra" w:hAnsi="BRH Tamil Tab Extra" w:cs="Latha"/>
+                <w:b/>
+                <w:sz w:val="32"/>
+                <w:szCs w:val="28"/>
+                <w:lang w:bidi="ta-IN"/>
+              </w:rPr>
+              <w:t>…</w:t>
+            </w:r>
+            <w:r>
+              <w:rPr>
+                <w:rFonts w:ascii="Latha" w:hAnsi="Latha" w:cs="Latha"/>
+                <w:sz w:val="28"/>
+                <w:szCs w:val="28"/>
+                <w:cs/>
+                <w:lang w:bidi="ta-IN"/>
+              </w:rPr>
+              <w:t>ஸ</w:t>
+            </w:r>
+            <w:r>
+              <w:rPr>
+                <w:rFonts w:ascii="BRH Tamil Tab Extra" w:hAnsi="BRH Tamil Tab Extra" w:cs="Latha"/>
+                <w:b/>
+                <w:sz w:val="32"/>
+                <w:szCs w:val="28"/>
+                <w:lang w:bidi="ta-IN"/>
+              </w:rPr>
+              <w:t>…</w:t>
+            </w:r>
+            <w:r>
+              <w:rPr>
+                <w:rFonts w:ascii="Latha" w:hAnsi="Latha" w:cs="Latha"/>
+                <w:sz w:val="28"/>
+                <w:szCs w:val="28"/>
+                <w:cs/>
+                <w:lang w:bidi="ta-IN"/>
+              </w:rPr>
+              <w:t>தி</w:t>
+            </w:r>
+            <w:r>
+              <w:rPr>
+                <w:rFonts w:ascii="Latha" w:hAnsi="Latha" w:cs="Latha"/>
+                <w:b/>
+                <w:bCs/>
+                <w:position w:val="-12"/>
+                <w:sz w:val="28"/>
+                <w:szCs w:val="28"/>
+                <w:cs/>
+                <w:lang w:bidi="ta-IN"/>
+              </w:rPr>
+              <w:t>3</w:t>
+            </w:r>
+            <w:r>
+              <w:rPr>
+                <w:rFonts w:ascii="Latha" w:hAnsi="Latha" w:cs="Latha"/>
+                <w:sz w:val="28"/>
+                <w:szCs w:val="28"/>
+                <w:cs/>
+                <w:lang w:bidi="ta-IN"/>
+              </w:rPr>
+              <w:t>த்யஸ</w:t>
+            </w:r>
+            <w:r>
+              <w:rPr>
+                <w:rFonts w:ascii="BRH Tamil Tab Extra" w:hAnsi="BRH Tamil Tab Extra" w:cs="Latha"/>
+                <w:b/>
+                <w:sz w:val="36"/>
+                <w:szCs w:val="28"/>
+                <w:lang w:bidi="ta-IN"/>
+              </w:rPr>
+              <w:t>†</w:t>
+            </w:r>
+            <w:r>
+              <w:rPr>
+                <w:rFonts w:ascii="Latha" w:hAnsi="Latha" w:cs="Latha"/>
+                <w:sz w:val="28"/>
+                <w:szCs w:val="28"/>
+                <w:cs/>
+                <w:lang w:bidi="ta-IN"/>
+              </w:rPr>
+              <w:t xml:space="preserve">த் </w:t>
+            </w:r>
+            <w:r>
+              <w:rPr>
+                <w:rFonts w:ascii="Latha" w:hAnsi="Latha" w:cs="Latha"/>
+                <w:sz w:val="28"/>
+                <w:szCs w:val="28"/>
+                <w:lang w:bidi="ta-IN"/>
+              </w:rPr>
+              <w:t>||</w:t>
             </w:r>
           </w:p>
         </w:tc>
@@ -3159,243 +3034,295 @@
                 <w:szCs w:val="40"/>
               </w:rPr>
             </w:pPr>
-            <w:proofErr w:type="spellStart"/>
-            <w:r>
-              <w:rPr>
-                <w:rFonts w:ascii="BRH Devanagari Extra" w:hAnsi="BRH Devanagari Extra" w:cs="BRH Devanagari Extra"/>
-                <w:color w:val="000000"/>
-                <w:sz w:val="40"/>
-                <w:szCs w:val="40"/>
-              </w:rPr>
-              <w:t>uÉ</w:t>
-            </w:r>
-            <w:proofErr w:type="spellEnd"/>
-            <w:r>
-              <w:rPr>
-                <w:rFonts w:ascii="BRH Malayalam Extra" w:hAnsi="BRH Malayalam Extra" w:cs="BRH Devanagari Extra"/>
-                <w:b/>
-                <w:color w:val="000000"/>
-                <w:sz w:val="32"/>
-                <w:szCs w:val="40"/>
-              </w:rPr>
-              <w:t>–</w:t>
-            </w:r>
-            <w:r>
-              <w:rPr>
-                <w:rFonts w:ascii="BRH Devanagari Extra" w:hAnsi="BRH Devanagari Extra" w:cs="BRH Devanagari Extra"/>
-                <w:color w:val="000000"/>
-                <w:sz w:val="40"/>
-                <w:szCs w:val="40"/>
-              </w:rPr>
-              <w:t>ËU</w:t>
-            </w:r>
-            <w:r>
-              <w:rPr>
-                <w:rFonts w:ascii="BRH Malayalam Extra" w:hAnsi="BRH Malayalam Extra" w:cs="BRH Devanagari Extra"/>
-                <w:b/>
-                <w:color w:val="000000"/>
-                <w:sz w:val="32"/>
-                <w:szCs w:val="40"/>
-              </w:rPr>
-              <w:t>–</w:t>
-            </w:r>
-            <w:proofErr w:type="spellStart"/>
-            <w:r>
-              <w:rPr>
-                <w:rFonts w:ascii="BRH Devanagari Extra" w:hAnsi="BRH Devanagari Extra" w:cs="BRH Devanagari Extra"/>
-                <w:color w:val="000000"/>
-                <w:sz w:val="40"/>
-                <w:szCs w:val="40"/>
-              </w:rPr>
-              <w:t>uÉÉå</w:t>
-            </w:r>
-            <w:proofErr w:type="spellEnd"/>
-            <w:r>
-              <w:rPr>
-                <w:rFonts w:ascii="BRH Malayalam Extra" w:hAnsi="BRH Malayalam Extra" w:cs="BRH Devanagari Extra"/>
-                <w:b/>
-                <w:color w:val="000000"/>
-                <w:sz w:val="32"/>
-                <w:szCs w:val="40"/>
-              </w:rPr>
-              <w:t>–</w:t>
-            </w:r>
-            <w:proofErr w:type="spellStart"/>
-            <w:r>
-              <w:rPr>
-                <w:rFonts w:ascii="BRH Devanagari Extra" w:hAnsi="BRH Devanagari Extra" w:cs="BRH Devanagari Extra"/>
-                <w:color w:val="000000"/>
-                <w:sz w:val="40"/>
-                <w:szCs w:val="40"/>
-              </w:rPr>
-              <w:t>ÌuÉ¨É</w:t>
-            </w:r>
-            <w:proofErr w:type="spellEnd"/>
-            <w:r>
-              <w:rPr>
-                <w:rFonts w:ascii="BRH Malayalam Extra" w:hAnsi="BRH Malayalam Extra" w:cs="BRH Devanagari Extra"/>
-                <w:b/>
-                <w:color w:val="000000"/>
-                <w:sz w:val="32"/>
-                <w:szCs w:val="40"/>
-              </w:rPr>
-              <w:t>–</w:t>
-            </w:r>
-            <w:proofErr w:type="spellStart"/>
-            <w:r>
-              <w:rPr>
-                <w:rFonts w:ascii="BRH Devanagari Extra" w:hAnsi="BRH Devanagari Extra" w:cs="BRH Devanagari Extra"/>
-                <w:color w:val="000000"/>
-                <w:sz w:val="40"/>
-                <w:szCs w:val="40"/>
-              </w:rPr>
-              <w:t>UåÌiÉþ</w:t>
-            </w:r>
-            <w:proofErr w:type="spellEnd"/>
-            <w:r>
-              <w:rPr>
-                <w:rFonts w:ascii="BRH Devanagari Extra" w:hAnsi="BRH Devanagari Extra" w:cs="BRH Devanagari Extra"/>
-                <w:color w:val="000000"/>
-                <w:sz w:val="40"/>
-                <w:szCs w:val="40"/>
+            <w:r>
+              <w:rPr>
+                <w:rFonts w:ascii="Latha" w:hAnsi="Latha" w:cs="Latha"/>
+                <w:sz w:val="28"/>
+                <w:szCs w:val="28"/>
+                <w:cs/>
+                <w:lang w:bidi="ta-IN"/>
+              </w:rPr>
+              <w:t>வ</w:t>
+            </w:r>
+            <w:r>
+              <w:rPr>
+                <w:rFonts w:ascii="BRH Tamil Tab Extra" w:hAnsi="BRH Tamil Tab Extra" w:cs="Latha"/>
+                <w:b/>
+                <w:sz w:val="32"/>
+                <w:szCs w:val="28"/>
+                <w:lang w:bidi="ta-IN"/>
+              </w:rPr>
+              <w:t>…</w:t>
+            </w:r>
+            <w:r>
+              <w:rPr>
+                <w:rFonts w:ascii="Latha" w:hAnsi="Latha" w:cs="Latha"/>
+                <w:sz w:val="28"/>
+                <w:szCs w:val="28"/>
+                <w:cs/>
+                <w:lang w:bidi="ta-IN"/>
+              </w:rPr>
+              <w:t>ரி</w:t>
+            </w:r>
+            <w:r>
+              <w:rPr>
+                <w:rFonts w:ascii="BRH Tamil Tab Extra" w:hAnsi="BRH Tamil Tab Extra" w:cs="Latha"/>
+                <w:b/>
+                <w:sz w:val="32"/>
+                <w:szCs w:val="28"/>
+                <w:lang w:bidi="ta-IN"/>
+              </w:rPr>
+              <w:t>…</w:t>
+            </w:r>
+            <w:r>
+              <w:rPr>
+                <w:rFonts w:ascii="Latha" w:hAnsi="Latha" w:cs="Latha"/>
+                <w:sz w:val="28"/>
+                <w:szCs w:val="28"/>
+                <w:cs/>
+                <w:lang w:bidi="ta-IN"/>
+              </w:rPr>
+              <w:t>வோ</w:t>
+            </w:r>
+            <w:r>
+              <w:rPr>
+                <w:rFonts w:ascii="BRH Tamil Tab Extra" w:hAnsi="BRH Tamil Tab Extra" w:cs="Latha"/>
+                <w:b/>
+                <w:sz w:val="32"/>
+                <w:szCs w:val="28"/>
+                <w:lang w:bidi="ta-IN"/>
+              </w:rPr>
+              <w:t>…</w:t>
+            </w:r>
+            <w:r>
+              <w:rPr>
+                <w:rFonts w:ascii="Latha" w:hAnsi="Latha" w:cs="Latha"/>
+                <w:sz w:val="28"/>
+                <w:szCs w:val="28"/>
+                <w:cs/>
+                <w:lang w:bidi="ta-IN"/>
+              </w:rPr>
+              <w:t>வித்த</w:t>
+            </w:r>
+            <w:r>
+              <w:rPr>
+                <w:rFonts w:ascii="BRH Tamil Tab Extra" w:hAnsi="BRH Tamil Tab Extra" w:cs="Latha"/>
+                <w:b/>
+                <w:sz w:val="32"/>
+                <w:szCs w:val="28"/>
+                <w:lang w:bidi="ta-IN"/>
+              </w:rPr>
+              <w:t>…</w:t>
+            </w:r>
+            <w:r>
+              <w:rPr>
+                <w:rFonts w:ascii="Latha" w:hAnsi="Latha" w:cs="Latha"/>
+                <w:sz w:val="28"/>
+                <w:szCs w:val="28"/>
+                <w:cs/>
+                <w:lang w:bidi="ta-IN"/>
+              </w:rPr>
+              <w:t>ரேதி</w:t>
+            </w:r>
+            <w:r>
+              <w:rPr>
+                <w:rFonts w:ascii="BRH Tamil Tab Extra" w:hAnsi="BRH Tamil Tab Extra" w:cs="Latha"/>
+                <w:b/>
+                <w:sz w:val="36"/>
+                <w:szCs w:val="28"/>
+                <w:lang w:bidi="ta-IN"/>
+              </w:rPr>
+              <w:t>†</w:t>
+            </w:r>
+            <w:r>
+              <w:rPr>
+                <w:rFonts w:ascii="Latha" w:hAnsi="Latha" w:cs="Latha"/>
+                <w:sz w:val="28"/>
+                <w:szCs w:val="28"/>
+                <w:lang w:bidi="ta-IN"/>
               </w:rPr>
               <w:t xml:space="preserve"> </w:t>
             </w:r>
-            <w:proofErr w:type="spellStart"/>
-            <w:r>
-              <w:rPr>
-                <w:rFonts w:ascii="BRH Devanagari Extra" w:hAnsi="BRH Devanagari Extra" w:cs="BRH Devanagari Extra"/>
-                <w:color w:val="000000"/>
-                <w:sz w:val="40"/>
-                <w:szCs w:val="40"/>
-              </w:rPr>
-              <w:t>uÉËUuÉÉå</w:t>
-            </w:r>
-            <w:proofErr w:type="spellEnd"/>
-            <w:r>
-              <w:rPr>
-                <w:rFonts w:ascii="BRH Malayalam Extra" w:hAnsi="BRH Malayalam Extra" w:cs="BRH Devanagari Extra"/>
-                <w:b/>
-                <w:color w:val="000000"/>
-                <w:sz w:val="32"/>
-                <w:szCs w:val="40"/>
-              </w:rPr>
-              <w:t>–</w:t>
-            </w:r>
-            <w:proofErr w:type="spellStart"/>
-            <w:r>
-              <w:rPr>
-                <w:rFonts w:ascii="BRH Devanagari Extra" w:hAnsi="BRH Devanagari Extra" w:cs="BRH Devanagari Extra"/>
-                <w:color w:val="000000"/>
-                <w:sz w:val="40"/>
-                <w:szCs w:val="40"/>
-              </w:rPr>
-              <w:t>ÌuÉiÉç-iÉ</w:t>
-            </w:r>
-            <w:proofErr w:type="spellEnd"/>
-            <w:r>
-              <w:rPr>
-                <w:rFonts w:ascii="BRH Malayalam Extra" w:hAnsi="BRH Malayalam Extra" w:cs="BRH Devanagari Extra"/>
-                <w:b/>
-                <w:color w:val="000000"/>
-                <w:sz w:val="32"/>
-                <w:szCs w:val="40"/>
-              </w:rPr>
-              <w:t>–</w:t>
-            </w:r>
-            <w:r>
-              <w:rPr>
-                <w:rFonts w:ascii="BRH Devanagari Extra" w:hAnsi="BRH Devanagari Extra" w:cs="BRH Devanagari Extra"/>
-                <w:color w:val="000000"/>
-                <w:sz w:val="40"/>
-                <w:szCs w:val="40"/>
-              </w:rPr>
-              <w:t>UÉ</w:t>
-            </w:r>
-            <w:r>
-              <w:rPr>
-                <w:rFonts w:ascii="BRH Malayalam Extra" w:hAnsi="BRH Malayalam Extra" w:cs="BRH Devanagari Extra"/>
-                <w:b/>
-                <w:color w:val="000000"/>
-                <w:sz w:val="32"/>
-                <w:szCs w:val="40"/>
-              </w:rPr>
-              <w:t>–</w:t>
-            </w:r>
-            <w:r>
-              <w:rPr>
-                <w:rFonts w:ascii="BRH Devanagari Extra" w:hAnsi="BRH Devanagari Extra" w:cs="BRH Devanagari Extra"/>
-                <w:color w:val="000000"/>
-                <w:sz w:val="40"/>
-                <w:szCs w:val="40"/>
+            <w:r>
+              <w:rPr>
+                <w:rFonts w:ascii="Latha" w:hAnsi="Latha" w:cs="Latha"/>
+                <w:sz w:val="28"/>
+                <w:szCs w:val="28"/>
+                <w:cs/>
+                <w:lang w:bidi="ta-IN"/>
+              </w:rPr>
+              <w:t>வரிவோ</w:t>
+            </w:r>
+            <w:r>
+              <w:rPr>
+                <w:rFonts w:ascii="BRH Tamil Tab Extra" w:hAnsi="BRH Tamil Tab Extra" w:cs="Latha"/>
+                <w:b/>
+                <w:sz w:val="32"/>
+                <w:szCs w:val="28"/>
+                <w:lang w:bidi="ta-IN"/>
+              </w:rPr>
+              <w:t>…</w:t>
+            </w:r>
+            <w:r>
+              <w:rPr>
+                <w:rFonts w:ascii="Latha" w:hAnsi="Latha" w:cs="Latha"/>
+                <w:sz w:val="28"/>
+                <w:szCs w:val="28"/>
+                <w:cs/>
+                <w:lang w:bidi="ta-IN"/>
+              </w:rPr>
+              <w:t xml:space="preserve">வித் </w:t>
+            </w:r>
+            <w:r>
+              <w:rPr>
+                <w:rFonts w:ascii="Latha" w:hAnsi="Latha" w:cs="Latha"/>
+                <w:sz w:val="28"/>
+                <w:szCs w:val="28"/>
+                <w:lang w:bidi="ta-IN"/>
+              </w:rPr>
+              <w:t xml:space="preserve">- </w:t>
+            </w:r>
+            <w:r>
+              <w:rPr>
+                <w:rFonts w:ascii="Latha" w:hAnsi="Latha" w:cs="Latha"/>
+                <w:sz w:val="28"/>
+                <w:szCs w:val="28"/>
+                <w:cs/>
+                <w:lang w:bidi="ta-IN"/>
+              </w:rPr>
+              <w:t>த</w:t>
+            </w:r>
+            <w:r>
+              <w:rPr>
+                <w:rFonts w:ascii="BRH Tamil Tab Extra" w:hAnsi="BRH Tamil Tab Extra" w:cs="Latha"/>
+                <w:b/>
+                <w:sz w:val="32"/>
+                <w:szCs w:val="28"/>
+                <w:lang w:bidi="ta-IN"/>
+              </w:rPr>
+              <w:t>…</w:t>
+            </w:r>
+            <w:r>
+              <w:rPr>
+                <w:rFonts w:ascii="Latha" w:hAnsi="Latha" w:cs="Latha"/>
+                <w:sz w:val="28"/>
+                <w:szCs w:val="28"/>
+                <w:cs/>
+                <w:lang w:bidi="ta-IN"/>
+              </w:rPr>
+              <w:t>ரா</w:t>
+            </w:r>
+            <w:r>
+              <w:rPr>
+                <w:rFonts w:ascii="BRH Tamil Tab Extra" w:hAnsi="BRH Tamil Tab Extra" w:cs="Latha"/>
+                <w:b/>
+                <w:sz w:val="32"/>
+                <w:szCs w:val="28"/>
+                <w:lang w:bidi="ta-IN"/>
+              </w:rPr>
+              <w:t>…</w:t>
+            </w:r>
+            <w:r>
+              <w:rPr>
+                <w:rFonts w:ascii="Latha" w:hAnsi="Latha" w:cs="Latha"/>
+                <w:sz w:val="28"/>
+                <w:szCs w:val="28"/>
+                <w:lang w:bidi="ta-IN"/>
               </w:rPr>
               <w:t xml:space="preserve"> | </w:t>
             </w:r>
-          </w:p>
-          <w:p>
-            <w:pPr>
-              <w:widowControl w:val="0"/>
-              <w:autoSpaceDE w:val="0"/>
-              <w:autoSpaceDN w:val="0"/>
-              <w:adjustRightInd w:val="0"/>
-              <w:spacing w:before="0" w:line="252" w:lineRule="auto"/>
-              <w:rPr>
-                <w:rFonts w:ascii="BRH Devanagari Extra" w:hAnsi="BRH Devanagari Extra" w:cs="BRH Devanagari Extra"/>
-                <w:color w:val="000000"/>
-                <w:sz w:val="40"/>
-                <w:szCs w:val="40"/>
-              </w:rPr>
-            </w:pPr>
-            <w:proofErr w:type="spellStart"/>
-            <w:r>
-              <w:rPr>
-                <w:rFonts w:ascii="BRH Devanagari Extra" w:hAnsi="BRH Devanagari Extra" w:cs="BRH Devanagari Extra"/>
-                <w:color w:val="000000"/>
-                <w:sz w:val="40"/>
-                <w:szCs w:val="40"/>
+            <w:r>
+              <w:rPr>
+                <w:rFonts w:ascii="Latha" w:hAnsi="Latha" w:cs="Latha"/>
+                <w:sz w:val="28"/>
+                <w:szCs w:val="28"/>
                 <w:highlight w:val="green"/>
-              </w:rPr>
-              <w:t>A</w:t>
-            </w:r>
-            <w:r>
-              <w:rPr>
-                <w:rFonts w:ascii="BRH Devanagari Extra" w:hAnsi="BRH Devanagari Extra" w:cs="BRH Devanagari Extra"/>
-                <w:color w:val="000000"/>
-                <w:sz w:val="40"/>
-                <w:szCs w:val="40"/>
-              </w:rPr>
-              <w:t>xÉ</w:t>
-            </w:r>
-            <w:proofErr w:type="spellEnd"/>
-            <w:r>
-              <w:rPr>
-                <w:rFonts w:ascii="BRH Malayalam Extra" w:hAnsi="BRH Malayalam Extra" w:cs="BRH Devanagari Extra"/>
-                <w:b/>
-                <w:color w:val="000000"/>
-                <w:sz w:val="32"/>
-                <w:szCs w:val="40"/>
-              </w:rPr>
-              <w:t>–</w:t>
-            </w:r>
-            <w:proofErr w:type="spellStart"/>
-            <w:r>
-              <w:rPr>
-                <w:rFonts w:ascii="BRH Devanagari Extra" w:hAnsi="BRH Devanagari Extra" w:cs="BRH Devanagari Extra"/>
-                <w:color w:val="000000"/>
-                <w:sz w:val="40"/>
-                <w:szCs w:val="40"/>
-              </w:rPr>
-              <w:t>ÌSirÉxÉþiÉç</w:t>
-            </w:r>
-            <w:proofErr w:type="spellEnd"/>
-            <w:r>
-              <w:rPr>
-                <w:rFonts w:ascii="BRH Devanagari Extra" w:hAnsi="BRH Devanagari Extra" w:cs="BRH Devanagari Extra"/>
-                <w:color w:val="000000"/>
-                <w:sz w:val="40"/>
-                <w:szCs w:val="40"/>
-              </w:rPr>
-              <w:t xml:space="preserve"> ||</w:t>
+                <w:cs/>
+                <w:lang w:bidi="ta-IN"/>
+              </w:rPr>
+              <w:t>அ</w:t>
+            </w:r>
+            <w:r>
+              <w:rPr>
+                <w:rFonts w:ascii="Latha" w:hAnsi="Latha" w:cs="Latha"/>
+                <w:sz w:val="28"/>
+                <w:szCs w:val="28"/>
+                <w:cs/>
+                <w:lang w:bidi="ta-IN"/>
+              </w:rPr>
+              <w:t>ஸ</w:t>
+            </w:r>
+            <w:r>
+              <w:rPr>
+                <w:rFonts w:ascii="BRH Tamil Tab Extra" w:hAnsi="BRH Tamil Tab Extra" w:cs="Latha"/>
+                <w:b/>
+                <w:sz w:val="32"/>
+                <w:szCs w:val="28"/>
+                <w:lang w:bidi="ta-IN"/>
+              </w:rPr>
+              <w:t>…</w:t>
+            </w:r>
+            <w:r>
+              <w:rPr>
+                <w:rFonts w:ascii="Latha" w:hAnsi="Latha" w:cs="Latha"/>
+                <w:sz w:val="28"/>
+                <w:szCs w:val="28"/>
+                <w:cs/>
+                <w:lang w:bidi="ta-IN"/>
+              </w:rPr>
+              <w:t>தி</w:t>
+            </w:r>
+            <w:r>
+              <w:rPr>
+                <w:rFonts w:ascii="Latha" w:hAnsi="Latha" w:cs="Latha"/>
+                <w:b/>
+                <w:bCs/>
+                <w:position w:val="-12"/>
+                <w:sz w:val="28"/>
+                <w:szCs w:val="28"/>
+                <w:cs/>
+                <w:lang w:bidi="ta-IN"/>
+              </w:rPr>
+              <w:t>3</w:t>
+            </w:r>
+            <w:r>
+              <w:rPr>
+                <w:rFonts w:ascii="Latha" w:hAnsi="Latha" w:cs="Latha"/>
+                <w:sz w:val="28"/>
+                <w:szCs w:val="28"/>
+                <w:cs/>
+                <w:lang w:bidi="ta-IN"/>
+              </w:rPr>
+              <w:t>த்யஸ</w:t>
+            </w:r>
+            <w:r>
+              <w:rPr>
+                <w:rFonts w:ascii="BRH Tamil Tab Extra" w:hAnsi="BRH Tamil Tab Extra" w:cs="Latha"/>
+                <w:b/>
+                <w:sz w:val="36"/>
+                <w:szCs w:val="28"/>
+                <w:lang w:bidi="ta-IN"/>
+              </w:rPr>
+              <w:t>†</w:t>
+            </w:r>
+            <w:r>
+              <w:rPr>
+                <w:rFonts w:ascii="Latha" w:hAnsi="Latha" w:cs="Latha"/>
+                <w:sz w:val="28"/>
+                <w:szCs w:val="28"/>
+                <w:cs/>
+                <w:lang w:bidi="ta-IN"/>
+              </w:rPr>
+              <w:t xml:space="preserve">த் </w:t>
+            </w:r>
+            <w:r>
+              <w:rPr>
+                <w:rFonts w:ascii="Latha" w:hAnsi="Latha" w:cs="Latha"/>
+                <w:sz w:val="28"/>
+                <w:szCs w:val="28"/>
+                <w:lang w:bidi="ta-IN"/>
+              </w:rPr>
+              <w:t>||</w:t>
             </w:r>
           </w:p>
         </w:tc>
@@ -3442,21 +3369,8 @@
                 <w:szCs w:val="28"/>
                 <w:lang w:val="en-IN" w:eastAsia="en-IN" w:bidi="ml-IN"/>
               </w:rPr>
-              <w:t xml:space="preserve">T.S.1.4.24.1- </w:t>
-            </w:r>
-            <w:proofErr w:type="spellStart"/>
-            <w:r>
-              <w:rPr>
-                <w:rFonts w:eastAsia="Times New Roman" w:cs="Arial"/>
-                <w:b/>
-                <w:color w:val="000000"/>
-                <w:sz w:val="28"/>
-                <w:szCs w:val="28"/>
-                <w:lang w:val="en-IN" w:eastAsia="en-IN" w:bidi="ml-IN"/>
-              </w:rPr>
-              <w:t>Kramam</w:t>
-            </w:r>
-            <w:proofErr w:type="spellEnd"/>
+              <w:t>T.S.1.4.24.1- Kramam</w:t>
+            </w:r>
           </w:p>
           <w:p>
             <w:pPr>
@@ -5967,8 +5881,6 @@
               </w:rPr>
               <w:t>--</w:t>
             </w:r>
-            <w:bookmarkStart w:id="0" w:name="_GoBack"/>
-            <w:bookmarkEnd w:id="0"/>
             <w:r>
               <w:rPr>
                 <w:rFonts w:ascii="Latha" w:hAnsi="Latha" w:cs="Latha"/>
@@ -12463,7 +12375,7 @@
 </file>
 
 <file path=word/endnotes.xml><?xml version="1.0" encoding="utf-8"?>
-<w:endnotes xmlns:wpc="http://schemas.microsoft.com/office/word/2010/wordprocessingCanvas" xmlns:cx="http://schemas.microsoft.com/office/drawing/2014/chartex" xmlns:cx1="http://schemas.microsoft.com/office/drawing/2015/9/8/chartex" xmlns:mc="http://schemas.openxmlformats.org/markup-compatibility/2006" xmlns:o="urn:schemas-microsoft-com:office:office" xmlns:r="http://schemas.openxmlformats.org/officeDocument/2006/relationships" xmlns:m="http://schemas.openxmlformats.org/officeDocument/2006/math" xmlns:v="urn:schemas-microsoft-com:vml" xmlns:wp14="http://schemas.microsoft.com/office/word/2010/wordprocessingDrawing" xmlns:wp="http://schemas.openxmlformats.org/drawingml/2006/wordprocessingDrawing" xmlns:w10="urn:schemas-microsoft-com:office:word" xmlns:w="http://schemas.openxmlformats.org/wordprocessingml/2006/main" xmlns:w14="http://schemas.microsoft.com/office/word/2010/wordml" xmlns:w15="http://schemas.microsoft.com/office/word/2012/wordml" xmlns:w16se="http://schemas.microsoft.com/office/word/2015/wordml/symex" xmlns:wpg="http://schemas.microsoft.com/office/word/2010/wordprocessingGroup" xmlns:wpi="http://schemas.microsoft.com/office/word/2010/wordprocessingInk" xmlns:wne="http://schemas.microsoft.com/office/word/2006/wordml" xmlns:wps="http://schemas.microsoft.com/office/word/2010/wordprocessingShape" mc:Ignorable="w14 w15 w16se wp14">
+<w:endnotes xmlns:wpc="http://schemas.microsoft.com/office/word/2010/wordprocessingCanvas" xmlns:cx="http://schemas.microsoft.com/office/drawing/2014/chartex" xmlns:cx1="http://schemas.microsoft.com/office/drawing/2015/9/8/chartex" xmlns:cx2="http://schemas.microsoft.com/office/drawing/2015/10/21/chartex" xmlns:cx3="http://schemas.microsoft.com/office/drawing/2016/5/9/chartex" xmlns:cx4="http://schemas.microsoft.com/office/drawing/2016/5/10/chartex" xmlns:cx5="http://schemas.microsoft.com/office/drawing/2016/5/11/chartex" xmlns:cx6="http://schemas.microsoft.com/office/drawing/2016/5/12/chartex" xmlns:cx7="http://schemas.microsoft.com/office/drawing/2016/5/13/chartex" xmlns:cx8="http://schemas.microsoft.com/office/drawing/2016/5/14/chartex" xmlns:mc="http://schemas.openxmlformats.org/markup-compatibility/2006" xmlns:aink="http://schemas.microsoft.com/office/drawing/2016/ink" xmlns:am3d="http://schemas.microsoft.com/office/drawing/2017/model3d" xmlns:o="urn:schemas-microsoft-com:office:office" xmlns:r="http://schemas.openxmlformats.org/officeDocument/2006/relationships" xmlns:m="http://schemas.openxmlformats.org/officeDocument/2006/math" xmlns:v="urn:schemas-microsoft-com:vml" xmlns:wp14="http://schemas.microsoft.com/office/word/2010/wordprocessingDrawing" xmlns:wp="http://schemas.openxmlformats.org/drawingml/2006/wordprocessingDrawing" xmlns:w10="urn:schemas-microsoft-com:office:word" xmlns:w="http://schemas.openxmlformats.org/wordprocessingml/2006/main" xmlns:w14="http://schemas.microsoft.com/office/word/2010/wordml" xmlns:w15="http://schemas.microsoft.com/office/word/2012/wordml" xmlns:w16cex="http://schemas.microsoft.com/office/word/2018/wordml/cex" xmlns:w16cid="http://schemas.microsoft.com/office/word/2016/wordml/cid" xmlns:w16="http://schemas.microsoft.com/office/word/2018/wordml" xmlns:w16sdtdh="http://schemas.microsoft.com/office/word/2020/wordml/sdtdatahash" xmlns:w16se="http://schemas.microsoft.com/office/word/2015/wordml/symex" xmlns:wpg="http://schemas.microsoft.com/office/word/2010/wordprocessingGroup" xmlns:wpi="http://schemas.microsoft.com/office/word/2010/wordprocessingInk" xmlns:wne="http://schemas.microsoft.com/office/word/2006/wordml" xmlns:wps="http://schemas.microsoft.com/office/word/2010/wordprocessingShape" mc:Ignorable="w14 w15 w16se w16cid w16 w16cex w16sdtdh wp14">
   <w:endnote w:type="separator" w:id="-1">
     <w:p>
       <w:pPr>
@@ -12488,7 +12400,7 @@
 </file>
 
 <file path=word/footer1.xml><?xml version="1.0" encoding="utf-8"?>
-<w:ftr xmlns:wpc="http://schemas.microsoft.com/office/word/2010/wordprocessingCanvas" xmlns:cx="http://schemas.microsoft.com/office/drawing/2014/chartex" xmlns:cx1="http://schemas.microsoft.com/office/drawing/2015/9/8/chartex" xmlns:mc="http://schemas.openxmlformats.org/markup-compatibility/2006" xmlns:o="urn:schemas-microsoft-com:office:office" xmlns:r="http://schemas.openxmlformats.org/officeDocument/2006/relationships" xmlns:m="http://schemas.openxmlformats.org/officeDocument/2006/math" xmlns:v="urn:schemas-microsoft-com:vml" xmlns:wp14="http://schemas.microsoft.com/office/word/2010/wordprocessingDrawing" xmlns:wp="http://schemas.openxmlformats.org/drawingml/2006/wordprocessingDrawing" xmlns:w10="urn:schemas-microsoft-com:office:word" xmlns:w="http://schemas.openxmlformats.org/wordprocessingml/2006/main" xmlns:w14="http://schemas.microsoft.com/office/word/2010/wordml" xmlns:w15="http://schemas.microsoft.com/office/word/2012/wordml" xmlns:w16se="http://schemas.microsoft.com/office/word/2015/wordml/symex" xmlns:wpg="http://schemas.microsoft.com/office/word/2010/wordprocessingGroup" xmlns:wpi="http://schemas.microsoft.com/office/word/2010/wordprocessingInk" xmlns:wne="http://schemas.microsoft.com/office/word/2006/wordml" xmlns:wps="http://schemas.microsoft.com/office/word/2010/wordprocessingShape" mc:Ignorable="w14 w15 w16se wp14">
+<w:ftr xmlns:wpc="http://schemas.microsoft.com/office/word/2010/wordprocessingCanvas" xmlns:cx="http://schemas.microsoft.com/office/drawing/2014/chartex" xmlns:cx1="http://schemas.microsoft.com/office/drawing/2015/9/8/chartex" xmlns:cx2="http://schemas.microsoft.com/office/drawing/2015/10/21/chartex" xmlns:cx3="http://schemas.microsoft.com/office/drawing/2016/5/9/chartex" xmlns:cx4="http://schemas.microsoft.com/office/drawing/2016/5/10/chartex" xmlns:cx5="http://schemas.microsoft.com/office/drawing/2016/5/11/chartex" xmlns:cx6="http://schemas.microsoft.com/office/drawing/2016/5/12/chartex" xmlns:cx7="http://schemas.microsoft.com/office/drawing/2016/5/13/chartex" xmlns:cx8="http://schemas.microsoft.com/office/drawing/2016/5/14/chartex" xmlns:mc="http://schemas.openxmlformats.org/markup-compatibility/2006" xmlns:aink="http://schemas.microsoft.com/office/drawing/2016/ink" xmlns:am3d="http://schemas.microsoft.com/office/drawing/2017/model3d" xmlns:o="urn:schemas-microsoft-com:office:office" xmlns:r="http://schemas.openxmlformats.org/officeDocument/2006/relationships" xmlns:m="http://schemas.openxmlformats.org/officeDocument/2006/math" xmlns:v="urn:schemas-microsoft-com:vml" xmlns:wp14="http://schemas.microsoft.com/office/word/2010/wordprocessingDrawing" xmlns:wp="http://schemas.openxmlformats.org/drawingml/2006/wordprocessingDrawing" xmlns:w10="urn:schemas-microsoft-com:office:word" xmlns:w="http://schemas.openxmlformats.org/wordprocessingml/2006/main" xmlns:w14="http://schemas.microsoft.com/office/word/2010/wordml" xmlns:w15="http://schemas.microsoft.com/office/word/2012/wordml" xmlns:w16cex="http://schemas.microsoft.com/office/word/2018/wordml/cex" xmlns:w16cid="http://schemas.microsoft.com/office/word/2016/wordml/cid" xmlns:w16="http://schemas.microsoft.com/office/word/2018/wordml" xmlns:w16sdtdh="http://schemas.microsoft.com/office/word/2020/wordml/sdtdatahash" xmlns:w16se="http://schemas.microsoft.com/office/word/2015/wordml/symex" xmlns:wpg="http://schemas.microsoft.com/office/word/2010/wordprocessingGroup" xmlns:wpi="http://schemas.microsoft.com/office/word/2010/wordprocessingInk" xmlns:wne="http://schemas.microsoft.com/office/word/2006/wordml" xmlns:wps="http://schemas.microsoft.com/office/word/2010/wordprocessingShape" mc:Ignorable="w14 w15 w16se w16cid w16 w16cex w16sdtdh wp14">
   <w:p>
     <w:pPr>
       <w:pBdr>
@@ -12640,7 +12552,7 @@
 </file>
 
 <file path=word/footer2.xml><?xml version="1.0" encoding="utf-8"?>
-<w:ftr xmlns:wpc="http://schemas.microsoft.com/office/word/2010/wordprocessingCanvas" xmlns:cx="http://schemas.microsoft.com/office/drawing/2014/chartex" xmlns:cx1="http://schemas.microsoft.com/office/drawing/2015/9/8/chartex" xmlns:mc="http://schemas.openxmlformats.org/markup-compatibility/2006" xmlns:o="urn:schemas-microsoft-com:office:office" xmlns:r="http://schemas.openxmlformats.org/officeDocument/2006/relationships" xmlns:m="http://schemas.openxmlformats.org/officeDocument/2006/math" xmlns:v="urn:schemas-microsoft-com:vml" xmlns:wp14="http://schemas.microsoft.com/office/word/2010/wordprocessingDrawing" xmlns:wp="http://schemas.openxmlformats.org/drawingml/2006/wordprocessingDrawing" xmlns:w10="urn:schemas-microsoft-com:office:word" xmlns:w="http://schemas.openxmlformats.org/wordprocessingml/2006/main" xmlns:w14="http://schemas.microsoft.com/office/word/2010/wordml" xmlns:w15="http://schemas.microsoft.com/office/word/2012/wordml" xmlns:w16se="http://schemas.microsoft.com/office/word/2015/wordml/symex" xmlns:wpg="http://schemas.microsoft.com/office/word/2010/wordprocessingGroup" xmlns:wpi="http://schemas.microsoft.com/office/word/2010/wordprocessingInk" xmlns:wne="http://schemas.microsoft.com/office/word/2006/wordml" xmlns:wps="http://schemas.microsoft.com/office/word/2010/wordprocessingShape" mc:Ignorable="w14 w15 w16se wp14">
+<w:ftr xmlns:wpc="http://schemas.microsoft.com/office/word/2010/wordprocessingCanvas" xmlns:cx="http://schemas.microsoft.com/office/drawing/2014/chartex" xmlns:cx1="http://schemas.microsoft.com/office/drawing/2015/9/8/chartex" xmlns:cx2="http://schemas.microsoft.com/office/drawing/2015/10/21/chartex" xmlns:cx3="http://schemas.microsoft.com/office/drawing/2016/5/9/chartex" xmlns:cx4="http://schemas.microsoft.com/office/drawing/2016/5/10/chartex" xmlns:cx5="http://schemas.microsoft.com/office/drawing/2016/5/11/chartex" xmlns:cx6="http://schemas.microsoft.com/office/drawing/2016/5/12/chartex" xmlns:cx7="http://schemas.microsoft.com/office/drawing/2016/5/13/chartex" xmlns:cx8="http://schemas.microsoft.com/office/drawing/2016/5/14/chartex" xmlns:mc="http://schemas.openxmlformats.org/markup-compatibility/2006" xmlns:aink="http://schemas.microsoft.com/office/drawing/2016/ink" xmlns:am3d="http://schemas.microsoft.com/office/drawing/2017/model3d" xmlns:o="urn:schemas-microsoft-com:office:office" xmlns:r="http://schemas.openxmlformats.org/officeDocument/2006/relationships" xmlns:m="http://schemas.openxmlformats.org/officeDocument/2006/math" xmlns:v="urn:schemas-microsoft-com:vml" xmlns:wp14="http://schemas.microsoft.com/office/word/2010/wordprocessingDrawing" xmlns:wp="http://schemas.openxmlformats.org/drawingml/2006/wordprocessingDrawing" xmlns:w10="urn:schemas-microsoft-com:office:word" xmlns:w="http://schemas.openxmlformats.org/wordprocessingml/2006/main" xmlns:w14="http://schemas.microsoft.com/office/word/2010/wordml" xmlns:w15="http://schemas.microsoft.com/office/word/2012/wordml" xmlns:w16cex="http://schemas.microsoft.com/office/word/2018/wordml/cex" xmlns:w16cid="http://schemas.microsoft.com/office/word/2016/wordml/cid" xmlns:w16="http://schemas.microsoft.com/office/word/2018/wordml" xmlns:w16sdtdh="http://schemas.microsoft.com/office/word/2020/wordml/sdtdatahash" xmlns:w16se="http://schemas.microsoft.com/office/word/2015/wordml/symex" xmlns:wpg="http://schemas.microsoft.com/office/word/2010/wordprocessingGroup" xmlns:wpi="http://schemas.microsoft.com/office/word/2010/wordprocessingInk" xmlns:wne="http://schemas.microsoft.com/office/word/2006/wordml" xmlns:wps="http://schemas.microsoft.com/office/word/2010/wordprocessingShape" mc:Ignorable="w14 w15 w16se w16cid w16 w16cex w16sdtdh wp14">
   <w:p>
     <w:pPr>
       <w:pBdr>
@@ -12842,7 +12754,7 @@
 </file>
 
 <file path=word/footnotes.xml><?xml version="1.0" encoding="utf-8"?>
-<w:footnotes xmlns:wpc="http://schemas.microsoft.com/office/word/2010/wordprocessingCanvas" xmlns:cx="http://schemas.microsoft.com/office/drawing/2014/chartex" xmlns:cx1="http://schemas.microsoft.com/office/drawing/2015/9/8/chartex" xmlns:mc="http://schemas.openxmlformats.org/markup-compatibility/2006" xmlns:o="urn:schemas-microsoft-com:office:office" xmlns:r="http://schemas.openxmlformats.org/officeDocument/2006/relationships" xmlns:m="http://schemas.openxmlformats.org/officeDocument/2006/math" xmlns:v="urn:schemas-microsoft-com:vml" xmlns:wp14="http://schemas.microsoft.com/office/word/2010/wordprocessingDrawing" xmlns:wp="http://schemas.openxmlformats.org/drawingml/2006/wordprocessingDrawing" xmlns:w10="urn:schemas-microsoft-com:office:word" xmlns:w="http://schemas.openxmlformats.org/wordprocessingml/2006/main" xmlns:w14="http://schemas.microsoft.com/office/word/2010/wordml" xmlns:w15="http://schemas.microsoft.com/office/word/2012/wordml" xmlns:w16se="http://schemas.microsoft.com/office/word/2015/wordml/symex" xmlns:wpg="http://schemas.microsoft.com/office/word/2010/wordprocessingGroup" xmlns:wpi="http://schemas.microsoft.com/office/word/2010/wordprocessingInk" xmlns:wne="http://schemas.microsoft.com/office/word/2006/wordml" xmlns:wps="http://schemas.microsoft.com/office/word/2010/wordprocessingShape" mc:Ignorable="w14 w15 w16se wp14">
+<w:footnotes xmlns:wpc="http://schemas.microsoft.com/office/word/2010/wordprocessingCanvas" xmlns:cx="http://schemas.microsoft.com/office/drawing/2014/chartex" xmlns:cx1="http://schemas.microsoft.com/office/drawing/2015/9/8/chartex" xmlns:cx2="http://schemas.microsoft.com/office/drawing/2015/10/21/chartex" xmlns:cx3="http://schemas.microsoft.com/office/drawing/2016/5/9/chartex" xmlns:cx4="http://schemas.microsoft.com/office/drawing/2016/5/10/chartex" xmlns:cx5="http://schemas.microsoft.com/office/drawing/2016/5/11/chartex" xmlns:cx6="http://schemas.microsoft.com/office/drawing/2016/5/12/chartex" xmlns:cx7="http://schemas.microsoft.com/office/drawing/2016/5/13/chartex" xmlns:cx8="http://schemas.microsoft.com/office/drawing/2016/5/14/chartex" xmlns:mc="http://schemas.openxmlformats.org/markup-compatibility/2006" xmlns:aink="http://schemas.microsoft.com/office/drawing/2016/ink" xmlns:am3d="http://schemas.microsoft.com/office/drawing/2017/model3d" xmlns:o="urn:schemas-microsoft-com:office:office" xmlns:r="http://schemas.openxmlformats.org/officeDocument/2006/relationships" xmlns:m="http://schemas.openxmlformats.org/officeDocument/2006/math" xmlns:v="urn:schemas-microsoft-com:vml" xmlns:wp14="http://schemas.microsoft.com/office/word/2010/wordprocessingDrawing" xmlns:wp="http://schemas.openxmlformats.org/drawingml/2006/wordprocessingDrawing" xmlns:w10="urn:schemas-microsoft-com:office:word" xmlns:w="http://schemas.openxmlformats.org/wordprocessingml/2006/main" xmlns:w14="http://schemas.microsoft.com/office/word/2010/wordml" xmlns:w15="http://schemas.microsoft.com/office/word/2012/wordml" xmlns:w16cex="http://schemas.microsoft.com/office/word/2018/wordml/cex" xmlns:w16cid="http://schemas.microsoft.com/office/word/2016/wordml/cid" xmlns:w16="http://schemas.microsoft.com/office/word/2018/wordml" xmlns:w16sdtdh="http://schemas.microsoft.com/office/word/2020/wordml/sdtdatahash" xmlns:w16se="http://schemas.microsoft.com/office/word/2015/wordml/symex" xmlns:wpg="http://schemas.microsoft.com/office/word/2010/wordprocessingGroup" xmlns:wpi="http://schemas.microsoft.com/office/word/2010/wordprocessingInk" xmlns:wne="http://schemas.microsoft.com/office/word/2006/wordml" xmlns:wps="http://schemas.microsoft.com/office/word/2010/wordprocessingShape" mc:Ignorable="w14 w15 w16se w16cid w16 w16cex w16sdtdh wp14">
   <w:footnote w:type="separator" w:id="-1">
     <w:p>
       <w:pPr>
@@ -12867,7 +12779,7 @@
 </file>
 
 <file path=word/header1.xml><?xml version="1.0" encoding="utf-8"?>
-<w:hdr xmlns:wpc="http://schemas.microsoft.com/office/word/2010/wordprocessingCanvas" xmlns:cx="http://schemas.microsoft.com/office/drawing/2014/chartex" xmlns:cx1="http://schemas.microsoft.com/office/drawing/2015/9/8/chartex" xmlns:mc="http://schemas.openxmlformats.org/markup-compatibility/2006" xmlns:o="urn:schemas-microsoft-com:office:office" xmlns:r="http://schemas.openxmlformats.org/officeDocument/2006/relationships" xmlns:m="http://schemas.openxmlformats.org/officeDocument/2006/math" xmlns:v="urn:schemas-microsoft-com:vml" xmlns:wp14="http://schemas.microsoft.com/office/word/2010/wordprocessingDrawing" xmlns:wp="http://schemas.openxmlformats.org/drawingml/2006/wordprocessingDrawing" xmlns:w10="urn:schemas-microsoft-com:office:word" xmlns:w="http://schemas.openxmlformats.org/wordprocessingml/2006/main" xmlns:w14="http://schemas.microsoft.com/office/word/2010/wordml" xmlns:w15="http://schemas.microsoft.com/office/word/2012/wordml" xmlns:w16se="http://schemas.microsoft.com/office/word/2015/wordml/symex" xmlns:wpg="http://schemas.microsoft.com/office/word/2010/wordprocessingGroup" xmlns:wpi="http://schemas.microsoft.com/office/word/2010/wordprocessingInk" xmlns:wne="http://schemas.microsoft.com/office/word/2006/wordml" xmlns:wps="http://schemas.microsoft.com/office/word/2010/wordprocessingShape" mc:Ignorable="w14 w15 w16se wp14">
+<w:hdr xmlns:wpc="http://schemas.microsoft.com/office/word/2010/wordprocessingCanvas" xmlns:cx="http://schemas.microsoft.com/office/drawing/2014/chartex" xmlns:cx1="http://schemas.microsoft.com/office/drawing/2015/9/8/chartex" xmlns:cx2="http://schemas.microsoft.com/office/drawing/2015/10/21/chartex" xmlns:cx3="http://schemas.microsoft.com/office/drawing/2016/5/9/chartex" xmlns:cx4="http://schemas.microsoft.com/office/drawing/2016/5/10/chartex" xmlns:cx5="http://schemas.microsoft.com/office/drawing/2016/5/11/chartex" xmlns:cx6="http://schemas.microsoft.com/office/drawing/2016/5/12/chartex" xmlns:cx7="http://schemas.microsoft.com/office/drawing/2016/5/13/chartex" xmlns:cx8="http://schemas.microsoft.com/office/drawing/2016/5/14/chartex" xmlns:mc="http://schemas.openxmlformats.org/markup-compatibility/2006" xmlns:aink="http://schemas.microsoft.com/office/drawing/2016/ink" xmlns:am3d="http://schemas.microsoft.com/office/drawing/2017/model3d" xmlns:o="urn:schemas-microsoft-com:office:office" xmlns:r="http://schemas.openxmlformats.org/officeDocument/2006/relationships" xmlns:m="http://schemas.openxmlformats.org/officeDocument/2006/math" xmlns:v="urn:schemas-microsoft-com:vml" xmlns:wp14="http://schemas.microsoft.com/office/word/2010/wordprocessingDrawing" xmlns:wp="http://schemas.openxmlformats.org/drawingml/2006/wordprocessingDrawing" xmlns:w10="urn:schemas-microsoft-com:office:word" xmlns:w="http://schemas.openxmlformats.org/wordprocessingml/2006/main" xmlns:w14="http://schemas.microsoft.com/office/word/2010/wordml" xmlns:w15="http://schemas.microsoft.com/office/word/2012/wordml" xmlns:w16cex="http://schemas.microsoft.com/office/word/2018/wordml/cex" xmlns:w16cid="http://schemas.microsoft.com/office/word/2016/wordml/cid" xmlns:w16="http://schemas.microsoft.com/office/word/2018/wordml" xmlns:w16sdtdh="http://schemas.microsoft.com/office/word/2020/wordml/sdtdatahash" xmlns:w16se="http://schemas.microsoft.com/office/word/2015/wordml/symex" xmlns:wpg="http://schemas.microsoft.com/office/word/2010/wordprocessingGroup" xmlns:wpi="http://schemas.microsoft.com/office/word/2010/wordprocessingInk" xmlns:wne="http://schemas.microsoft.com/office/word/2006/wordml" xmlns:wps="http://schemas.microsoft.com/office/word/2010/wordprocessingShape" mc:Ignorable="w14 w15 w16se w16cid w16 w16cex w16sdtdh wp14">
   <w:p>
     <w:pPr>
       <w:pStyle w:val="Header"/>
@@ -12880,7 +12792,7 @@
 </file>
 
 <file path=word/header2.xml><?xml version="1.0" encoding="utf-8"?>
-<w:hdr xmlns:wpc="http://schemas.microsoft.com/office/word/2010/wordprocessingCanvas" xmlns:cx="http://schemas.microsoft.com/office/drawing/2014/chartex" xmlns:cx1="http://schemas.microsoft.com/office/drawing/2015/9/8/chartex" xmlns:mc="http://schemas.openxmlformats.org/markup-compatibility/2006" xmlns:o="urn:schemas-microsoft-com:office:office" xmlns:r="http://schemas.openxmlformats.org/officeDocument/2006/relationships" xmlns:m="http://schemas.openxmlformats.org/officeDocument/2006/math" xmlns:v="urn:schemas-microsoft-com:vml" xmlns:wp14="http://schemas.microsoft.com/office/word/2010/wordprocessingDrawing" xmlns:wp="http://schemas.openxmlformats.org/drawingml/2006/wordprocessingDrawing" xmlns:w10="urn:schemas-microsoft-com:office:word" xmlns:w="http://schemas.openxmlformats.org/wordprocessingml/2006/main" xmlns:w14="http://schemas.microsoft.com/office/word/2010/wordml" xmlns:w15="http://schemas.microsoft.com/office/word/2012/wordml" xmlns:w16se="http://schemas.microsoft.com/office/word/2015/wordml/symex" xmlns:wpg="http://schemas.microsoft.com/office/word/2010/wordprocessingGroup" xmlns:wpi="http://schemas.microsoft.com/office/word/2010/wordprocessingInk" xmlns:wne="http://schemas.microsoft.com/office/word/2006/wordml" xmlns:wps="http://schemas.microsoft.com/office/word/2010/wordprocessingShape" mc:Ignorable="w14 w15 w16se wp14">
+<w:hdr xmlns:wpc="http://schemas.microsoft.com/office/word/2010/wordprocessingCanvas" xmlns:cx="http://schemas.microsoft.com/office/drawing/2014/chartex" xmlns:cx1="http://schemas.microsoft.com/office/drawing/2015/9/8/chartex" xmlns:cx2="http://schemas.microsoft.com/office/drawing/2015/10/21/chartex" xmlns:cx3="http://schemas.microsoft.com/office/drawing/2016/5/9/chartex" xmlns:cx4="http://schemas.microsoft.com/office/drawing/2016/5/10/chartex" xmlns:cx5="http://schemas.microsoft.com/office/drawing/2016/5/11/chartex" xmlns:cx6="http://schemas.microsoft.com/office/drawing/2016/5/12/chartex" xmlns:cx7="http://schemas.microsoft.com/office/drawing/2016/5/13/chartex" xmlns:cx8="http://schemas.microsoft.com/office/drawing/2016/5/14/chartex" xmlns:mc="http://schemas.openxmlformats.org/markup-compatibility/2006" xmlns:aink="http://schemas.microsoft.com/office/drawing/2016/ink" xmlns:am3d="http://schemas.microsoft.com/office/drawing/2017/model3d" xmlns:o="urn:schemas-microsoft-com:office:office" xmlns:r="http://schemas.openxmlformats.org/officeDocument/2006/relationships" xmlns:m="http://schemas.openxmlformats.org/officeDocument/2006/math" xmlns:v="urn:schemas-microsoft-com:vml" xmlns:wp14="http://schemas.microsoft.com/office/word/2010/wordprocessingDrawing" xmlns:wp="http://schemas.openxmlformats.org/drawingml/2006/wordprocessingDrawing" xmlns:w10="urn:schemas-microsoft-com:office:word" xmlns:w="http://schemas.openxmlformats.org/wordprocessingml/2006/main" xmlns:w14="http://schemas.microsoft.com/office/word/2010/wordml" xmlns:w15="http://schemas.microsoft.com/office/word/2012/wordml" xmlns:w16cex="http://schemas.microsoft.com/office/word/2018/wordml/cex" xmlns:w16cid="http://schemas.microsoft.com/office/word/2016/wordml/cid" xmlns:w16="http://schemas.microsoft.com/office/word/2018/wordml" xmlns:w16sdtdh="http://schemas.microsoft.com/office/word/2020/wordml/sdtdatahash" xmlns:w16se="http://schemas.microsoft.com/office/word/2015/wordml/symex" xmlns:wpg="http://schemas.microsoft.com/office/word/2010/wordprocessingGroup" xmlns:wpi="http://schemas.microsoft.com/office/word/2010/wordprocessingInk" xmlns:wne="http://schemas.microsoft.com/office/word/2006/wordml" xmlns:wps="http://schemas.microsoft.com/office/word/2010/wordprocessingShape" mc:Ignorable="w14 w15 w16se w16cid w16 w16cex w16sdtdh wp14">
   <w:p>
     <w:pPr>
       <w:pStyle w:val="Header"/>
@@ -12893,7 +12805,7 @@
 </file>
 
 <file path=word/styles.xml><?xml version="1.0" encoding="utf-8"?>
-<w:styles xmlns:mc="http://schemas.openxmlformats.org/markup-compatibility/2006" xmlns:r="http://schemas.openxmlformats.org/officeDocument/2006/relationships" xmlns:w="http://schemas.openxmlformats.org/wordprocessingml/2006/main" xmlns:w14="http://schemas.microsoft.com/office/word/2010/wordml" xmlns:w15="http://schemas.microsoft.com/office/word/2012/wordml" xmlns:w16se="http://schemas.microsoft.com/office/word/2015/wordml/symex" mc:Ignorable="w14 w15 w16se">
+<w:styles xmlns:mc="http://schemas.openxmlformats.org/markup-compatibility/2006" xmlns:r="http://schemas.openxmlformats.org/officeDocument/2006/relationships" xmlns:w="http://schemas.openxmlformats.org/wordprocessingml/2006/main" xmlns:w14="http://schemas.microsoft.com/office/word/2010/wordml" xmlns:w15="http://schemas.microsoft.com/office/word/2012/wordml" xmlns:w16cex="http://schemas.microsoft.com/office/word/2018/wordml/cex" xmlns:w16cid="http://schemas.microsoft.com/office/word/2016/wordml/cid" xmlns:w16="http://schemas.microsoft.com/office/word/2018/wordml" xmlns:w16sdtdh="http://schemas.microsoft.com/office/word/2020/wordml/sdtdatahash" xmlns:w16se="http://schemas.microsoft.com/office/word/2015/wordml/symex" mc:Ignorable="w14 w15 w16se w16cid w16 w16cex w16sdtdh">
   <w:docDefaults>
     <w:rPrDefault>
       <w:rPr>
@@ -12903,7 +12815,7 @@
     </w:rPrDefault>
     <w:pPrDefault/>
   </w:docDefaults>
-  <w:latentStyles w:defLockedState="0" w:defUIPriority="99" w:defSemiHidden="0" w:defUnhideWhenUsed="0" w:defQFormat="0" w:count="371">
+  <w:latentStyles w:defLockedState="0" w:defUIPriority="99" w:defSemiHidden="0" w:defUnhideWhenUsed="0" w:defQFormat="0" w:count="376">
     <w:lsdException w:name="Normal" w:uiPriority="0" w:qFormat="1"/>
     <w:lsdException w:name="heading 1" w:uiPriority="9" w:qFormat="1"/>
     <w:lsdException w:name="heading 2" w:semiHidden="1" w:uiPriority="9" w:unhideWhenUsed="1" w:qFormat="1"/>
@@ -13009,7 +12921,6 @@
     <w:lsdException w:name="HTML Sample" w:semiHidden="1" w:unhideWhenUsed="1"/>
     <w:lsdException w:name="HTML Typewriter" w:semiHidden="1" w:unhideWhenUsed="1"/>
     <w:lsdException w:name="HTML Variable" w:semiHidden="1" w:unhideWhenUsed="1"/>
-    <w:lsdException w:name="Normal Table" w:semiHidden="1" w:unhideWhenUsed="1"/>
     <w:lsdException w:name="annotation subject" w:semiHidden="1" w:unhideWhenUsed="1"/>
     <w:lsdException w:name="No List" w:semiHidden="1" w:unhideWhenUsed="1"/>
     <w:lsdException w:name="Outline List 1" w:semiHidden="1" w:unhideWhenUsed="1"/>
@@ -13052,11 +12963,8 @@
     <w:lsdException w:name="Table Contemporary" w:semiHidden="1" w:unhideWhenUsed="1"/>
     <w:lsdException w:name="Table Elegant" w:semiHidden="1" w:unhideWhenUsed="1"/>
     <w:lsdException w:name="Table Professional" w:semiHidden="1" w:unhideWhenUsed="1"/>
-    <w:lsdException w:name="Table Subtle 1" w:semiHidden="1" w:unhideWhenUsed="1"/>
     <w:lsdException w:name="Table Subtle 2" w:semiHidden="1" w:unhideWhenUsed="1"/>
     <w:lsdException w:name="Table Web 1" w:semiHidden="1" w:unhideWhenUsed="1"/>
-    <w:lsdException w:name="Table Web 2" w:semiHidden="1" w:unhideWhenUsed="1"/>
-    <w:lsdException w:name="Table Web 3" w:semiHidden="1" w:unhideWhenUsed="1"/>
     <w:lsdException w:name="Balloon Text" w:semiHidden="1" w:unhideWhenUsed="1"/>
     <w:lsdException w:name="Table Grid" w:uiPriority="59"/>
     <w:lsdException w:name="Table Theme" w:semiHidden="1" w:unhideWhenUsed="1"/>
@@ -13275,6 +13183,11 @@
     <w:lsdException w:name="List Table 5 Dark Accent 6" w:uiPriority="50"/>
     <w:lsdException w:name="List Table 6 Colorful Accent 6" w:uiPriority="51"/>
     <w:lsdException w:name="List Table 7 Colorful Accent 6" w:uiPriority="52"/>
+    <w:lsdException w:name="Mention" w:semiHidden="1" w:unhideWhenUsed="1"/>
+    <w:lsdException w:name="Smart Hyperlink" w:semiHidden="1" w:unhideWhenUsed="1"/>
+    <w:lsdException w:name="Hashtag" w:semiHidden="1" w:unhideWhenUsed="1"/>
+    <w:lsdException w:name="Unresolved Mention" w:semiHidden="1" w:unhideWhenUsed="1"/>
+    <w:lsdException w:name="Smart Link" w:semiHidden="1" w:unhideWhenUsed="1"/>
   </w:latentStyles>
   <w:style w:type="paragraph" w:default="1" w:styleId="Normal">
     <w:name w:val="Normal"/>

</xml_diff>

<commit_message>
nmv 01 10 2025
</commit_message>
<xml_diff>
--- a/TS-Kramam/TS-1.4/TS 1.4 Tamil Krama Paatam Corrections.docx
+++ b/TS-Kramam/TS-1.4/TS 1.4 Tamil Krama Paatam Corrections.docx
@@ -1,7 +1,932 @@
 
 <file path=word/document.xml><?xml version="1.0" encoding="utf-8"?>
-<w:document xmlns:wpc="http://schemas.microsoft.com/office/word/2010/wordprocessingCanvas" xmlns:cx="http://schemas.microsoft.com/office/drawing/2014/chartex" xmlns:cx1="http://schemas.microsoft.com/office/drawing/2015/9/8/chartex" xmlns:cx2="http://schemas.microsoft.com/office/drawing/2015/10/21/chartex" xmlns:cx3="http://schemas.microsoft.com/office/drawing/2016/5/9/chartex" xmlns:cx4="http://schemas.microsoft.com/office/drawing/2016/5/10/chartex" xmlns:cx5="http://schemas.microsoft.com/office/drawing/2016/5/11/chartex" xmlns:cx6="http://schemas.microsoft.com/office/drawing/2016/5/12/chartex" xmlns:cx7="http://schemas.microsoft.com/office/drawing/2016/5/13/chartex" xmlns:cx8="http://schemas.microsoft.com/office/drawing/2016/5/14/chartex" xmlns:mc="http://schemas.openxmlformats.org/markup-compatibility/2006" xmlns:aink="http://schemas.microsoft.com/office/drawing/2016/ink" xmlns:am3d="http://schemas.microsoft.com/office/drawing/2017/model3d" xmlns:o="urn:schemas-microsoft-com:office:office" xmlns:oel="http://schemas.microsoft.com/office/2019/extlst" xmlns:r="http://schemas.openxmlformats.org/officeDocument/2006/relationships" xmlns:m="http://schemas.openxmlformats.org/officeDocument/2006/math" xmlns:v="urn:schemas-microsoft-com:vml" xmlns:wp14="http://schemas.microsoft.com/office/word/2010/wordprocessingDrawing" xmlns:wp="http://schemas.openxmlformats.org/drawingml/2006/wordprocessingDrawing" xmlns:w10="urn:schemas-microsoft-com:office:word" xmlns:w="http://schemas.openxmlformats.org/wordprocessingml/2006/main" xmlns:w14="http://schemas.microsoft.com/office/word/2010/wordml" xmlns:w15="http://schemas.microsoft.com/office/word/2012/wordml" xmlns:w16cex="http://schemas.microsoft.com/office/word/2018/wordml/cex" xmlns:w16cid="http://schemas.microsoft.com/office/word/2016/wordml/cid" xmlns:w16="http://schemas.microsoft.com/office/word/2018/wordml" xmlns:w16sdtdh="http://schemas.microsoft.com/office/word/2020/wordml/sdtdatahash" xmlns:w16se="http://schemas.microsoft.com/office/word/2015/wordml/symex" xmlns:wpg="http://schemas.microsoft.com/office/word/2010/wordprocessingGroup" xmlns:wpi="http://schemas.microsoft.com/office/word/2010/wordprocessingInk" xmlns:wne="http://schemas.microsoft.com/office/word/2006/wordml" xmlns:wps="http://schemas.microsoft.com/office/word/2010/wordprocessingShape" mc:Ignorable="w14 w15 w16se w16cid w16 w16cex w16sdtdh wp14">
+<w:document xmlns:wpc="http://schemas.microsoft.com/office/word/2010/wordprocessingCanvas" xmlns:cx="http://schemas.microsoft.com/office/drawing/2014/chartex" xmlns:cx1="http://schemas.microsoft.com/office/drawing/2015/9/8/chartex" xmlns:cx2="http://schemas.microsoft.com/office/drawing/2015/10/21/chartex" xmlns:cx3="http://schemas.microsoft.com/office/drawing/2016/5/9/chartex" xmlns:cx4="http://schemas.microsoft.com/office/drawing/2016/5/10/chartex" xmlns:cx5="http://schemas.microsoft.com/office/drawing/2016/5/11/chartex" xmlns:cx6="http://schemas.microsoft.com/office/drawing/2016/5/12/chartex" xmlns:cx7="http://schemas.microsoft.com/office/drawing/2016/5/13/chartex" xmlns:cx8="http://schemas.microsoft.com/office/drawing/2016/5/14/chartex" xmlns:mc="http://schemas.openxmlformats.org/markup-compatibility/2006" xmlns:aink="http://schemas.microsoft.com/office/drawing/2016/ink" xmlns:am3d="http://schemas.microsoft.com/office/drawing/2017/model3d" xmlns:o="urn:schemas-microsoft-com:office:office" xmlns:oel="http://schemas.microsoft.com/office/2019/extlst" xmlns:r="http://schemas.openxmlformats.org/officeDocument/2006/relationships" xmlns:m="http://schemas.openxmlformats.org/officeDocument/2006/math" xmlns:v="urn:schemas-microsoft-com:vml" xmlns:wp14="http://schemas.microsoft.com/office/word/2010/wordprocessingDrawing" xmlns:wp="http://schemas.openxmlformats.org/drawingml/2006/wordprocessingDrawing" xmlns:w10="urn:schemas-microsoft-com:office:word" xmlns:w="http://schemas.openxmlformats.org/wordprocessingml/2006/main" xmlns:w14="http://schemas.microsoft.com/office/word/2010/wordml" xmlns:w15="http://schemas.microsoft.com/office/word/2012/wordml" xmlns:w16cex="http://schemas.microsoft.com/office/word/2018/wordml/cex" xmlns:w16cid="http://schemas.microsoft.com/office/word/2016/wordml/cid" xmlns:w16="http://schemas.microsoft.com/office/word/2018/wordml" xmlns:w16du="http://schemas.microsoft.com/office/word/2023/wordml/word16du" xmlns:w16sdtdh="http://schemas.microsoft.com/office/word/2020/wordml/sdtdatahash" xmlns:w16sdtfl="http://schemas.microsoft.com/office/word/2024/wordml/sdtformatlock" xmlns:w16se="http://schemas.microsoft.com/office/word/2015/wordml/symex" xmlns:wpg="http://schemas.microsoft.com/office/word/2010/wordprocessingGroup" xmlns:wpi="http://schemas.microsoft.com/office/word/2010/wordprocessingInk" xmlns:wne="http://schemas.microsoft.com/office/word/2006/wordml" xmlns:wps="http://schemas.microsoft.com/office/word/2010/wordprocessingShape" mc:Ignorable="w14 w15 w16se w16cid w16 w16cex w16sdtdh w16sdtfl w16du wp14">
   <w:body>
+    <w:p>
+      <w:pPr>
+        <w:spacing w:before="0" w:line="240" w:lineRule="auto"/>
+        <w:jc w:val="center"/>
+        <w:rPr>
+          <w:b/>
+          <w:bCs/>
+          <w:sz w:val="32"/>
+          <w:szCs w:val="32"/>
+          <w:u w:val="single"/>
+        </w:rPr>
+      </w:pPr>
+      <w:r>
+        <w:rPr>
+          <w:b/>
+          <w:bCs/>
+          <w:sz w:val="32"/>
+          <w:szCs w:val="32"/>
+          <w:u w:val="single"/>
+        </w:rPr>
+        <w:t xml:space="preserve">TS </w:t>
+      </w:r>
+      <w:r>
+        <w:rPr>
+          <w:b/>
+          <w:bCs/>
+          <w:sz w:val="32"/>
+          <w:szCs w:val="32"/>
+          <w:u w:val="single"/>
+        </w:rPr>
+        <w:t>Krama</w:t>
+      </w:r>
+      <w:r>
+        <w:rPr>
+          <w:b/>
+          <w:bCs/>
+          <w:sz w:val="32"/>
+          <w:szCs w:val="32"/>
+          <w:u w:val="single"/>
+        </w:rPr>
+        <w:t xml:space="preserve"> Paatam – TS 1.</w:t>
+      </w:r>
+      <w:r>
+        <w:rPr>
+          <w:b/>
+          <w:bCs/>
+          <w:sz w:val="32"/>
+          <w:szCs w:val="32"/>
+          <w:u w:val="single"/>
+        </w:rPr>
+        <w:t>4</w:t>
+      </w:r>
+      <w:r>
+        <w:rPr>
+          <w:b/>
+          <w:bCs/>
+          <w:sz w:val="32"/>
+          <w:szCs w:val="32"/>
+          <w:u w:val="single"/>
+        </w:rPr>
+        <w:t xml:space="preserve"> </w:t>
+      </w:r>
+      <w:r>
+        <w:rPr>
+          <w:b/>
+          <w:bCs/>
+          <w:sz w:val="32"/>
+          <w:szCs w:val="32"/>
+          <w:u w:val="single"/>
+        </w:rPr>
+        <w:t xml:space="preserve">Tamil </w:t>
+      </w:r>
+      <w:r>
+        <w:rPr>
+          <w:b/>
+          <w:bCs/>
+          <w:sz w:val="32"/>
+          <w:szCs w:val="32"/>
+          <w:u w:val="single"/>
+        </w:rPr>
+        <w:t>Corrections –</w:t>
+      </w:r>
+      <w:r>
+        <w:rPr>
+          <w:b/>
+          <w:bCs/>
+          <w:sz w:val="32"/>
+          <w:szCs w:val="32"/>
+          <w:u w:val="single"/>
+        </w:rPr>
+        <w:t xml:space="preserve"> </w:t>
+      </w:r>
+      <w:r>
+        <w:rPr>
+          <w:b/>
+          <w:bCs/>
+          <w:sz w:val="32"/>
+          <w:szCs w:val="32"/>
+          <w:u w:val="single"/>
+        </w:rPr>
+        <w:t xml:space="preserve">Observed till </w:t>
+      </w:r>
+      <w:r>
+        <w:rPr>
+          <w:b/>
+          <w:bCs/>
+          <w:sz w:val="32"/>
+          <w:szCs w:val="32"/>
+          <w:highlight w:val="red"/>
+          <w:u w:val="single"/>
+        </w:rPr>
+        <w:t>?????</w:t>
+      </w:r>
+    </w:p>
+    <w:p>
+      <w:pPr>
+        <w:spacing w:before="0" w:line="240" w:lineRule="auto"/>
+        <w:jc w:val="center"/>
+        <w:rPr>
+          <w:bCs/>
+          <w:sz w:val="32"/>
+          <w:szCs w:val="32"/>
+        </w:rPr>
+      </w:pPr>
+      <w:r>
+        <w:rPr>
+          <w:bCs/>
+          <w:sz w:val="32"/>
+          <w:szCs w:val="32"/>
+        </w:rPr>
+        <w:t>(ignore those which are already incorporated in your book’s version and date)</w:t>
+      </w:r>
+    </w:p>
+    <w:tbl>
+      <w:tblPr>
+        <w:tblW w:w="14112" w:type="dxa"/>
+        <w:tblInd w:w="-792" w:type="dxa"/>
+        <w:tblBorders>
+          <w:top w:val="single" w:sz="4" w:space="0" w:color="000000"/>
+          <w:left w:val="single" w:sz="4" w:space="0" w:color="000000"/>
+          <w:bottom w:val="single" w:sz="4" w:space="0" w:color="000000"/>
+          <w:right w:val="single" w:sz="4" w:space="0" w:color="000000"/>
+          <w:insideH w:val="single" w:sz="4" w:space="0" w:color="000000"/>
+          <w:insideV w:val="single" w:sz="4" w:space="0" w:color="000000"/>
+        </w:tblBorders>
+        <w:tblLook w:val="04A0" w:firstRow="1" w:lastRow="0" w:firstColumn="1" w:lastColumn="0" w:noHBand="0" w:noVBand="1"/>
+      </w:tblPr>
+      <w:tblGrid>
+        <w:gridCol w:w="3622"/>
+        <w:gridCol w:w="5387"/>
+        <w:gridCol w:w="5103"/>
+      </w:tblGrid>
+      <w:tr>
+        <w:tc>
+          <w:tcPr>
+            <w:tcW w:w="3622" w:type="dxa"/>
+          </w:tcPr>
+          <w:p>
+            <w:pPr>
+              <w:spacing w:before="0" w:line="240" w:lineRule="auto"/>
+              <w:jc w:val="center"/>
+              <w:rPr>
+                <w:sz w:val="32"/>
+                <w:szCs w:val="32"/>
+              </w:rPr>
+            </w:pPr>
+            <w:r>
+              <w:rPr>
+                <w:sz w:val="32"/>
+                <w:szCs w:val="32"/>
+              </w:rPr>
+              <w:t>Section, Paragraph</w:t>
+            </w:r>
+          </w:p>
+          <w:p>
+            <w:pPr>
+              <w:spacing w:before="0" w:line="240" w:lineRule="auto"/>
+              <w:jc w:val="center"/>
+              <w:rPr>
+                <w:sz w:val="32"/>
+                <w:szCs w:val="32"/>
+              </w:rPr>
+            </w:pPr>
+            <w:r>
+              <w:rPr>
+                <w:sz w:val="32"/>
+                <w:szCs w:val="32"/>
+              </w:rPr>
+              <w:t>Reference</w:t>
+            </w:r>
+          </w:p>
+        </w:tc>
+        <w:tc>
+          <w:tcPr>
+            <w:tcW w:w="5387" w:type="dxa"/>
+          </w:tcPr>
+          <w:p>
+            <w:pPr>
+              <w:spacing w:before="0" w:line="240" w:lineRule="auto"/>
+              <w:jc w:val="center"/>
+              <w:rPr>
+                <w:sz w:val="32"/>
+                <w:szCs w:val="32"/>
+              </w:rPr>
+            </w:pPr>
+            <w:r>
+              <w:rPr>
+                <w:sz w:val="32"/>
+                <w:szCs w:val="32"/>
+              </w:rPr>
+              <w:t>As Printed</w:t>
+            </w:r>
+          </w:p>
+        </w:tc>
+        <w:tc>
+          <w:tcPr>
+            <w:tcW w:w="5103" w:type="dxa"/>
+          </w:tcPr>
+          <w:p>
+            <w:pPr>
+              <w:spacing w:before="0" w:line="240" w:lineRule="auto"/>
+              <w:ind w:right="-18"/>
+              <w:jc w:val="center"/>
+              <w:rPr>
+                <w:sz w:val="32"/>
+                <w:szCs w:val="32"/>
+              </w:rPr>
+            </w:pPr>
+            <w:r>
+              <w:rPr>
+                <w:sz w:val="32"/>
+                <w:szCs w:val="32"/>
+              </w:rPr>
+              <w:t>To be read as or corrected as</w:t>
+            </w:r>
+          </w:p>
+        </w:tc>
+      </w:tr>
+    </w:tbl>
+    <w:p>
+      <w:pPr>
+        <w:spacing w:before="0" w:line="240" w:lineRule="auto"/>
+        <w:rPr>
+          <w:vanish/>
+          <w:sz w:val="32"/>
+          <w:szCs w:val="32"/>
+        </w:rPr>
+      </w:pPr>
+    </w:p>
+    <w:tbl>
+      <w:tblPr>
+        <w:tblW w:w="14112" w:type="dxa"/>
+        <w:tblInd w:w="-792" w:type="dxa"/>
+        <w:tblBorders>
+          <w:top w:val="single" w:sz="4" w:space="0" w:color="000000"/>
+          <w:left w:val="single" w:sz="4" w:space="0" w:color="000000"/>
+          <w:bottom w:val="single" w:sz="4" w:space="0" w:color="000000"/>
+          <w:right w:val="single" w:sz="4" w:space="0" w:color="000000"/>
+          <w:insideH w:val="single" w:sz="4" w:space="0" w:color="000000"/>
+          <w:insideV w:val="single" w:sz="4" w:space="0" w:color="000000"/>
+        </w:tblBorders>
+        <w:tblLook w:val="04A0" w:firstRow="1" w:lastRow="0" w:firstColumn="1" w:lastColumn="0" w:noHBand="0" w:noVBand="1"/>
+      </w:tblPr>
+      <w:tblGrid>
+        <w:gridCol w:w="3622"/>
+        <w:gridCol w:w="5387"/>
+        <w:gridCol w:w="5103"/>
+      </w:tblGrid>
+      <w:tr>
+        <w:trPr>
+          <w:trHeight w:val="1471"/>
+        </w:trPr>
+        <w:tc>
+          <w:tcPr>
+            <w:tcW w:w="3622" w:type="dxa"/>
+          </w:tcPr>
+          <w:p>
+            <w:pPr>
+              <w:widowControl w:val="0"/>
+              <w:tabs>
+                <w:tab w:val="left" w:pos="993"/>
+              </w:tabs>
+              <w:autoSpaceDE w:val="0"/>
+              <w:autoSpaceDN w:val="0"/>
+              <w:adjustRightInd w:val="0"/>
+              <w:spacing w:before="0" w:line="240" w:lineRule="auto"/>
+              <w:rPr>
+                <w:rFonts w:eastAsia="Times New Roman" w:cs="Arial"/>
+                <w:b/>
+                <w:color w:val="000000"/>
+                <w:sz w:val="28"/>
+                <w:szCs w:val="32"/>
+                <w:lang w:val="en-IN" w:eastAsia="en-IN" w:bidi="ml-IN"/>
+              </w:rPr>
+            </w:pPr>
+            <w:r>
+              <w:rPr>
+                <w:rFonts w:eastAsia="Times New Roman" w:cs="Arial"/>
+                <w:b/>
+                <w:color w:val="000000"/>
+                <w:sz w:val="28"/>
+                <w:szCs w:val="32"/>
+                <w:lang w:val="en-IN" w:eastAsia="en-IN" w:bidi="ml-IN"/>
+              </w:rPr>
+              <w:t>T.S.1.4.</w:t>
+            </w:r>
+            <w:r>
+              <w:rPr>
+                <w:rFonts w:eastAsia="Times New Roman" w:cs="Arial"/>
+                <w:b/>
+                <w:color w:val="000000"/>
+                <w:sz w:val="28"/>
+                <w:szCs w:val="32"/>
+                <w:lang w:val="en-IN" w:eastAsia="en-IN" w:bidi="ml-IN"/>
+              </w:rPr>
+              <w:t>44.1</w:t>
+            </w:r>
+            <w:r>
+              <w:rPr>
+                <w:rFonts w:eastAsia="Times New Roman" w:cs="Arial"/>
+                <w:b/>
+                <w:color w:val="000000"/>
+                <w:sz w:val="28"/>
+                <w:szCs w:val="32"/>
+                <w:lang w:val="en-IN" w:eastAsia="en-IN" w:bidi="ml-IN"/>
+              </w:rPr>
+              <w:t xml:space="preserve"> - Kramam</w:t>
+            </w:r>
+          </w:p>
+          <w:p>
+            <w:pPr>
+              <w:widowControl w:val="0"/>
+              <w:autoSpaceDE w:val="0"/>
+              <w:autoSpaceDN w:val="0"/>
+              <w:adjustRightInd w:val="0"/>
+              <w:spacing w:before="0" w:line="240" w:lineRule="auto"/>
+              <w:rPr>
+                <w:rFonts w:cs="Arial"/>
+                <w:b/>
+                <w:bCs/>
+                <w:sz w:val="28"/>
+                <w:szCs w:val="36"/>
+                <w:lang w:bidi="ml-IN"/>
+              </w:rPr>
+            </w:pPr>
+            <w:r>
+              <w:rPr>
+                <w:rFonts w:cs="Arial"/>
+                <w:b/>
+                <w:bCs/>
+                <w:sz w:val="28"/>
+                <w:szCs w:val="36"/>
+                <w:lang w:bidi="ml-IN"/>
+              </w:rPr>
+              <w:t xml:space="preserve">Krama Vaakyam No. - </w:t>
+            </w:r>
+            <w:r>
+              <w:rPr>
+                <w:rFonts w:cs="Arial"/>
+                <w:b/>
+                <w:bCs/>
+                <w:sz w:val="28"/>
+                <w:szCs w:val="36"/>
+                <w:lang w:bidi="ml-IN"/>
+              </w:rPr>
+              <w:t>3</w:t>
+            </w:r>
+          </w:p>
+          <w:p>
+            <w:pPr>
+              <w:widowControl w:val="0"/>
+              <w:autoSpaceDE w:val="0"/>
+              <w:autoSpaceDN w:val="0"/>
+              <w:adjustRightInd w:val="0"/>
+              <w:spacing w:before="0" w:line="240" w:lineRule="auto"/>
+              <w:rPr>
+                <w:rFonts w:cs="Arial"/>
+                <w:bCs/>
+                <w:sz w:val="36"/>
+                <w:szCs w:val="36"/>
+                <w:lang w:bidi="ml-IN"/>
+              </w:rPr>
+            </w:pPr>
+            <w:r>
+              <w:rPr>
+                <w:rFonts w:cs="Arial"/>
+                <w:b/>
+                <w:bCs/>
+                <w:sz w:val="28"/>
+                <w:szCs w:val="36"/>
+                <w:lang w:bidi="ml-IN"/>
+              </w:rPr>
+              <w:t xml:space="preserve">Panchaati No. - </w:t>
+            </w:r>
+            <w:r>
+              <w:rPr>
+                <w:rFonts w:cs="Arial"/>
+                <w:b/>
+                <w:bCs/>
+                <w:sz w:val="28"/>
+                <w:szCs w:val="36"/>
+                <w:lang w:bidi="ml-IN"/>
+              </w:rPr>
+              <w:t>46</w:t>
+            </w:r>
+          </w:p>
+        </w:tc>
+        <w:tc>
+          <w:tcPr>
+            <w:tcW w:w="5387" w:type="dxa"/>
+          </w:tcPr>
+          <w:p>
+            <w:pPr>
+              <w:widowControl w:val="0"/>
+              <w:autoSpaceDE w:val="0"/>
+              <w:autoSpaceDN w:val="0"/>
+              <w:adjustRightInd w:val="0"/>
+              <w:spacing w:before="0" w:line="240" w:lineRule="auto"/>
+              <w:rPr>
+                <w:rFonts w:ascii="BRH Devanagari Extra" w:hAnsi="BRH Devanagari Extra" w:cs="BRH Devanagari Extra"/>
+                <w:color w:val="000000"/>
+                <w:sz w:val="36"/>
+                <w:szCs w:val="40"/>
+                <w:lang w:bidi="ml-IN"/>
+              </w:rPr>
+            </w:pPr>
+            <w:r>
+              <w:rPr>
+                <w:rFonts w:ascii="Latha" w:hAnsi="Latha" w:cs="Latha"/>
+                <w:sz w:val="28"/>
+                <w:szCs w:val="28"/>
+                <w:cs/>
+                <w:lang w:bidi="ta-IN"/>
+              </w:rPr>
+              <w:t>ரா</w:t>
+            </w:r>
+            <w:r>
+              <w:rPr>
+                <w:rFonts w:ascii="BRH Tamil Tab Extra" w:hAnsi="BRH Tamil Tab Extra" w:cs="Latha"/>
+                <w:b/>
+                <w:sz w:val="32"/>
+                <w:szCs w:val="28"/>
+                <w:lang w:bidi="ta-IN"/>
+              </w:rPr>
+              <w:t>…</w:t>
+            </w:r>
+            <w:r>
+              <w:rPr>
+                <w:rFonts w:ascii="Latha" w:hAnsi="Latha" w:cs="Latha"/>
+                <w:sz w:val="28"/>
+                <w:szCs w:val="28"/>
+                <w:cs/>
+                <w:lang w:bidi="ta-IN"/>
+              </w:rPr>
+              <w:t>தி</w:t>
+            </w:r>
+            <w:r>
+              <w:rPr>
+                <w:rFonts w:ascii="Latha" w:hAnsi="Latha" w:cs="Latha"/>
+                <w:b/>
+                <w:bCs/>
+                <w:sz w:val="32"/>
+                <w:szCs w:val="32"/>
+                <w:cs/>
+                <w:lang w:bidi="ta-IN"/>
+              </w:rPr>
+              <w:t>:</w:t>
+            </w:r>
+            <w:r>
+              <w:rPr>
+                <w:rFonts w:ascii="Latha" w:hAnsi="Latha" w:cs="Latha"/>
+                <w:sz w:val="28"/>
+                <w:szCs w:val="28"/>
+                <w:cs/>
+                <w:lang w:bidi="ta-IN"/>
+              </w:rPr>
+              <w:t xml:space="preserve"> ஸ</w:t>
+            </w:r>
+            <w:r>
+              <w:rPr>
+                <w:rFonts w:ascii="BRH Tamil Tab Extra" w:hAnsi="BRH Tamil Tab Extra" w:cs="Latha"/>
+                <w:b/>
+                <w:sz w:val="36"/>
+                <w:szCs w:val="28"/>
+                <w:lang w:bidi="ta-IN"/>
+              </w:rPr>
+              <w:t>†</w:t>
+            </w:r>
+            <w:r>
+              <w:rPr>
+                <w:rFonts w:ascii="Latha" w:hAnsi="Latha" w:cs="Latha"/>
+                <w:sz w:val="28"/>
+                <w:szCs w:val="28"/>
+                <w:cs/>
+                <w:lang w:bidi="ta-IN"/>
+              </w:rPr>
+              <w:t>வி</w:t>
+            </w:r>
+            <w:r>
+              <w:rPr>
+                <w:rFonts w:ascii="BRH Tamil Tab Extra" w:hAnsi="BRH Tamil Tab Extra" w:cs="Latha"/>
+                <w:b/>
+                <w:sz w:val="32"/>
+                <w:szCs w:val="28"/>
+                <w:lang w:bidi="ta-IN"/>
+              </w:rPr>
+              <w:t>…</w:t>
+            </w:r>
+            <w:r>
+              <w:rPr>
+                <w:rFonts w:ascii="Latha" w:hAnsi="Latha" w:cs="Latha"/>
+                <w:sz w:val="28"/>
+                <w:szCs w:val="28"/>
+                <w:cs/>
+                <w:lang w:bidi="ta-IN"/>
+              </w:rPr>
+              <w:t xml:space="preserve">தா </w:t>
+            </w:r>
+            <w:r>
+              <w:rPr>
+                <w:rFonts w:ascii="Latha" w:hAnsi="Latha" w:cs="Latha"/>
+                <w:sz w:val="28"/>
+                <w:szCs w:val="28"/>
+                <w:lang w:bidi="ta-IN"/>
+              </w:rPr>
+              <w:t xml:space="preserve">| </w:t>
+            </w:r>
+            <w:r>
+              <w:rPr>
+                <w:rFonts w:ascii="Latha" w:hAnsi="Latha" w:cs="Latha"/>
+                <w:sz w:val="28"/>
+                <w:szCs w:val="28"/>
+                <w:cs/>
+                <w:lang w:bidi="ta-IN"/>
+              </w:rPr>
+              <w:t>ஸ</w:t>
+            </w:r>
+            <w:r>
+              <w:rPr>
+                <w:rFonts w:ascii="BRH Tamil Tab Extra" w:hAnsi="BRH Tamil Tab Extra" w:cs="Latha"/>
+                <w:b/>
+                <w:sz w:val="32"/>
+                <w:szCs w:val="28"/>
+                <w:lang w:bidi="ta-IN"/>
+              </w:rPr>
+              <w:t>…</w:t>
+            </w:r>
+            <w:r>
+              <w:rPr>
+                <w:rFonts w:ascii="Latha" w:hAnsi="Latha" w:cs="Latha"/>
+                <w:sz w:val="28"/>
+                <w:szCs w:val="28"/>
+                <w:cs/>
+                <w:lang w:bidi="ta-IN"/>
+              </w:rPr>
+              <w:t>வி</w:t>
+            </w:r>
+            <w:r>
+              <w:rPr>
+                <w:rFonts w:ascii="BRH Tamil Tab Extra" w:hAnsi="BRH Tamil Tab Extra" w:cs="Latha"/>
+                <w:b/>
+                <w:sz w:val="32"/>
+                <w:szCs w:val="28"/>
+                <w:lang w:bidi="ta-IN"/>
+              </w:rPr>
+              <w:t>…</w:t>
+            </w:r>
+            <w:r>
+              <w:rPr>
+                <w:rFonts w:ascii="Latha" w:hAnsi="Latha" w:cs="Latha"/>
+                <w:sz w:val="28"/>
+                <w:szCs w:val="28"/>
+                <w:highlight w:val="yellow"/>
+                <w:cs/>
+                <w:lang w:bidi="ta-IN"/>
+              </w:rPr>
+              <w:t>தே</w:t>
+            </w:r>
+            <w:r>
+              <w:rPr>
+                <w:rFonts w:ascii="BRH Tamil Tab Extra" w:hAnsi="BRH Tamil Tab Extra" w:cs="Latha"/>
+                <w:b/>
+                <w:sz w:val="32"/>
+                <w:szCs w:val="28"/>
+                <w:lang w:bidi="ta-IN"/>
+              </w:rPr>
+              <w:t>…</w:t>
+            </w:r>
+            <w:r>
+              <w:rPr>
+                <w:rFonts w:ascii="Latha" w:hAnsi="Latha" w:cs="Latha"/>
+                <w:sz w:val="28"/>
+                <w:szCs w:val="28"/>
+                <w:cs/>
+                <w:lang w:bidi="ta-IN"/>
+              </w:rPr>
+              <w:t>த</w:t>
+            </w:r>
+            <w:r>
+              <w:rPr>
+                <w:rFonts w:ascii="Latha" w:hAnsi="Latha" w:cs="Latha"/>
+                <w:b/>
+                <w:bCs/>
+                <w:position w:val="-12"/>
+                <w:sz w:val="28"/>
+                <w:szCs w:val="28"/>
+                <w:cs/>
+                <w:lang w:bidi="ta-IN"/>
+              </w:rPr>
+              <w:t>3</w:t>
+            </w:r>
+            <w:r>
+              <w:rPr>
+                <w:rFonts w:ascii="Latha" w:hAnsi="Latha" w:cs="Latha"/>
+                <w:sz w:val="28"/>
+                <w:szCs w:val="28"/>
+                <w:cs/>
+                <w:lang w:bidi="ta-IN"/>
+              </w:rPr>
+              <w:t xml:space="preserve">ம் </w:t>
+            </w:r>
+            <w:r>
+              <w:rPr>
+                <w:rFonts w:ascii="Latha" w:hAnsi="Latha" w:cs="Latha"/>
+                <w:sz w:val="28"/>
+                <w:szCs w:val="28"/>
+                <w:lang w:bidi="ta-IN"/>
+              </w:rPr>
+              <w:t>|</w:t>
+            </w:r>
+          </w:p>
+        </w:tc>
+        <w:tc>
+          <w:tcPr>
+            <w:tcW w:w="5103" w:type="dxa"/>
+          </w:tcPr>
+          <w:p>
+            <w:pPr>
+              <w:widowControl w:val="0"/>
+              <w:autoSpaceDE w:val="0"/>
+              <w:autoSpaceDN w:val="0"/>
+              <w:adjustRightInd w:val="0"/>
+              <w:spacing w:before="0" w:line="240" w:lineRule="auto"/>
+              <w:jc w:val="center"/>
+              <w:rPr>
+                <w:rFonts w:ascii="BRH Devanagari Extra" w:hAnsi="BRH Devanagari Extra" w:cs="BRH Devanagari Extra"/>
+                <w:color w:val="000000"/>
+                <w:sz w:val="36"/>
+                <w:szCs w:val="40"/>
+                <w:lang w:bidi="ml-IN"/>
+              </w:rPr>
+            </w:pPr>
+            <w:r>
+              <w:rPr>
+                <w:rFonts w:ascii="Latha" w:hAnsi="Latha" w:cs="Latha"/>
+                <w:sz w:val="28"/>
+                <w:szCs w:val="28"/>
+                <w:cs/>
+                <w:lang w:bidi="ta-IN"/>
+              </w:rPr>
+              <w:t>ரா</w:t>
+            </w:r>
+            <w:r>
+              <w:rPr>
+                <w:rFonts w:ascii="BRH Tamil Tab Extra" w:hAnsi="BRH Tamil Tab Extra" w:cs="Latha"/>
+                <w:b/>
+                <w:sz w:val="32"/>
+                <w:szCs w:val="28"/>
+                <w:lang w:bidi="ta-IN"/>
+              </w:rPr>
+              <w:t>…</w:t>
+            </w:r>
+            <w:r>
+              <w:rPr>
+                <w:rFonts w:ascii="Latha" w:hAnsi="Latha" w:cs="Latha"/>
+                <w:sz w:val="28"/>
+                <w:szCs w:val="28"/>
+                <w:cs/>
+                <w:lang w:bidi="ta-IN"/>
+              </w:rPr>
+              <w:t>தி</w:t>
+            </w:r>
+            <w:r>
+              <w:rPr>
+                <w:rFonts w:ascii="Latha" w:hAnsi="Latha" w:cs="Latha"/>
+                <w:b/>
+                <w:bCs/>
+                <w:sz w:val="32"/>
+                <w:szCs w:val="32"/>
+                <w:cs/>
+                <w:lang w:bidi="ta-IN"/>
+              </w:rPr>
+              <w:t>:</w:t>
+            </w:r>
+            <w:r>
+              <w:rPr>
+                <w:rFonts w:ascii="Latha" w:hAnsi="Latha" w:cs="Latha"/>
+                <w:sz w:val="28"/>
+                <w:szCs w:val="28"/>
+                <w:cs/>
+                <w:lang w:bidi="ta-IN"/>
+              </w:rPr>
+              <w:t xml:space="preserve"> ஸ</w:t>
+            </w:r>
+            <w:r>
+              <w:rPr>
+                <w:rFonts w:ascii="BRH Tamil Tab Extra" w:hAnsi="BRH Tamil Tab Extra" w:cs="Latha"/>
+                <w:b/>
+                <w:sz w:val="36"/>
+                <w:szCs w:val="28"/>
+                <w:lang w:bidi="ta-IN"/>
+              </w:rPr>
+              <w:t>†</w:t>
+            </w:r>
+            <w:r>
+              <w:rPr>
+                <w:rFonts w:ascii="Latha" w:hAnsi="Latha" w:cs="Latha"/>
+                <w:sz w:val="28"/>
+                <w:szCs w:val="28"/>
+                <w:cs/>
+                <w:lang w:bidi="ta-IN"/>
+              </w:rPr>
+              <w:t>வி</w:t>
+            </w:r>
+            <w:r>
+              <w:rPr>
+                <w:rFonts w:ascii="BRH Tamil Tab Extra" w:hAnsi="BRH Tamil Tab Extra" w:cs="Latha"/>
+                <w:b/>
+                <w:sz w:val="32"/>
+                <w:szCs w:val="28"/>
+                <w:lang w:bidi="ta-IN"/>
+              </w:rPr>
+              <w:t>…</w:t>
+            </w:r>
+            <w:r>
+              <w:rPr>
+                <w:rFonts w:ascii="Latha" w:hAnsi="Latha" w:cs="Latha"/>
+                <w:sz w:val="28"/>
+                <w:szCs w:val="28"/>
+                <w:cs/>
+                <w:lang w:bidi="ta-IN"/>
+              </w:rPr>
+              <w:t xml:space="preserve">தா </w:t>
+            </w:r>
+            <w:r>
+              <w:rPr>
+                <w:rFonts w:ascii="Latha" w:hAnsi="Latha" w:cs="Latha"/>
+                <w:sz w:val="28"/>
+                <w:szCs w:val="28"/>
+                <w:lang w:bidi="ta-IN"/>
+              </w:rPr>
+              <w:t xml:space="preserve">| </w:t>
+            </w:r>
+            <w:r>
+              <w:rPr>
+                <w:rFonts w:ascii="Latha" w:hAnsi="Latha" w:cs="Latha"/>
+                <w:sz w:val="28"/>
+                <w:szCs w:val="28"/>
+                <w:cs/>
+                <w:lang w:bidi="ta-IN"/>
+              </w:rPr>
+              <w:t>ஸ</w:t>
+            </w:r>
+            <w:r>
+              <w:rPr>
+                <w:rFonts w:ascii="BRH Tamil Tab Extra" w:hAnsi="BRH Tamil Tab Extra" w:cs="Latha"/>
+                <w:b/>
+                <w:sz w:val="32"/>
+                <w:szCs w:val="28"/>
+                <w:lang w:bidi="ta-IN"/>
+              </w:rPr>
+              <w:t>…</w:t>
+            </w:r>
+            <w:r>
+              <w:rPr>
+                <w:rFonts w:ascii="Latha" w:hAnsi="Latha" w:cs="Latha"/>
+                <w:sz w:val="28"/>
+                <w:szCs w:val="28"/>
+                <w:cs/>
+                <w:lang w:bidi="ta-IN"/>
+              </w:rPr>
+              <w:t>வி</w:t>
+            </w:r>
+            <w:r>
+              <w:rPr>
+                <w:rFonts w:ascii="BRH Tamil Tab Extra" w:hAnsi="BRH Tamil Tab Extra" w:cs="Latha"/>
+                <w:b/>
+                <w:sz w:val="32"/>
+                <w:szCs w:val="28"/>
+                <w:lang w:bidi="ta-IN"/>
+              </w:rPr>
+              <w:t>…</w:t>
+            </w:r>
+            <w:r>
+              <w:rPr>
+                <w:rFonts w:ascii="Latha" w:hAnsi="Latha" w:cs="Latha"/>
+                <w:sz w:val="28"/>
+                <w:szCs w:val="28"/>
+                <w:highlight w:val="green"/>
+                <w:cs/>
+                <w:lang w:bidi="ta-IN"/>
+              </w:rPr>
+              <w:t>தே</w:t>
+            </w:r>
+            <w:r>
+              <w:rPr>
+                <w:rFonts w:ascii="Latha" w:hAnsi="Latha" w:cs="Latha"/>
+                <w:sz w:val="28"/>
+                <w:szCs w:val="28"/>
+                <w:cs/>
+                <w:lang w:bidi="ta-IN"/>
+              </w:rPr>
+              <w:t>த</w:t>
+            </w:r>
+            <w:r>
+              <w:rPr>
+                <w:rFonts w:ascii="Latha" w:hAnsi="Latha" w:cs="Latha"/>
+                <w:b/>
+                <w:bCs/>
+                <w:position w:val="-12"/>
+                <w:sz w:val="28"/>
+                <w:szCs w:val="28"/>
+                <w:cs/>
+                <w:lang w:bidi="ta-IN"/>
+              </w:rPr>
+              <w:t>3</w:t>
+            </w:r>
+            <w:r>
+              <w:rPr>
+                <w:rFonts w:ascii="Latha" w:hAnsi="Latha" w:cs="Latha"/>
+                <w:sz w:val="28"/>
+                <w:szCs w:val="28"/>
+                <w:cs/>
+                <w:lang w:bidi="ta-IN"/>
+              </w:rPr>
+              <w:t xml:space="preserve">ம் </w:t>
+            </w:r>
+            <w:r>
+              <w:rPr>
+                <w:rFonts w:ascii="Latha" w:hAnsi="Latha" w:cs="Latha"/>
+                <w:sz w:val="28"/>
+                <w:szCs w:val="28"/>
+                <w:lang w:bidi="ta-IN"/>
+              </w:rPr>
+              <w:t>|</w:t>
+            </w:r>
+          </w:p>
+        </w:tc>
+      </w:tr>
+    </w:tbl>
+    <w:p>
+      <w:pPr>
+        <w:spacing w:before="0" w:line="240" w:lineRule="auto"/>
+        <w:jc w:val="center"/>
+        <w:rPr>
+          <w:b/>
+          <w:bCs/>
+          <w:sz w:val="32"/>
+          <w:szCs w:val="32"/>
+          <w:u w:val="single"/>
+        </w:rPr>
+      </w:pPr>
+      <w:r>
+        <w:rPr>
+          <w:b/>
+          <w:bCs/>
+          <w:sz w:val="32"/>
+          <w:szCs w:val="32"/>
+          <w:u w:val="single"/>
+        </w:rPr>
+        <w:t>==================</w:t>
+      </w:r>
+    </w:p>
+    <w:p>
+      <w:pPr>
+        <w:spacing w:before="0" w:line="240" w:lineRule="auto"/>
+        <w:jc w:val="center"/>
+        <w:rPr>
+          <w:b/>
+          <w:bCs/>
+          <w:sz w:val="32"/>
+          <w:szCs w:val="32"/>
+          <w:u w:val="single"/>
+        </w:rPr>
+      </w:pPr>
+    </w:p>
+    <w:p>
+      <w:pPr>
+        <w:spacing w:before="0" w:line="240" w:lineRule="auto"/>
+        <w:jc w:val="center"/>
+        <w:rPr>
+          <w:b/>
+          <w:bCs/>
+          <w:sz w:val="32"/>
+          <w:szCs w:val="32"/>
+          <w:u w:val="single"/>
+        </w:rPr>
+      </w:pPr>
+    </w:p>
+    <w:p>
+      <w:pPr>
+        <w:spacing w:before="0" w:line="240" w:lineRule="auto"/>
+        <w:jc w:val="center"/>
+        <w:rPr>
+          <w:b/>
+          <w:bCs/>
+          <w:sz w:val="32"/>
+          <w:szCs w:val="32"/>
+          <w:u w:val="single"/>
+        </w:rPr>
+      </w:pPr>
+    </w:p>
+    <w:p>
+      <w:pPr>
+        <w:spacing w:before="0" w:line="240" w:lineRule="auto"/>
+        <w:jc w:val="center"/>
+        <w:rPr>
+          <w:b/>
+          <w:bCs/>
+          <w:sz w:val="32"/>
+          <w:szCs w:val="32"/>
+          <w:u w:val="single"/>
+        </w:rPr>
+      </w:pPr>
+    </w:p>
     <w:p>
       <w:pPr>
         <w:spacing w:before="0" w:line="240" w:lineRule="auto"/>
@@ -131,25 +1056,7 @@
           <w:sz w:val="32"/>
           <w:szCs w:val="32"/>
         </w:rPr>
-        <w:t>(</w:t>
-      </w:r>
-      <w:proofErr w:type="gramStart"/>
-      <w:r>
-        <w:rPr>
-          <w:bCs/>
-          <w:sz w:val="32"/>
-          <w:szCs w:val="32"/>
-        </w:rPr>
-        <w:t>ignore</w:t>
-      </w:r>
-      <w:proofErr w:type="gramEnd"/>
-      <w:r>
-        <w:rPr>
-          <w:bCs/>
-          <w:sz w:val="32"/>
-          <w:szCs w:val="32"/>
-        </w:rPr>
-        <w:t xml:space="preserve"> those which are already incorporated in your book’s version and date)</w:t>
+        <w:t>(ignore those which are already incorporated in your book’s version and date)</w:t>
       </w:r>
     </w:p>
     <w:tbl>
@@ -310,7 +1217,6 @@
         <w:tc>
           <w:tcPr>
             <w:tcW w:w="4048" w:type="dxa"/>
-            <w:shd w:val="clear" w:color="auto" w:fill="auto"/>
           </w:tcPr>
           <w:p>
             <w:pPr>
@@ -343,7 +1249,6 @@
         <w:tc>
           <w:tcPr>
             <w:tcW w:w="4819" w:type="dxa"/>
-            <w:shd w:val="clear" w:color="auto" w:fill="auto"/>
           </w:tcPr>
           <w:p>
             <w:pPr>
@@ -376,7 +1281,6 @@
         <w:tc>
           <w:tcPr>
             <w:tcW w:w="5103" w:type="dxa"/>
-            <w:shd w:val="clear" w:color="auto" w:fill="auto"/>
           </w:tcPr>
           <w:p>
             <w:pPr>
@@ -629,6 +1533,7 @@
                 <w:sz w:val="32"/>
                 <w:szCs w:val="32"/>
               </w:rPr>
+              <w:lastRenderedPageBreak/>
               <w:t>Reference</w:t>
             </w:r>
           </w:p>
@@ -655,6 +1560,7 @@
                 <w:sz w:val="32"/>
                 <w:szCs w:val="32"/>
               </w:rPr>
+              <w:lastRenderedPageBreak/>
               <w:t>As Printed</w:t>
             </w:r>
           </w:p>
@@ -1813,7 +2719,6 @@
           <w:szCs w:val="32"/>
           <w:u w:val="single"/>
         </w:rPr>
-        <w:lastRenderedPageBreak/>
         <w:t xml:space="preserve">TS </w:t>
       </w:r>
       <w:r>
@@ -3171,6 +4076,7 @@
                 <w:szCs w:val="32"/>
                 <w:lang w:val="en-IN" w:eastAsia="en-IN" w:bidi="ml-IN"/>
               </w:rPr>
+              <w:lastRenderedPageBreak/>
               <w:t>T.S.1.4.14.1 - Kramam</w:t>
             </w:r>
           </w:p>
@@ -4393,7 +5299,6 @@
                 <w:szCs w:val="32"/>
                 <w:lang w:val="en-IN" w:eastAsia="en-IN" w:bidi="ml-IN"/>
               </w:rPr>
-              <w:lastRenderedPageBreak/>
               <w:t>T.S.1.4.22.1 - Kramam</w:t>
             </w:r>
           </w:p>
@@ -5283,7 +6188,6 @@
               </w:rPr>
               <w:t>ஶ</w:t>
             </w:r>
-            <w:proofErr w:type="spellStart"/>
             <w:r>
               <w:rPr>
                 <w:rFonts w:ascii="BRH Devanagari Extra" w:hAnsi="BRH Devanagari Extra" w:cs="Latha"/>
@@ -5294,7 +6198,6 @@
               </w:rPr>
               <w:t>óè</w:t>
             </w:r>
-            <w:proofErr w:type="spellEnd"/>
             <w:r>
               <w:rPr>
                 <w:rFonts w:ascii="BRH Tamil Tab Extra" w:hAnsi="BRH Tamil Tab Extra" w:cs="Latha"/>
@@ -5386,7 +6289,6 @@
               </w:rPr>
               <w:t>ஶ</w:t>
             </w:r>
-            <w:proofErr w:type="spellStart"/>
             <w:r>
               <w:rPr>
                 <w:rFonts w:ascii="BRH Devanagari Extra" w:hAnsi="BRH Devanagari Extra" w:cs="Latha"/>
@@ -5397,7 +6299,6 @@
               </w:rPr>
               <w:t>óè</w:t>
             </w:r>
-            <w:proofErr w:type="spellEnd"/>
             <w:r>
               <w:rPr>
                 <w:rFonts w:ascii="BRH Tamil Tab Extra" w:hAnsi="BRH Tamil Tab Extra" w:cs="Latha"/>
@@ -5519,7 +6420,6 @@
               </w:rPr>
               <w:t>…</w:t>
             </w:r>
-            <w:proofErr w:type="spellStart"/>
             <w:r>
               <w:rPr>
                 <w:rFonts w:ascii="BRH Devanagari Extra" w:hAnsi="BRH Devanagari Extra" w:cs="Latha"/>
@@ -5541,7 +6441,6 @@
               </w:rPr>
               <w:t>è</w:t>
             </w:r>
-            <w:proofErr w:type="spellEnd"/>
             <w:r>
               <w:rPr>
                 <w:rFonts w:ascii="BRH Tamil Tab Extra" w:hAnsi="BRH Tamil Tab Extra" w:cs="Latha"/>
@@ -5667,7 +6566,6 @@
               </w:rPr>
               <w:t>ஶ</w:t>
             </w:r>
-            <w:proofErr w:type="spellStart"/>
             <w:r>
               <w:rPr>
                 <w:rFonts w:ascii="BRH Devanagari Extra" w:hAnsi="BRH Devanagari Extra" w:cs="Latha"/>
@@ -5678,7 +6576,6 @@
               </w:rPr>
               <w:t>óè</w:t>
             </w:r>
-            <w:proofErr w:type="spellEnd"/>
             <w:r>
               <w:rPr>
                 <w:rFonts w:ascii="BRH Tamil Tab Extra" w:hAnsi="BRH Tamil Tab Extra" w:cs="Latha"/>
@@ -5770,7 +6667,6 @@
               </w:rPr>
               <w:t>ஶ</w:t>
             </w:r>
-            <w:proofErr w:type="spellStart"/>
             <w:r>
               <w:rPr>
                 <w:rFonts w:ascii="BRH Devanagari Extra" w:hAnsi="BRH Devanagari Extra" w:cs="Latha"/>
@@ -5781,7 +6677,6 @@
               </w:rPr>
               <w:t>óè</w:t>
             </w:r>
-            <w:proofErr w:type="spellEnd"/>
             <w:r>
               <w:rPr>
                 <w:rFonts w:ascii="BRH Tamil Tab Extra" w:hAnsi="BRH Tamil Tab Extra" w:cs="Latha"/>
@@ -5903,7 +6798,6 @@
               </w:rPr>
               <w:t>…</w:t>
             </w:r>
-            <w:proofErr w:type="spellStart"/>
             <w:r>
               <w:rPr>
                 <w:rFonts w:ascii="BRH Devanagari Extra" w:hAnsi="BRH Devanagari Extra" w:cs="Latha"/>
@@ -5925,7 +6819,6 @@
               </w:rPr>
               <w:t>è</w:t>
             </w:r>
-            <w:proofErr w:type="spellEnd"/>
             <w:r>
               <w:rPr>
                 <w:rFonts w:ascii="BRH Tamil Tab Extra" w:hAnsi="BRH Tamil Tab Extra" w:cs="Latha"/>
@@ -6036,6 +6929,7 @@
                 <w:szCs w:val="28"/>
                 <w:lang w:val="en-IN" w:eastAsia="en-IN" w:bidi="ml-IN"/>
               </w:rPr>
+              <w:lastRenderedPageBreak/>
               <w:t>T.S.1.4.43.2- Kramam</w:t>
             </w:r>
           </w:p>
@@ -8891,27 +9785,7 @@
                 <w:szCs w:val="28"/>
                 <w:lang w:bidi="ta-IN"/>
               </w:rPr>
-              <w:t xml:space="preserve"> </w:t>
-            </w:r>
-            <w:proofErr w:type="spellStart"/>
-            <w:r>
-              <w:rPr>
-                <w:rFonts w:ascii="Latha" w:hAnsi="Latha" w:cs="Latha"/>
-                <w:sz w:val="28"/>
-                <w:szCs w:val="28"/>
-                <w:lang w:bidi="ta-IN"/>
-              </w:rPr>
-              <w:t>Visaragam</w:t>
-            </w:r>
-            <w:proofErr w:type="spellEnd"/>
-            <w:r>
-              <w:rPr>
-                <w:rFonts w:ascii="Latha" w:hAnsi="Latha" w:cs="Latha"/>
-                <w:sz w:val="28"/>
-                <w:szCs w:val="28"/>
-                <w:lang w:bidi="ta-IN"/>
-              </w:rPr>
-              <w:t xml:space="preserve"> added</w:t>
+              <w:t xml:space="preserve"> Visaragam added</w:t>
             </w:r>
           </w:p>
         </w:tc>
@@ -14138,7 +15012,7 @@
 </file>
 
 <file path=word/endnotes.xml><?xml version="1.0" encoding="utf-8"?>
-<w:endnotes xmlns:wpc="http://schemas.microsoft.com/office/word/2010/wordprocessingCanvas" xmlns:cx="http://schemas.microsoft.com/office/drawing/2014/chartex" xmlns:cx1="http://schemas.microsoft.com/office/drawing/2015/9/8/chartex" xmlns:cx2="http://schemas.microsoft.com/office/drawing/2015/10/21/chartex" xmlns:cx3="http://schemas.microsoft.com/office/drawing/2016/5/9/chartex" xmlns:cx4="http://schemas.microsoft.com/office/drawing/2016/5/10/chartex" xmlns:cx5="http://schemas.microsoft.com/office/drawing/2016/5/11/chartex" xmlns:cx6="http://schemas.microsoft.com/office/drawing/2016/5/12/chartex" xmlns:cx7="http://schemas.microsoft.com/office/drawing/2016/5/13/chartex" xmlns:cx8="http://schemas.microsoft.com/office/drawing/2016/5/14/chartex" xmlns:mc="http://schemas.openxmlformats.org/markup-compatibility/2006" xmlns:aink="http://schemas.microsoft.com/office/drawing/2016/ink" xmlns:am3d="http://schemas.microsoft.com/office/drawing/2017/model3d" xmlns:o="urn:schemas-microsoft-com:office:office" xmlns:oel="http://schemas.microsoft.com/office/2019/extlst" xmlns:r="http://schemas.openxmlformats.org/officeDocument/2006/relationships" xmlns:m="http://schemas.openxmlformats.org/officeDocument/2006/math" xmlns:v="urn:schemas-microsoft-com:vml" xmlns:wp14="http://schemas.microsoft.com/office/word/2010/wordprocessingDrawing" xmlns:wp="http://schemas.openxmlformats.org/drawingml/2006/wordprocessingDrawing" xmlns:w10="urn:schemas-microsoft-com:office:word" xmlns:w="http://schemas.openxmlformats.org/wordprocessingml/2006/main" xmlns:w14="http://schemas.microsoft.com/office/word/2010/wordml" xmlns:w15="http://schemas.microsoft.com/office/word/2012/wordml" xmlns:w16cex="http://schemas.microsoft.com/office/word/2018/wordml/cex" xmlns:w16cid="http://schemas.microsoft.com/office/word/2016/wordml/cid" xmlns:w16="http://schemas.microsoft.com/office/word/2018/wordml" xmlns:w16sdtdh="http://schemas.microsoft.com/office/word/2020/wordml/sdtdatahash" xmlns:w16se="http://schemas.microsoft.com/office/word/2015/wordml/symex" xmlns:wpg="http://schemas.microsoft.com/office/word/2010/wordprocessingGroup" xmlns:wpi="http://schemas.microsoft.com/office/word/2010/wordprocessingInk" xmlns:wne="http://schemas.microsoft.com/office/word/2006/wordml" xmlns:wps="http://schemas.microsoft.com/office/word/2010/wordprocessingShape" mc:Ignorable="w14 w15 w16se w16cid w16 w16cex w16sdtdh wp14">
+<w:endnotes xmlns:wpc="http://schemas.microsoft.com/office/word/2010/wordprocessingCanvas" xmlns:cx="http://schemas.microsoft.com/office/drawing/2014/chartex" xmlns:cx1="http://schemas.microsoft.com/office/drawing/2015/9/8/chartex" xmlns:cx2="http://schemas.microsoft.com/office/drawing/2015/10/21/chartex" xmlns:cx3="http://schemas.microsoft.com/office/drawing/2016/5/9/chartex" xmlns:cx4="http://schemas.microsoft.com/office/drawing/2016/5/10/chartex" xmlns:cx5="http://schemas.microsoft.com/office/drawing/2016/5/11/chartex" xmlns:cx6="http://schemas.microsoft.com/office/drawing/2016/5/12/chartex" xmlns:cx7="http://schemas.microsoft.com/office/drawing/2016/5/13/chartex" xmlns:cx8="http://schemas.microsoft.com/office/drawing/2016/5/14/chartex" xmlns:mc="http://schemas.openxmlformats.org/markup-compatibility/2006" xmlns:aink="http://schemas.microsoft.com/office/drawing/2016/ink" xmlns:am3d="http://schemas.microsoft.com/office/drawing/2017/model3d" xmlns:o="urn:schemas-microsoft-com:office:office" xmlns:oel="http://schemas.microsoft.com/office/2019/extlst" xmlns:r="http://schemas.openxmlformats.org/officeDocument/2006/relationships" xmlns:m="http://schemas.openxmlformats.org/officeDocument/2006/math" xmlns:v="urn:schemas-microsoft-com:vml" xmlns:wp14="http://schemas.microsoft.com/office/word/2010/wordprocessingDrawing" xmlns:wp="http://schemas.openxmlformats.org/drawingml/2006/wordprocessingDrawing" xmlns:w10="urn:schemas-microsoft-com:office:word" xmlns:w="http://schemas.openxmlformats.org/wordprocessingml/2006/main" xmlns:w14="http://schemas.microsoft.com/office/word/2010/wordml" xmlns:w15="http://schemas.microsoft.com/office/word/2012/wordml" xmlns:w16cex="http://schemas.microsoft.com/office/word/2018/wordml/cex" xmlns:w16cid="http://schemas.microsoft.com/office/word/2016/wordml/cid" xmlns:w16="http://schemas.microsoft.com/office/word/2018/wordml" xmlns:w16du="http://schemas.microsoft.com/office/word/2023/wordml/word16du" xmlns:w16sdtdh="http://schemas.microsoft.com/office/word/2020/wordml/sdtdatahash" xmlns:w16sdtfl="http://schemas.microsoft.com/office/word/2024/wordml/sdtformatlock" xmlns:w16se="http://schemas.microsoft.com/office/word/2015/wordml/symex" xmlns:wpg="http://schemas.microsoft.com/office/word/2010/wordprocessingGroup" xmlns:wpi="http://schemas.microsoft.com/office/word/2010/wordprocessingInk" xmlns:wne="http://schemas.microsoft.com/office/word/2006/wordml" xmlns:wps="http://schemas.microsoft.com/office/word/2010/wordprocessingShape" mc:Ignorable="w14 w15 w16se w16cid w16 w16cex w16sdtdh w16sdtfl w16du wp14">
   <w:endnote w:type="separator" w:id="-1">
     <w:p>
       <w:pPr>
@@ -14163,7 +15037,7 @@
 </file>
 
 <file path=word/footer1.xml><?xml version="1.0" encoding="utf-8"?>
-<w:ftr xmlns:wpc="http://schemas.microsoft.com/office/word/2010/wordprocessingCanvas" xmlns:cx="http://schemas.microsoft.com/office/drawing/2014/chartex" xmlns:cx1="http://schemas.microsoft.com/office/drawing/2015/9/8/chartex" xmlns:cx2="http://schemas.microsoft.com/office/drawing/2015/10/21/chartex" xmlns:cx3="http://schemas.microsoft.com/office/drawing/2016/5/9/chartex" xmlns:cx4="http://schemas.microsoft.com/office/drawing/2016/5/10/chartex" xmlns:cx5="http://schemas.microsoft.com/office/drawing/2016/5/11/chartex" xmlns:cx6="http://schemas.microsoft.com/office/drawing/2016/5/12/chartex" xmlns:cx7="http://schemas.microsoft.com/office/drawing/2016/5/13/chartex" xmlns:cx8="http://schemas.microsoft.com/office/drawing/2016/5/14/chartex" xmlns:mc="http://schemas.openxmlformats.org/markup-compatibility/2006" xmlns:aink="http://schemas.microsoft.com/office/drawing/2016/ink" xmlns:am3d="http://schemas.microsoft.com/office/drawing/2017/model3d" xmlns:o="urn:schemas-microsoft-com:office:office" xmlns:oel="http://schemas.microsoft.com/office/2019/extlst" xmlns:r="http://schemas.openxmlformats.org/officeDocument/2006/relationships" xmlns:m="http://schemas.openxmlformats.org/officeDocument/2006/math" xmlns:v="urn:schemas-microsoft-com:vml" xmlns:wp14="http://schemas.microsoft.com/office/word/2010/wordprocessingDrawing" xmlns:wp="http://schemas.openxmlformats.org/drawingml/2006/wordprocessingDrawing" xmlns:w10="urn:schemas-microsoft-com:office:word" xmlns:w="http://schemas.openxmlformats.org/wordprocessingml/2006/main" xmlns:w14="http://schemas.microsoft.com/office/word/2010/wordml" xmlns:w15="http://schemas.microsoft.com/office/word/2012/wordml" xmlns:w16cex="http://schemas.microsoft.com/office/word/2018/wordml/cex" xmlns:w16cid="http://schemas.microsoft.com/office/word/2016/wordml/cid" xmlns:w16="http://schemas.microsoft.com/office/word/2018/wordml" xmlns:w16sdtdh="http://schemas.microsoft.com/office/word/2020/wordml/sdtdatahash" xmlns:w16se="http://schemas.microsoft.com/office/word/2015/wordml/symex" xmlns:wpg="http://schemas.microsoft.com/office/word/2010/wordprocessingGroup" xmlns:wpi="http://schemas.microsoft.com/office/word/2010/wordprocessingInk" xmlns:wne="http://schemas.microsoft.com/office/word/2006/wordml" xmlns:wps="http://schemas.microsoft.com/office/word/2010/wordprocessingShape" mc:Ignorable="w14 w15 w16se w16cid w16 w16cex w16sdtdh wp14">
+<w:ftr xmlns:wpc="http://schemas.microsoft.com/office/word/2010/wordprocessingCanvas" xmlns:cx="http://schemas.microsoft.com/office/drawing/2014/chartex" xmlns:cx1="http://schemas.microsoft.com/office/drawing/2015/9/8/chartex" xmlns:cx2="http://schemas.microsoft.com/office/drawing/2015/10/21/chartex" xmlns:cx3="http://schemas.microsoft.com/office/drawing/2016/5/9/chartex" xmlns:cx4="http://schemas.microsoft.com/office/drawing/2016/5/10/chartex" xmlns:cx5="http://schemas.microsoft.com/office/drawing/2016/5/11/chartex" xmlns:cx6="http://schemas.microsoft.com/office/drawing/2016/5/12/chartex" xmlns:cx7="http://schemas.microsoft.com/office/drawing/2016/5/13/chartex" xmlns:cx8="http://schemas.microsoft.com/office/drawing/2016/5/14/chartex" xmlns:mc="http://schemas.openxmlformats.org/markup-compatibility/2006" xmlns:aink="http://schemas.microsoft.com/office/drawing/2016/ink" xmlns:am3d="http://schemas.microsoft.com/office/drawing/2017/model3d" xmlns:o="urn:schemas-microsoft-com:office:office" xmlns:oel="http://schemas.microsoft.com/office/2019/extlst" xmlns:r="http://schemas.openxmlformats.org/officeDocument/2006/relationships" xmlns:m="http://schemas.openxmlformats.org/officeDocument/2006/math" xmlns:v="urn:schemas-microsoft-com:vml" xmlns:wp14="http://schemas.microsoft.com/office/word/2010/wordprocessingDrawing" xmlns:wp="http://schemas.openxmlformats.org/drawingml/2006/wordprocessingDrawing" xmlns:w10="urn:schemas-microsoft-com:office:word" xmlns:w="http://schemas.openxmlformats.org/wordprocessingml/2006/main" xmlns:w14="http://schemas.microsoft.com/office/word/2010/wordml" xmlns:w15="http://schemas.microsoft.com/office/word/2012/wordml" xmlns:w16cex="http://schemas.microsoft.com/office/word/2018/wordml/cex" xmlns:w16cid="http://schemas.microsoft.com/office/word/2016/wordml/cid" xmlns:w16="http://schemas.microsoft.com/office/word/2018/wordml" xmlns:w16du="http://schemas.microsoft.com/office/word/2023/wordml/word16du" xmlns:w16sdtdh="http://schemas.microsoft.com/office/word/2020/wordml/sdtdatahash" xmlns:w16sdtfl="http://schemas.microsoft.com/office/word/2024/wordml/sdtformatlock" xmlns:w16se="http://schemas.microsoft.com/office/word/2015/wordml/symex" xmlns:wpg="http://schemas.microsoft.com/office/word/2010/wordprocessingGroup" xmlns:wpi="http://schemas.microsoft.com/office/word/2010/wordprocessingInk" xmlns:wne="http://schemas.microsoft.com/office/word/2006/wordml" xmlns:wps="http://schemas.microsoft.com/office/word/2010/wordprocessingShape" mc:Ignorable="w14 w15 w16se w16cid w16 w16cex w16sdtdh w16sdtfl w16du wp14">
   <w:p>
     <w:pPr>
       <w:pBdr>
@@ -14319,7 +15193,7 @@
 </file>
 
 <file path=word/footer2.xml><?xml version="1.0" encoding="utf-8"?>
-<w:ftr xmlns:wpc="http://schemas.microsoft.com/office/word/2010/wordprocessingCanvas" xmlns:cx="http://schemas.microsoft.com/office/drawing/2014/chartex" xmlns:cx1="http://schemas.microsoft.com/office/drawing/2015/9/8/chartex" xmlns:cx2="http://schemas.microsoft.com/office/drawing/2015/10/21/chartex" xmlns:cx3="http://schemas.microsoft.com/office/drawing/2016/5/9/chartex" xmlns:cx4="http://schemas.microsoft.com/office/drawing/2016/5/10/chartex" xmlns:cx5="http://schemas.microsoft.com/office/drawing/2016/5/11/chartex" xmlns:cx6="http://schemas.microsoft.com/office/drawing/2016/5/12/chartex" xmlns:cx7="http://schemas.microsoft.com/office/drawing/2016/5/13/chartex" xmlns:cx8="http://schemas.microsoft.com/office/drawing/2016/5/14/chartex" xmlns:mc="http://schemas.openxmlformats.org/markup-compatibility/2006" xmlns:aink="http://schemas.microsoft.com/office/drawing/2016/ink" xmlns:am3d="http://schemas.microsoft.com/office/drawing/2017/model3d" xmlns:o="urn:schemas-microsoft-com:office:office" xmlns:oel="http://schemas.microsoft.com/office/2019/extlst" xmlns:r="http://schemas.openxmlformats.org/officeDocument/2006/relationships" xmlns:m="http://schemas.openxmlformats.org/officeDocument/2006/math" xmlns:v="urn:schemas-microsoft-com:vml" xmlns:wp14="http://schemas.microsoft.com/office/word/2010/wordprocessingDrawing" xmlns:wp="http://schemas.openxmlformats.org/drawingml/2006/wordprocessingDrawing" xmlns:w10="urn:schemas-microsoft-com:office:word" xmlns:w="http://schemas.openxmlformats.org/wordprocessingml/2006/main" xmlns:w14="http://schemas.microsoft.com/office/word/2010/wordml" xmlns:w15="http://schemas.microsoft.com/office/word/2012/wordml" xmlns:w16cex="http://schemas.microsoft.com/office/word/2018/wordml/cex" xmlns:w16cid="http://schemas.microsoft.com/office/word/2016/wordml/cid" xmlns:w16="http://schemas.microsoft.com/office/word/2018/wordml" xmlns:w16sdtdh="http://schemas.microsoft.com/office/word/2020/wordml/sdtdatahash" xmlns:w16se="http://schemas.microsoft.com/office/word/2015/wordml/symex" xmlns:wpg="http://schemas.microsoft.com/office/word/2010/wordprocessingGroup" xmlns:wpi="http://schemas.microsoft.com/office/word/2010/wordprocessingInk" xmlns:wne="http://schemas.microsoft.com/office/word/2006/wordml" xmlns:wps="http://schemas.microsoft.com/office/word/2010/wordprocessingShape" mc:Ignorable="w14 w15 w16se w16cid w16 w16cex w16sdtdh wp14">
+<w:ftr xmlns:wpc="http://schemas.microsoft.com/office/word/2010/wordprocessingCanvas" xmlns:cx="http://schemas.microsoft.com/office/drawing/2014/chartex" xmlns:cx1="http://schemas.microsoft.com/office/drawing/2015/9/8/chartex" xmlns:cx2="http://schemas.microsoft.com/office/drawing/2015/10/21/chartex" xmlns:cx3="http://schemas.microsoft.com/office/drawing/2016/5/9/chartex" xmlns:cx4="http://schemas.microsoft.com/office/drawing/2016/5/10/chartex" xmlns:cx5="http://schemas.microsoft.com/office/drawing/2016/5/11/chartex" xmlns:cx6="http://schemas.microsoft.com/office/drawing/2016/5/12/chartex" xmlns:cx7="http://schemas.microsoft.com/office/drawing/2016/5/13/chartex" xmlns:cx8="http://schemas.microsoft.com/office/drawing/2016/5/14/chartex" xmlns:mc="http://schemas.openxmlformats.org/markup-compatibility/2006" xmlns:aink="http://schemas.microsoft.com/office/drawing/2016/ink" xmlns:am3d="http://schemas.microsoft.com/office/drawing/2017/model3d" xmlns:o="urn:schemas-microsoft-com:office:office" xmlns:oel="http://schemas.microsoft.com/office/2019/extlst" xmlns:r="http://schemas.openxmlformats.org/officeDocument/2006/relationships" xmlns:m="http://schemas.openxmlformats.org/officeDocument/2006/math" xmlns:v="urn:schemas-microsoft-com:vml" xmlns:wp14="http://schemas.microsoft.com/office/word/2010/wordprocessingDrawing" xmlns:wp="http://schemas.openxmlformats.org/drawingml/2006/wordprocessingDrawing" xmlns:w10="urn:schemas-microsoft-com:office:word" xmlns:w="http://schemas.openxmlformats.org/wordprocessingml/2006/main" xmlns:w14="http://schemas.microsoft.com/office/word/2010/wordml" xmlns:w15="http://schemas.microsoft.com/office/word/2012/wordml" xmlns:w16cex="http://schemas.microsoft.com/office/word/2018/wordml/cex" xmlns:w16cid="http://schemas.microsoft.com/office/word/2016/wordml/cid" xmlns:w16="http://schemas.microsoft.com/office/word/2018/wordml" xmlns:w16du="http://schemas.microsoft.com/office/word/2023/wordml/word16du" xmlns:w16sdtdh="http://schemas.microsoft.com/office/word/2020/wordml/sdtdatahash" xmlns:w16sdtfl="http://schemas.microsoft.com/office/word/2024/wordml/sdtformatlock" xmlns:w16se="http://schemas.microsoft.com/office/word/2015/wordml/symex" xmlns:wpg="http://schemas.microsoft.com/office/word/2010/wordprocessingGroup" xmlns:wpi="http://schemas.microsoft.com/office/word/2010/wordprocessingInk" xmlns:wne="http://schemas.microsoft.com/office/word/2006/wordml" xmlns:wps="http://schemas.microsoft.com/office/word/2010/wordprocessingShape" mc:Ignorable="w14 w15 w16se w16cid w16 w16cex w16sdtdh w16sdtfl w16du wp14">
   <w:p>
     <w:pPr>
       <w:pBdr>
@@ -14409,7 +15283,6 @@
       <w:tab/>
       <w:t xml:space="preserve"> </w:t>
     </w:r>
-    <w:proofErr w:type="gramStart"/>
     <w:r>
       <w:tab/>
     </w:r>
@@ -14419,7 +15292,6 @@
     <w:r>
       <w:tab/>
     </w:r>
-    <w:proofErr w:type="gramEnd"/>
     <w:r>
       <w:tab/>
     </w:r>
@@ -14530,7 +15402,7 @@
 </file>
 
 <file path=word/footer3.xml><?xml version="1.0" encoding="utf-8"?>
-<w:ftr xmlns:wpc="http://schemas.microsoft.com/office/word/2010/wordprocessingCanvas" xmlns:cx="http://schemas.microsoft.com/office/drawing/2014/chartex" xmlns:cx1="http://schemas.microsoft.com/office/drawing/2015/9/8/chartex" xmlns:cx2="http://schemas.microsoft.com/office/drawing/2015/10/21/chartex" xmlns:cx3="http://schemas.microsoft.com/office/drawing/2016/5/9/chartex" xmlns:cx4="http://schemas.microsoft.com/office/drawing/2016/5/10/chartex" xmlns:cx5="http://schemas.microsoft.com/office/drawing/2016/5/11/chartex" xmlns:cx6="http://schemas.microsoft.com/office/drawing/2016/5/12/chartex" xmlns:cx7="http://schemas.microsoft.com/office/drawing/2016/5/13/chartex" xmlns:cx8="http://schemas.microsoft.com/office/drawing/2016/5/14/chartex" xmlns:mc="http://schemas.openxmlformats.org/markup-compatibility/2006" xmlns:aink="http://schemas.microsoft.com/office/drawing/2016/ink" xmlns:am3d="http://schemas.microsoft.com/office/drawing/2017/model3d" xmlns:o="urn:schemas-microsoft-com:office:office" xmlns:oel="http://schemas.microsoft.com/office/2019/extlst" xmlns:r="http://schemas.openxmlformats.org/officeDocument/2006/relationships" xmlns:m="http://schemas.openxmlformats.org/officeDocument/2006/math" xmlns:v="urn:schemas-microsoft-com:vml" xmlns:wp14="http://schemas.microsoft.com/office/word/2010/wordprocessingDrawing" xmlns:wp="http://schemas.openxmlformats.org/drawingml/2006/wordprocessingDrawing" xmlns:w10="urn:schemas-microsoft-com:office:word" xmlns:w="http://schemas.openxmlformats.org/wordprocessingml/2006/main" xmlns:w14="http://schemas.microsoft.com/office/word/2010/wordml" xmlns:w15="http://schemas.microsoft.com/office/word/2012/wordml" xmlns:w16cex="http://schemas.microsoft.com/office/word/2018/wordml/cex" xmlns:w16cid="http://schemas.microsoft.com/office/word/2016/wordml/cid" xmlns:w16="http://schemas.microsoft.com/office/word/2018/wordml" xmlns:w16sdtdh="http://schemas.microsoft.com/office/word/2020/wordml/sdtdatahash" xmlns:w16se="http://schemas.microsoft.com/office/word/2015/wordml/symex" xmlns:wpg="http://schemas.microsoft.com/office/word/2010/wordprocessingGroup" xmlns:wpi="http://schemas.microsoft.com/office/word/2010/wordprocessingInk" xmlns:wne="http://schemas.microsoft.com/office/word/2006/wordml" xmlns:wps="http://schemas.microsoft.com/office/word/2010/wordprocessingShape" mc:Ignorable="w14 w15 w16se w16cid w16 w16cex w16sdtdh wp14">
+<w:ftr xmlns:wpc="http://schemas.microsoft.com/office/word/2010/wordprocessingCanvas" xmlns:cx="http://schemas.microsoft.com/office/drawing/2014/chartex" xmlns:cx1="http://schemas.microsoft.com/office/drawing/2015/9/8/chartex" xmlns:cx2="http://schemas.microsoft.com/office/drawing/2015/10/21/chartex" xmlns:cx3="http://schemas.microsoft.com/office/drawing/2016/5/9/chartex" xmlns:cx4="http://schemas.microsoft.com/office/drawing/2016/5/10/chartex" xmlns:cx5="http://schemas.microsoft.com/office/drawing/2016/5/11/chartex" xmlns:cx6="http://schemas.microsoft.com/office/drawing/2016/5/12/chartex" xmlns:cx7="http://schemas.microsoft.com/office/drawing/2016/5/13/chartex" xmlns:cx8="http://schemas.microsoft.com/office/drawing/2016/5/14/chartex" xmlns:mc="http://schemas.openxmlformats.org/markup-compatibility/2006" xmlns:aink="http://schemas.microsoft.com/office/drawing/2016/ink" xmlns:am3d="http://schemas.microsoft.com/office/drawing/2017/model3d" xmlns:o="urn:schemas-microsoft-com:office:office" xmlns:oel="http://schemas.microsoft.com/office/2019/extlst" xmlns:r="http://schemas.openxmlformats.org/officeDocument/2006/relationships" xmlns:m="http://schemas.openxmlformats.org/officeDocument/2006/math" xmlns:v="urn:schemas-microsoft-com:vml" xmlns:wp14="http://schemas.microsoft.com/office/word/2010/wordprocessingDrawing" xmlns:wp="http://schemas.openxmlformats.org/drawingml/2006/wordprocessingDrawing" xmlns:w10="urn:schemas-microsoft-com:office:word" xmlns:w="http://schemas.openxmlformats.org/wordprocessingml/2006/main" xmlns:w14="http://schemas.microsoft.com/office/word/2010/wordml" xmlns:w15="http://schemas.microsoft.com/office/word/2012/wordml" xmlns:w16cex="http://schemas.microsoft.com/office/word/2018/wordml/cex" xmlns:w16cid="http://schemas.microsoft.com/office/word/2016/wordml/cid" xmlns:w16="http://schemas.microsoft.com/office/word/2018/wordml" xmlns:w16du="http://schemas.microsoft.com/office/word/2023/wordml/word16du" xmlns:w16sdtdh="http://schemas.microsoft.com/office/word/2020/wordml/sdtdatahash" xmlns:w16sdtfl="http://schemas.microsoft.com/office/word/2024/wordml/sdtformatlock" xmlns:w16se="http://schemas.microsoft.com/office/word/2015/wordml/symex" xmlns:wpg="http://schemas.microsoft.com/office/word/2010/wordprocessingGroup" xmlns:wpi="http://schemas.microsoft.com/office/word/2010/wordprocessingInk" xmlns:wne="http://schemas.microsoft.com/office/word/2006/wordml" xmlns:wps="http://schemas.microsoft.com/office/word/2010/wordprocessingShape" mc:Ignorable="w14 w15 w16se w16cid w16 w16cex w16sdtdh w16sdtfl w16du wp14">
   <w:p>
     <w:pPr>
       <w:pStyle w:val="Footer"/>
@@ -14540,7 +15412,7 @@
 </file>
 
 <file path=word/footnotes.xml><?xml version="1.0" encoding="utf-8"?>
-<w:footnotes xmlns:wpc="http://schemas.microsoft.com/office/word/2010/wordprocessingCanvas" xmlns:cx="http://schemas.microsoft.com/office/drawing/2014/chartex" xmlns:cx1="http://schemas.microsoft.com/office/drawing/2015/9/8/chartex" xmlns:cx2="http://schemas.microsoft.com/office/drawing/2015/10/21/chartex" xmlns:cx3="http://schemas.microsoft.com/office/drawing/2016/5/9/chartex" xmlns:cx4="http://schemas.microsoft.com/office/drawing/2016/5/10/chartex" xmlns:cx5="http://schemas.microsoft.com/office/drawing/2016/5/11/chartex" xmlns:cx6="http://schemas.microsoft.com/office/drawing/2016/5/12/chartex" xmlns:cx7="http://schemas.microsoft.com/office/drawing/2016/5/13/chartex" xmlns:cx8="http://schemas.microsoft.com/office/drawing/2016/5/14/chartex" xmlns:mc="http://schemas.openxmlformats.org/markup-compatibility/2006" xmlns:aink="http://schemas.microsoft.com/office/drawing/2016/ink" xmlns:am3d="http://schemas.microsoft.com/office/drawing/2017/model3d" xmlns:o="urn:schemas-microsoft-com:office:office" xmlns:oel="http://schemas.microsoft.com/office/2019/extlst" xmlns:r="http://schemas.openxmlformats.org/officeDocument/2006/relationships" xmlns:m="http://schemas.openxmlformats.org/officeDocument/2006/math" xmlns:v="urn:schemas-microsoft-com:vml" xmlns:wp14="http://schemas.microsoft.com/office/word/2010/wordprocessingDrawing" xmlns:wp="http://schemas.openxmlformats.org/drawingml/2006/wordprocessingDrawing" xmlns:w10="urn:schemas-microsoft-com:office:word" xmlns:w="http://schemas.openxmlformats.org/wordprocessingml/2006/main" xmlns:w14="http://schemas.microsoft.com/office/word/2010/wordml" xmlns:w15="http://schemas.microsoft.com/office/word/2012/wordml" xmlns:w16cex="http://schemas.microsoft.com/office/word/2018/wordml/cex" xmlns:w16cid="http://schemas.microsoft.com/office/word/2016/wordml/cid" xmlns:w16="http://schemas.microsoft.com/office/word/2018/wordml" xmlns:w16sdtdh="http://schemas.microsoft.com/office/word/2020/wordml/sdtdatahash" xmlns:w16se="http://schemas.microsoft.com/office/word/2015/wordml/symex" xmlns:wpg="http://schemas.microsoft.com/office/word/2010/wordprocessingGroup" xmlns:wpi="http://schemas.microsoft.com/office/word/2010/wordprocessingInk" xmlns:wne="http://schemas.microsoft.com/office/word/2006/wordml" xmlns:wps="http://schemas.microsoft.com/office/word/2010/wordprocessingShape" mc:Ignorable="w14 w15 w16se w16cid w16 w16cex w16sdtdh wp14">
+<w:footnotes xmlns:wpc="http://schemas.microsoft.com/office/word/2010/wordprocessingCanvas" xmlns:cx="http://schemas.microsoft.com/office/drawing/2014/chartex" xmlns:cx1="http://schemas.microsoft.com/office/drawing/2015/9/8/chartex" xmlns:cx2="http://schemas.microsoft.com/office/drawing/2015/10/21/chartex" xmlns:cx3="http://schemas.microsoft.com/office/drawing/2016/5/9/chartex" xmlns:cx4="http://schemas.microsoft.com/office/drawing/2016/5/10/chartex" xmlns:cx5="http://schemas.microsoft.com/office/drawing/2016/5/11/chartex" xmlns:cx6="http://schemas.microsoft.com/office/drawing/2016/5/12/chartex" xmlns:cx7="http://schemas.microsoft.com/office/drawing/2016/5/13/chartex" xmlns:cx8="http://schemas.microsoft.com/office/drawing/2016/5/14/chartex" xmlns:mc="http://schemas.openxmlformats.org/markup-compatibility/2006" xmlns:aink="http://schemas.microsoft.com/office/drawing/2016/ink" xmlns:am3d="http://schemas.microsoft.com/office/drawing/2017/model3d" xmlns:o="urn:schemas-microsoft-com:office:office" xmlns:oel="http://schemas.microsoft.com/office/2019/extlst" xmlns:r="http://schemas.openxmlformats.org/officeDocument/2006/relationships" xmlns:m="http://schemas.openxmlformats.org/officeDocument/2006/math" xmlns:v="urn:schemas-microsoft-com:vml" xmlns:wp14="http://schemas.microsoft.com/office/word/2010/wordprocessingDrawing" xmlns:wp="http://schemas.openxmlformats.org/drawingml/2006/wordprocessingDrawing" xmlns:w10="urn:schemas-microsoft-com:office:word" xmlns:w="http://schemas.openxmlformats.org/wordprocessingml/2006/main" xmlns:w14="http://schemas.microsoft.com/office/word/2010/wordml" xmlns:w15="http://schemas.microsoft.com/office/word/2012/wordml" xmlns:w16cex="http://schemas.microsoft.com/office/word/2018/wordml/cex" xmlns:w16cid="http://schemas.microsoft.com/office/word/2016/wordml/cid" xmlns:w16="http://schemas.microsoft.com/office/word/2018/wordml" xmlns:w16du="http://schemas.microsoft.com/office/word/2023/wordml/word16du" xmlns:w16sdtdh="http://schemas.microsoft.com/office/word/2020/wordml/sdtdatahash" xmlns:w16sdtfl="http://schemas.microsoft.com/office/word/2024/wordml/sdtformatlock" xmlns:w16se="http://schemas.microsoft.com/office/word/2015/wordml/symex" xmlns:wpg="http://schemas.microsoft.com/office/word/2010/wordprocessingGroup" xmlns:wpi="http://schemas.microsoft.com/office/word/2010/wordprocessingInk" xmlns:wne="http://schemas.microsoft.com/office/word/2006/wordml" xmlns:wps="http://schemas.microsoft.com/office/word/2010/wordprocessingShape" mc:Ignorable="w14 w15 w16se w16cid w16 w16cex w16sdtdh w16sdtfl w16du wp14">
   <w:footnote w:type="separator" w:id="-1">
     <w:p>
       <w:pPr>
@@ -14565,7 +15437,7 @@
 </file>
 
 <file path=word/header1.xml><?xml version="1.0" encoding="utf-8"?>
-<w:hdr xmlns:wpc="http://schemas.microsoft.com/office/word/2010/wordprocessingCanvas" xmlns:cx="http://schemas.microsoft.com/office/drawing/2014/chartex" xmlns:cx1="http://schemas.microsoft.com/office/drawing/2015/9/8/chartex" xmlns:cx2="http://schemas.microsoft.com/office/drawing/2015/10/21/chartex" xmlns:cx3="http://schemas.microsoft.com/office/drawing/2016/5/9/chartex" xmlns:cx4="http://schemas.microsoft.com/office/drawing/2016/5/10/chartex" xmlns:cx5="http://schemas.microsoft.com/office/drawing/2016/5/11/chartex" xmlns:cx6="http://schemas.microsoft.com/office/drawing/2016/5/12/chartex" xmlns:cx7="http://schemas.microsoft.com/office/drawing/2016/5/13/chartex" xmlns:cx8="http://schemas.microsoft.com/office/drawing/2016/5/14/chartex" xmlns:mc="http://schemas.openxmlformats.org/markup-compatibility/2006" xmlns:aink="http://schemas.microsoft.com/office/drawing/2016/ink" xmlns:am3d="http://schemas.microsoft.com/office/drawing/2017/model3d" xmlns:o="urn:schemas-microsoft-com:office:office" xmlns:oel="http://schemas.microsoft.com/office/2019/extlst" xmlns:r="http://schemas.openxmlformats.org/officeDocument/2006/relationships" xmlns:m="http://schemas.openxmlformats.org/officeDocument/2006/math" xmlns:v="urn:schemas-microsoft-com:vml" xmlns:wp14="http://schemas.microsoft.com/office/word/2010/wordprocessingDrawing" xmlns:wp="http://schemas.openxmlformats.org/drawingml/2006/wordprocessingDrawing" xmlns:w10="urn:schemas-microsoft-com:office:word" xmlns:w="http://schemas.openxmlformats.org/wordprocessingml/2006/main" xmlns:w14="http://schemas.microsoft.com/office/word/2010/wordml" xmlns:w15="http://schemas.microsoft.com/office/word/2012/wordml" xmlns:w16cex="http://schemas.microsoft.com/office/word/2018/wordml/cex" xmlns:w16cid="http://schemas.microsoft.com/office/word/2016/wordml/cid" xmlns:w16="http://schemas.microsoft.com/office/word/2018/wordml" xmlns:w16sdtdh="http://schemas.microsoft.com/office/word/2020/wordml/sdtdatahash" xmlns:w16se="http://schemas.microsoft.com/office/word/2015/wordml/symex" xmlns:wpg="http://schemas.microsoft.com/office/word/2010/wordprocessingGroup" xmlns:wpi="http://schemas.microsoft.com/office/word/2010/wordprocessingInk" xmlns:wne="http://schemas.microsoft.com/office/word/2006/wordml" xmlns:wps="http://schemas.microsoft.com/office/word/2010/wordprocessingShape" mc:Ignorable="w14 w15 w16se w16cid w16 w16cex w16sdtdh wp14">
+<w:hdr xmlns:wpc="http://schemas.microsoft.com/office/word/2010/wordprocessingCanvas" xmlns:cx="http://schemas.microsoft.com/office/drawing/2014/chartex" xmlns:cx1="http://schemas.microsoft.com/office/drawing/2015/9/8/chartex" xmlns:cx2="http://schemas.microsoft.com/office/drawing/2015/10/21/chartex" xmlns:cx3="http://schemas.microsoft.com/office/drawing/2016/5/9/chartex" xmlns:cx4="http://schemas.microsoft.com/office/drawing/2016/5/10/chartex" xmlns:cx5="http://schemas.microsoft.com/office/drawing/2016/5/11/chartex" xmlns:cx6="http://schemas.microsoft.com/office/drawing/2016/5/12/chartex" xmlns:cx7="http://schemas.microsoft.com/office/drawing/2016/5/13/chartex" xmlns:cx8="http://schemas.microsoft.com/office/drawing/2016/5/14/chartex" xmlns:mc="http://schemas.openxmlformats.org/markup-compatibility/2006" xmlns:aink="http://schemas.microsoft.com/office/drawing/2016/ink" xmlns:am3d="http://schemas.microsoft.com/office/drawing/2017/model3d" xmlns:o="urn:schemas-microsoft-com:office:office" xmlns:oel="http://schemas.microsoft.com/office/2019/extlst" xmlns:r="http://schemas.openxmlformats.org/officeDocument/2006/relationships" xmlns:m="http://schemas.openxmlformats.org/officeDocument/2006/math" xmlns:v="urn:schemas-microsoft-com:vml" xmlns:wp14="http://schemas.microsoft.com/office/word/2010/wordprocessingDrawing" xmlns:wp="http://schemas.openxmlformats.org/drawingml/2006/wordprocessingDrawing" xmlns:w10="urn:schemas-microsoft-com:office:word" xmlns:w="http://schemas.openxmlformats.org/wordprocessingml/2006/main" xmlns:w14="http://schemas.microsoft.com/office/word/2010/wordml" xmlns:w15="http://schemas.microsoft.com/office/word/2012/wordml" xmlns:w16cex="http://schemas.microsoft.com/office/word/2018/wordml/cex" xmlns:w16cid="http://schemas.microsoft.com/office/word/2016/wordml/cid" xmlns:w16="http://schemas.microsoft.com/office/word/2018/wordml" xmlns:w16du="http://schemas.microsoft.com/office/word/2023/wordml/word16du" xmlns:w16sdtdh="http://schemas.microsoft.com/office/word/2020/wordml/sdtdatahash" xmlns:w16sdtfl="http://schemas.microsoft.com/office/word/2024/wordml/sdtformatlock" xmlns:w16se="http://schemas.microsoft.com/office/word/2015/wordml/symex" xmlns:wpg="http://schemas.microsoft.com/office/word/2010/wordprocessingGroup" xmlns:wpi="http://schemas.microsoft.com/office/word/2010/wordprocessingInk" xmlns:wne="http://schemas.microsoft.com/office/word/2006/wordml" xmlns:wps="http://schemas.microsoft.com/office/word/2010/wordprocessingShape" mc:Ignorable="w14 w15 w16se w16cid w16 w16cex w16sdtdh w16sdtfl w16du wp14">
   <w:p>
     <w:pPr>
       <w:pStyle w:val="Header"/>
@@ -14578,7 +15450,7 @@
 </file>
 
 <file path=word/header2.xml><?xml version="1.0" encoding="utf-8"?>
-<w:hdr xmlns:wpc="http://schemas.microsoft.com/office/word/2010/wordprocessingCanvas" xmlns:cx="http://schemas.microsoft.com/office/drawing/2014/chartex" xmlns:cx1="http://schemas.microsoft.com/office/drawing/2015/9/8/chartex" xmlns:cx2="http://schemas.microsoft.com/office/drawing/2015/10/21/chartex" xmlns:cx3="http://schemas.microsoft.com/office/drawing/2016/5/9/chartex" xmlns:cx4="http://schemas.microsoft.com/office/drawing/2016/5/10/chartex" xmlns:cx5="http://schemas.microsoft.com/office/drawing/2016/5/11/chartex" xmlns:cx6="http://schemas.microsoft.com/office/drawing/2016/5/12/chartex" xmlns:cx7="http://schemas.microsoft.com/office/drawing/2016/5/13/chartex" xmlns:cx8="http://schemas.microsoft.com/office/drawing/2016/5/14/chartex" xmlns:mc="http://schemas.openxmlformats.org/markup-compatibility/2006" xmlns:aink="http://schemas.microsoft.com/office/drawing/2016/ink" xmlns:am3d="http://schemas.microsoft.com/office/drawing/2017/model3d" xmlns:o="urn:schemas-microsoft-com:office:office" xmlns:oel="http://schemas.microsoft.com/office/2019/extlst" xmlns:r="http://schemas.openxmlformats.org/officeDocument/2006/relationships" xmlns:m="http://schemas.openxmlformats.org/officeDocument/2006/math" xmlns:v="urn:schemas-microsoft-com:vml" xmlns:wp14="http://schemas.microsoft.com/office/word/2010/wordprocessingDrawing" xmlns:wp="http://schemas.openxmlformats.org/drawingml/2006/wordprocessingDrawing" xmlns:w10="urn:schemas-microsoft-com:office:word" xmlns:w="http://schemas.openxmlformats.org/wordprocessingml/2006/main" xmlns:w14="http://schemas.microsoft.com/office/word/2010/wordml" xmlns:w15="http://schemas.microsoft.com/office/word/2012/wordml" xmlns:w16cex="http://schemas.microsoft.com/office/word/2018/wordml/cex" xmlns:w16cid="http://schemas.microsoft.com/office/word/2016/wordml/cid" xmlns:w16="http://schemas.microsoft.com/office/word/2018/wordml" xmlns:w16sdtdh="http://schemas.microsoft.com/office/word/2020/wordml/sdtdatahash" xmlns:w16se="http://schemas.microsoft.com/office/word/2015/wordml/symex" xmlns:wpg="http://schemas.microsoft.com/office/word/2010/wordprocessingGroup" xmlns:wpi="http://schemas.microsoft.com/office/word/2010/wordprocessingInk" xmlns:wne="http://schemas.microsoft.com/office/word/2006/wordml" xmlns:wps="http://schemas.microsoft.com/office/word/2010/wordprocessingShape" mc:Ignorable="w14 w15 w16se w16cid w16 w16cex w16sdtdh wp14">
+<w:hdr xmlns:wpc="http://schemas.microsoft.com/office/word/2010/wordprocessingCanvas" xmlns:cx="http://schemas.microsoft.com/office/drawing/2014/chartex" xmlns:cx1="http://schemas.microsoft.com/office/drawing/2015/9/8/chartex" xmlns:cx2="http://schemas.microsoft.com/office/drawing/2015/10/21/chartex" xmlns:cx3="http://schemas.microsoft.com/office/drawing/2016/5/9/chartex" xmlns:cx4="http://schemas.microsoft.com/office/drawing/2016/5/10/chartex" xmlns:cx5="http://schemas.microsoft.com/office/drawing/2016/5/11/chartex" xmlns:cx6="http://schemas.microsoft.com/office/drawing/2016/5/12/chartex" xmlns:cx7="http://schemas.microsoft.com/office/drawing/2016/5/13/chartex" xmlns:cx8="http://schemas.microsoft.com/office/drawing/2016/5/14/chartex" xmlns:mc="http://schemas.openxmlformats.org/markup-compatibility/2006" xmlns:aink="http://schemas.microsoft.com/office/drawing/2016/ink" xmlns:am3d="http://schemas.microsoft.com/office/drawing/2017/model3d" xmlns:o="urn:schemas-microsoft-com:office:office" xmlns:oel="http://schemas.microsoft.com/office/2019/extlst" xmlns:r="http://schemas.openxmlformats.org/officeDocument/2006/relationships" xmlns:m="http://schemas.openxmlformats.org/officeDocument/2006/math" xmlns:v="urn:schemas-microsoft-com:vml" xmlns:wp14="http://schemas.microsoft.com/office/word/2010/wordprocessingDrawing" xmlns:wp="http://schemas.openxmlformats.org/drawingml/2006/wordprocessingDrawing" xmlns:w10="urn:schemas-microsoft-com:office:word" xmlns:w="http://schemas.openxmlformats.org/wordprocessingml/2006/main" xmlns:w14="http://schemas.microsoft.com/office/word/2010/wordml" xmlns:w15="http://schemas.microsoft.com/office/word/2012/wordml" xmlns:w16cex="http://schemas.microsoft.com/office/word/2018/wordml/cex" xmlns:w16cid="http://schemas.microsoft.com/office/word/2016/wordml/cid" xmlns:w16="http://schemas.microsoft.com/office/word/2018/wordml" xmlns:w16du="http://schemas.microsoft.com/office/word/2023/wordml/word16du" xmlns:w16sdtdh="http://schemas.microsoft.com/office/word/2020/wordml/sdtdatahash" xmlns:w16sdtfl="http://schemas.microsoft.com/office/word/2024/wordml/sdtformatlock" xmlns:w16se="http://schemas.microsoft.com/office/word/2015/wordml/symex" xmlns:wpg="http://schemas.microsoft.com/office/word/2010/wordprocessingGroup" xmlns:wpi="http://schemas.microsoft.com/office/word/2010/wordprocessingInk" xmlns:wne="http://schemas.microsoft.com/office/word/2006/wordml" xmlns:wps="http://schemas.microsoft.com/office/word/2010/wordprocessingShape" mc:Ignorable="w14 w15 w16se w16cid w16 w16cex w16sdtdh w16sdtfl w16du wp14">
   <w:p>
     <w:pPr>
       <w:pStyle w:val="Header"/>
@@ -14591,7 +15463,7 @@
 </file>
 
 <file path=word/header3.xml><?xml version="1.0" encoding="utf-8"?>
-<w:hdr xmlns:wpc="http://schemas.microsoft.com/office/word/2010/wordprocessingCanvas" xmlns:cx="http://schemas.microsoft.com/office/drawing/2014/chartex" xmlns:cx1="http://schemas.microsoft.com/office/drawing/2015/9/8/chartex" xmlns:cx2="http://schemas.microsoft.com/office/drawing/2015/10/21/chartex" xmlns:cx3="http://schemas.microsoft.com/office/drawing/2016/5/9/chartex" xmlns:cx4="http://schemas.microsoft.com/office/drawing/2016/5/10/chartex" xmlns:cx5="http://schemas.microsoft.com/office/drawing/2016/5/11/chartex" xmlns:cx6="http://schemas.microsoft.com/office/drawing/2016/5/12/chartex" xmlns:cx7="http://schemas.microsoft.com/office/drawing/2016/5/13/chartex" xmlns:cx8="http://schemas.microsoft.com/office/drawing/2016/5/14/chartex" xmlns:mc="http://schemas.openxmlformats.org/markup-compatibility/2006" xmlns:aink="http://schemas.microsoft.com/office/drawing/2016/ink" xmlns:am3d="http://schemas.microsoft.com/office/drawing/2017/model3d" xmlns:o="urn:schemas-microsoft-com:office:office" xmlns:oel="http://schemas.microsoft.com/office/2019/extlst" xmlns:r="http://schemas.openxmlformats.org/officeDocument/2006/relationships" xmlns:m="http://schemas.openxmlformats.org/officeDocument/2006/math" xmlns:v="urn:schemas-microsoft-com:vml" xmlns:wp14="http://schemas.microsoft.com/office/word/2010/wordprocessingDrawing" xmlns:wp="http://schemas.openxmlformats.org/drawingml/2006/wordprocessingDrawing" xmlns:w10="urn:schemas-microsoft-com:office:word" xmlns:w="http://schemas.openxmlformats.org/wordprocessingml/2006/main" xmlns:w14="http://schemas.microsoft.com/office/word/2010/wordml" xmlns:w15="http://schemas.microsoft.com/office/word/2012/wordml" xmlns:w16cex="http://schemas.microsoft.com/office/word/2018/wordml/cex" xmlns:w16cid="http://schemas.microsoft.com/office/word/2016/wordml/cid" xmlns:w16="http://schemas.microsoft.com/office/word/2018/wordml" xmlns:w16sdtdh="http://schemas.microsoft.com/office/word/2020/wordml/sdtdatahash" xmlns:w16se="http://schemas.microsoft.com/office/word/2015/wordml/symex" xmlns:wpg="http://schemas.microsoft.com/office/word/2010/wordprocessingGroup" xmlns:wpi="http://schemas.microsoft.com/office/word/2010/wordprocessingInk" xmlns:wne="http://schemas.microsoft.com/office/word/2006/wordml" xmlns:wps="http://schemas.microsoft.com/office/word/2010/wordprocessingShape" mc:Ignorable="w14 w15 w16se w16cid w16 w16cex w16sdtdh wp14">
+<w:hdr xmlns:wpc="http://schemas.microsoft.com/office/word/2010/wordprocessingCanvas" xmlns:cx="http://schemas.microsoft.com/office/drawing/2014/chartex" xmlns:cx1="http://schemas.microsoft.com/office/drawing/2015/9/8/chartex" xmlns:cx2="http://schemas.microsoft.com/office/drawing/2015/10/21/chartex" xmlns:cx3="http://schemas.microsoft.com/office/drawing/2016/5/9/chartex" xmlns:cx4="http://schemas.microsoft.com/office/drawing/2016/5/10/chartex" xmlns:cx5="http://schemas.microsoft.com/office/drawing/2016/5/11/chartex" xmlns:cx6="http://schemas.microsoft.com/office/drawing/2016/5/12/chartex" xmlns:cx7="http://schemas.microsoft.com/office/drawing/2016/5/13/chartex" xmlns:cx8="http://schemas.microsoft.com/office/drawing/2016/5/14/chartex" xmlns:mc="http://schemas.openxmlformats.org/markup-compatibility/2006" xmlns:aink="http://schemas.microsoft.com/office/drawing/2016/ink" xmlns:am3d="http://schemas.microsoft.com/office/drawing/2017/model3d" xmlns:o="urn:schemas-microsoft-com:office:office" xmlns:oel="http://schemas.microsoft.com/office/2019/extlst" xmlns:r="http://schemas.openxmlformats.org/officeDocument/2006/relationships" xmlns:m="http://schemas.openxmlformats.org/officeDocument/2006/math" xmlns:v="urn:schemas-microsoft-com:vml" xmlns:wp14="http://schemas.microsoft.com/office/word/2010/wordprocessingDrawing" xmlns:wp="http://schemas.openxmlformats.org/drawingml/2006/wordprocessingDrawing" xmlns:w10="urn:schemas-microsoft-com:office:word" xmlns:w="http://schemas.openxmlformats.org/wordprocessingml/2006/main" xmlns:w14="http://schemas.microsoft.com/office/word/2010/wordml" xmlns:w15="http://schemas.microsoft.com/office/word/2012/wordml" xmlns:w16cex="http://schemas.microsoft.com/office/word/2018/wordml/cex" xmlns:w16cid="http://schemas.microsoft.com/office/word/2016/wordml/cid" xmlns:w16="http://schemas.microsoft.com/office/word/2018/wordml" xmlns:w16du="http://schemas.microsoft.com/office/word/2023/wordml/word16du" xmlns:w16sdtdh="http://schemas.microsoft.com/office/word/2020/wordml/sdtdatahash" xmlns:w16sdtfl="http://schemas.microsoft.com/office/word/2024/wordml/sdtformatlock" xmlns:w16se="http://schemas.microsoft.com/office/word/2015/wordml/symex" xmlns:wpg="http://schemas.microsoft.com/office/word/2010/wordprocessingGroup" xmlns:wpi="http://schemas.microsoft.com/office/word/2010/wordprocessingInk" xmlns:wne="http://schemas.microsoft.com/office/word/2006/wordml" xmlns:wps="http://schemas.microsoft.com/office/word/2010/wordprocessingShape" mc:Ignorable="w14 w15 w16se w16cid w16 w16cex w16sdtdh w16sdtfl w16du wp14">
   <w:p>
     <w:pPr>
       <w:pStyle w:val="Header"/>
@@ -14601,7 +15473,7 @@
 </file>
 
 <file path=word/styles.xml><?xml version="1.0" encoding="utf-8"?>
-<w:styles xmlns:mc="http://schemas.openxmlformats.org/markup-compatibility/2006" xmlns:r="http://schemas.openxmlformats.org/officeDocument/2006/relationships" xmlns:w="http://schemas.openxmlformats.org/wordprocessingml/2006/main" xmlns:w14="http://schemas.microsoft.com/office/word/2010/wordml" xmlns:w15="http://schemas.microsoft.com/office/word/2012/wordml" xmlns:w16cex="http://schemas.microsoft.com/office/word/2018/wordml/cex" xmlns:w16cid="http://schemas.microsoft.com/office/word/2016/wordml/cid" xmlns:w16="http://schemas.microsoft.com/office/word/2018/wordml" xmlns:w16sdtdh="http://schemas.microsoft.com/office/word/2020/wordml/sdtdatahash" xmlns:w16se="http://schemas.microsoft.com/office/word/2015/wordml/symex" mc:Ignorable="w14 w15 w16se w16cid w16 w16cex w16sdtdh">
+<w:styles xmlns:mc="http://schemas.openxmlformats.org/markup-compatibility/2006" xmlns:r="http://schemas.openxmlformats.org/officeDocument/2006/relationships" xmlns:w="http://schemas.openxmlformats.org/wordprocessingml/2006/main" xmlns:w14="http://schemas.microsoft.com/office/word/2010/wordml" xmlns:w15="http://schemas.microsoft.com/office/word/2012/wordml" xmlns:w16cex="http://schemas.microsoft.com/office/word/2018/wordml/cex" xmlns:w16cid="http://schemas.microsoft.com/office/word/2016/wordml/cid" xmlns:w16="http://schemas.microsoft.com/office/word/2018/wordml" xmlns:w16du="http://schemas.microsoft.com/office/word/2023/wordml/word16du" xmlns:w16sdtdh="http://schemas.microsoft.com/office/word/2020/wordml/sdtdatahash" xmlns:w16sdtfl="http://schemas.microsoft.com/office/word/2024/wordml/sdtformatlock" xmlns:w16se="http://schemas.microsoft.com/office/word/2015/wordml/symex" mc:Ignorable="w14 w15 w16se w16cid w16 w16cex w16sdtdh w16sdtfl w16du">
   <w:docDefaults>
     <w:rPrDefault>
       <w:rPr>

</xml_diff>